<commit_message>
Updated to add KNV filter
</commit_message>
<xml_diff>
--- a/Design Requirements - Cuda Program.docx
+++ b/Design Requirements - Cuda Program.docx
@@ -1,6 +1,6 @@
 
 <file path=word/document.xml><?xml version="1.0" encoding="utf-8"?>
-<w:document xmlns:wpc="http://schemas.microsoft.com/office/word/2010/wordprocessingCanvas" xmlns:mc="http://schemas.openxmlformats.org/markup-compatibility/2006" xmlns:o="urn:schemas-microsoft-com:office:office" xmlns:r="http://schemas.openxmlformats.org/officeDocument/2006/relationships" xmlns:m="http://schemas.openxmlformats.org/officeDocument/2006/math" xmlns:v="urn:schemas-microsoft-com:vml" xmlns:wp14="http://schemas.microsoft.com/office/word/2010/wordprocessingDrawing" xmlns:wp="http://schemas.openxmlformats.org/drawingml/2006/wordprocessingDrawing" xmlns:w10="urn:schemas-microsoft-com:office:word" xmlns:w="http://schemas.openxmlformats.org/wordprocessingml/2006/main" xmlns:w14="http://schemas.microsoft.com/office/word/2010/wordml" xmlns:w15="http://schemas.microsoft.com/office/word/2012/wordml" xmlns:wpg="http://schemas.microsoft.com/office/word/2010/wordprocessingGroup" xmlns:wpi="http://schemas.microsoft.com/office/word/2010/wordprocessingInk" xmlns:wne="http://schemas.microsoft.com/office/word/2006/wordml" xmlns:wps="http://schemas.microsoft.com/office/word/2010/wordprocessingShape" mc:Ignorable="w14 w15 wp14">
+<w:document xmlns:wpc="http://schemas.microsoft.com/office/word/2010/wordprocessingCanvas" xmlns:mc="http://schemas.openxmlformats.org/markup-compatibility/2006" xmlns:o="urn:schemas-microsoft-com:office:office" xmlns:r="http://schemas.openxmlformats.org/officeDocument/2006/relationships" xmlns:m="http://schemas.openxmlformats.org/officeDocument/2006/math" xmlns:v="urn:schemas-microsoft-com:vml" xmlns:wp14="http://schemas.microsoft.com/office/word/2010/wordprocessingDrawing" xmlns:wp="http://schemas.openxmlformats.org/drawingml/2006/wordprocessingDrawing" xmlns:w10="urn:schemas-microsoft-com:office:word" xmlns:w="http://schemas.openxmlformats.org/wordprocessingml/2006/main" xmlns:w14="http://schemas.microsoft.com/office/word/2010/wordml" xmlns:wpg="http://schemas.microsoft.com/office/word/2010/wordprocessingGroup" xmlns:wpi="http://schemas.microsoft.com/office/word/2010/wordprocessingInk" xmlns:wne="http://schemas.microsoft.com/office/word/2006/wordml" xmlns:wps="http://schemas.microsoft.com/office/word/2010/wordprocessingShape" mc:Ignorable="w14 wp14">
   <w:background w:color="FFFFFF"/>
   <w:body>
     <w:p>
@@ -74,12 +74,7 @@
       </w:r>
       <w:proofErr w:type="gramEnd"/>
       <w:r>
-        <w:t>…): Helper function, shall be used to call</w:t>
-      </w:r>
-      <w:bookmarkStart w:id="4" w:name="_GoBack"/>
-      <w:bookmarkEnd w:id="4"/>
-      <w:r>
-        <w:t xml:space="preserve"> and test various scenarios to when loading files or checking parameters</w:t>
+        <w:t>…): Helper function, shall be used to call and test various scenarios to when loading files or checking parameters</w:t>
       </w:r>
     </w:p>
     <w:p>
@@ -585,8 +580,9 @@
           <w:szCs w:val="26"/>
         </w:rPr>
         <w:lastRenderedPageBreak/>
-        <w:t>t</w:t>
-      </w:r>
+        <w:t>tiff2Array(</w:t>
+      </w:r>
+      <w:proofErr w:type="gramEnd"/>
       <w:r>
         <w:rPr>
           <w:rFonts w:ascii="Trebuchet MS" w:hAnsi="Trebuchet MS"/>
@@ -594,9 +590,8 @@
           <w:sz w:val="26"/>
           <w:szCs w:val="26"/>
         </w:rPr>
-        <w:t>iff2Array(</w:t>
-      </w:r>
-      <w:proofErr w:type="gramEnd"/>
+        <w:t>…):</w:t>
+      </w:r>
       <w:r>
         <w:rPr>
           <w:rFonts w:ascii="Trebuchet MS" w:hAnsi="Trebuchet MS"/>
@@ -604,7 +599,7 @@
           <w:sz w:val="26"/>
           <w:szCs w:val="26"/>
         </w:rPr>
-        <w:t>…):</w:t>
+        <w:t xml:space="preserve"> F</w:t>
       </w:r>
       <w:r>
         <w:rPr>
@@ -613,7 +608,7 @@
           <w:sz w:val="26"/>
           <w:szCs w:val="26"/>
         </w:rPr>
-        <w:t xml:space="preserve"> F</w:t>
+        <w:t>unction used i</w:t>
       </w:r>
       <w:r>
         <w:rPr>
@@ -622,7 +617,7 @@
           <w:sz w:val="26"/>
           <w:szCs w:val="26"/>
         </w:rPr>
-        <w:t>unction used i</w:t>
+        <w:t>n order to gather intensity valu</w:t>
       </w:r>
       <w:r>
         <w:rPr>
@@ -631,7 +626,7 @@
           <w:sz w:val="26"/>
           <w:szCs w:val="26"/>
         </w:rPr>
-        <w:t>n order to gather intensity valu</w:t>
+        <w:t>es from an image</w:t>
       </w:r>
       <w:r>
         <w:rPr>
@@ -640,34 +635,35 @@
           <w:sz w:val="26"/>
           <w:szCs w:val="26"/>
         </w:rPr>
-        <w:t>es from an image</w:t>
-      </w:r>
-      <w:r>
+        <w:t>.</w:t>
+      </w:r>
+    </w:p>
+    <w:p>
+      <w:pPr>
+        <w:pStyle w:val="ListParagraph"/>
+        <w:numPr>
+          <w:ilvl w:val="2"/>
+          <w:numId w:val="7"/>
+        </w:numPr>
         <w:rPr>
           <w:rFonts w:ascii="Trebuchet MS" w:hAnsi="Trebuchet MS"/>
           <w:b/>
           <w:sz w:val="26"/>
           <w:szCs w:val="26"/>
         </w:rPr>
-        <w:t>.</w:t>
-      </w:r>
-    </w:p>
-    <w:p>
-      <w:pPr>
-        <w:pStyle w:val="ListParagraph"/>
-        <w:numPr>
-          <w:ilvl w:val="2"/>
-          <w:numId w:val="7"/>
-        </w:numPr>
+      </w:pPr>
+      <w:proofErr w:type="spellStart"/>
+      <w:proofErr w:type="gramStart"/>
+      <w:r>
         <w:rPr>
           <w:rFonts w:ascii="Trebuchet MS" w:hAnsi="Trebuchet MS"/>
           <w:b/>
           <w:sz w:val="26"/>
           <w:szCs w:val="26"/>
         </w:rPr>
-      </w:pPr>
-      <w:proofErr w:type="spellStart"/>
-      <w:proofErr w:type="gramStart"/>
+        <w:t>writeToFile</w:t>
+      </w:r>
+      <w:proofErr w:type="spellEnd"/>
       <w:r>
         <w:rPr>
           <w:rFonts w:ascii="Trebuchet MS" w:hAnsi="Trebuchet MS"/>
@@ -675,8 +671,9 @@
           <w:sz w:val="26"/>
           <w:szCs w:val="26"/>
         </w:rPr>
-        <w:t>w</w:t>
-      </w:r>
+        <w:t>(</w:t>
+      </w:r>
+      <w:proofErr w:type="gramEnd"/>
       <w:r>
         <w:rPr>
           <w:rFonts w:ascii="Trebuchet MS" w:hAnsi="Trebuchet MS"/>
@@ -684,9 +681,8 @@
           <w:sz w:val="26"/>
           <w:szCs w:val="26"/>
         </w:rPr>
-        <w:t>riteToFile</w:t>
-      </w:r>
-      <w:proofErr w:type="spellEnd"/>
+        <w:t>…): Used i</w:t>
+      </w:r>
       <w:r>
         <w:rPr>
           <w:rFonts w:ascii="Trebuchet MS" w:hAnsi="Trebuchet MS"/>
@@ -694,9 +690,8 @@
           <w:sz w:val="26"/>
           <w:szCs w:val="26"/>
         </w:rPr>
-        <w:t>(</w:t>
-      </w:r>
-      <w:proofErr w:type="gramEnd"/>
+        <w:t>n order to save the resulting intensit</w:t>
+      </w:r>
       <w:r>
         <w:rPr>
           <w:rFonts w:ascii="Trebuchet MS" w:hAnsi="Trebuchet MS"/>
@@ -704,7 +699,7 @@
           <w:sz w:val="26"/>
           <w:szCs w:val="26"/>
         </w:rPr>
-        <w:t>…): Used i</w:t>
+        <w:t>y values back to an image</w:t>
       </w:r>
       <w:r>
         <w:rPr>
@@ -713,7 +708,7 @@
           <w:sz w:val="26"/>
           <w:szCs w:val="26"/>
         </w:rPr>
-        <w:t>n order to save the resulting intensit</w:t>
+        <w:t xml:space="preserve"> once filtering algorithms have been executed</w:t>
       </w:r>
       <w:r>
         <w:rPr>
@@ -722,24 +717,6 @@
           <w:sz w:val="26"/>
           <w:szCs w:val="26"/>
         </w:rPr>
-        <w:t>y values back to an image</w:t>
-      </w:r>
-      <w:r>
-        <w:rPr>
-          <w:rFonts w:ascii="Trebuchet MS" w:hAnsi="Trebuchet MS"/>
-          <w:b/>
-          <w:sz w:val="26"/>
-          <w:szCs w:val="26"/>
-        </w:rPr>
-        <w:t xml:space="preserve"> once filtering algorithms have been executed</w:t>
-      </w:r>
-      <w:r>
-        <w:rPr>
-          <w:rFonts w:ascii="Trebuchet MS" w:hAnsi="Trebuchet MS"/>
-          <w:b/>
-          <w:sz w:val="26"/>
-          <w:szCs w:val="26"/>
-        </w:rPr>
         <w:t>.</w:t>
       </w:r>
     </w:p>
@@ -756,8 +733,8 @@
       <w:r>
         <w:t>Backend</w:t>
       </w:r>
-      <w:bookmarkStart w:id="5" w:name="h.cvqmz0d2qkao" w:colFirst="0" w:colLast="0"/>
-      <w:bookmarkEnd w:id="5"/>
+      <w:bookmarkStart w:id="4" w:name="h.cvqmz0d2qkao" w:colFirst="0" w:colLast="0"/>
+      <w:bookmarkEnd w:id="4"/>
     </w:p>
     <w:p>
       <w:pPr>
@@ -848,14 +825,7 @@
           <w:color w:val="auto"/>
           <w:u w:val="none"/>
         </w:rPr>
-        <w:t xml:space="preserve">Container is 3-dimensional, with symbols x, y and z representing the indices of </w:t>
-      </w:r>
-      <w:r>
-        <w:rPr>
-          <w:color w:val="auto"/>
-          <w:u w:val="none"/>
-        </w:rPr>
-        <w:t>the array</w:t>
+        <w:t>Container is 3-dimensional, with symbols x, y and z representing the indices of the array</w:t>
       </w:r>
       <w:r>
         <w:rPr>
@@ -947,13 +917,7 @@
         <w:rPr>
           <w:color w:val="auto"/>
         </w:rPr>
-        <w:t>: d</w:t>
-      </w:r>
-      <w:r>
-        <w:rPr>
-          <w:color w:val="auto"/>
-        </w:rPr>
-        <w:t>enotes the column selected in the current slice. Corresponds to the width of the image</w:t>
+        <w:t>: denotes the column selected in the current slice. Corresponds to the width of the image</w:t>
       </w:r>
     </w:p>
     <w:p>
@@ -1065,14 +1029,7 @@
           <w:color w:val="auto"/>
           <w:u w:val="none"/>
         </w:rPr>
-        <w:t xml:space="preserve"> - </w:t>
-      </w:r>
-      <w:r>
-        <w:rPr>
-          <w:color w:val="auto"/>
-          <w:u w:val="none"/>
-        </w:rPr>
-        <w:t xml:space="preserve">1 and   </w:t>
+        <w:t xml:space="preserve"> - 1 and   </w:t>
       </w:r>
       <w:r>
         <w:rPr>
@@ -1191,22 +1148,8 @@
         <w:rPr>
           <w:color w:val="auto"/>
         </w:rPr>
-        <w:t>): Helper function, takes the array containing pixel</w:t>
-      </w:r>
-      <w:r>
-        <w:rPr>
-          <w:color w:val="auto"/>
-        </w:rPr>
-        <w:t xml:space="preserve"> values, as well as filter configuration parameters, and calls the relevant filter function. Returns a multidimensional array containing the filtered pixel values of the </w:t>
-      </w:r>
-      <w:proofErr w:type="spellStart"/>
-      <w:r>
-        <w:rPr>
-          <w:color w:val="auto"/>
-        </w:rPr>
-        <w:t>image</w:t>
-      </w:r>
-      <w:proofErr w:type="spellEnd"/>
+        <w:t>): Helper function, takes the array containing pixel values, as well as filter configuration parameters, and calls the relevant filter function. Returns a multidimensional array containing the filtered pixel values of the image</w:t>
+      </w:r>
     </w:p>
     <w:p>
       <w:pPr>
@@ -1247,13 +1190,7 @@
         <w:rPr>
           <w:color w:val="auto"/>
         </w:rPr>
-        <w:t>): Filter function for an ER filter, takes an image array, kern</w:t>
-      </w:r>
-      <w:r>
-        <w:rPr>
-          <w:color w:val="auto"/>
-        </w:rPr>
-        <w:t>el size integer, and character denoting statistical method as input, returns a filtered image array</w:t>
+        <w:t>): Filter function for an ER filter, takes an image array, kernel size integer, and character denoting statistical method as input, returns a filtered image array</w:t>
       </w:r>
     </w:p>
     <w:p>
@@ -1275,15 +1212,7 @@
           <w:color w:val="auto"/>
           <w:u w:val="none"/>
         </w:rPr>
-        <w:lastRenderedPageBreak/>
-        <w:t>Equivalent of host code in CUDA configuration, responsible for allocating the image array to memory on GPU device, declaring number of threads and grid bloc</w:t>
-      </w:r>
-      <w:r>
-        <w:rPr>
-          <w:color w:val="auto"/>
-          <w:u w:val="none"/>
-        </w:rPr>
-        <w:t>ks, and invoking the CUDA kernel</w:t>
+        <w:t>Equivalent of host code in CUDA configuration, responsible for allocating the image array to memory on GPU device, declaring number of threads and grid blocks, and invoking the CUDA kernel</w:t>
       </w:r>
     </w:p>
     <w:p>
@@ -1305,6 +1234,7 @@
           <w:color w:val="auto"/>
           <w:u w:val="none"/>
         </w:rPr>
+        <w:lastRenderedPageBreak/>
         <w:t>After GPU device filters the image, modified data is allocated from device memory into a multidimensional array with identical structure to the array used to contain the original image data</w:t>
       </w:r>
     </w:p>
@@ -1327,13 +1257,7 @@
         <w:rPr>
           <w:color w:val="auto"/>
         </w:rPr>
-        <w:t>ev</w:t>
-      </w:r>
-      <w:r>
-        <w:rPr>
-          <w:color w:val="auto"/>
-        </w:rPr>
-        <w:t>Filter</w:t>
+        <w:t>evFilter</w:t>
       </w:r>
       <w:proofErr w:type="spellEnd"/>
       <w:r>
@@ -1347,13 +1271,7 @@
         <w:rPr>
           <w:color w:val="auto"/>
         </w:rPr>
-        <w:t>…</w:t>
-      </w:r>
-      <w:r>
-        <w:rPr>
-          <w:color w:val="auto"/>
-        </w:rPr>
-        <w:t>): Filter function for an EV</w:t>
+        <w:t>…): Filter function for an EV</w:t>
       </w:r>
       <w:r>
         <w:rPr>
@@ -1491,14 +1409,7 @@
           <w:color w:val="auto"/>
           <w:u w:val="none"/>
         </w:rPr>
-        <w:t>, determine the ra</w:t>
-      </w:r>
-      <w:r>
-        <w:rPr>
-          <w:color w:val="auto"/>
-          <w:u w:val="none"/>
-        </w:rPr>
-        <w:t>nk of each pixel in the matrix</w:t>
+        <w:t>, determine the rank of each pixel in the matrix</w:t>
       </w:r>
     </w:p>
     <w:p>
@@ -1588,13 +1499,7 @@
         <w:rPr>
           <w:color w:val="auto"/>
         </w:rPr>
-        <w:t xml:space="preserve"> of size k by k, with the current pi</w:t>
-      </w:r>
-      <w:r>
-        <w:rPr>
-          <w:color w:val="auto"/>
-        </w:rPr>
-        <w:t>xel of interest in the “middle” of the matrix</w:t>
+        <w:t xml:space="preserve"> of size k by k, with the current pixel of interest in the “middle” of the matrix</w:t>
       </w:r>
     </w:p>
     <w:p>
@@ -1678,12 +1583,114 @@
         <w:t>subarray</w:t>
       </w:r>
       <w:proofErr w:type="spellEnd"/>
+    </w:p>
+    <w:p>
+      <w:pPr>
+        <w:pStyle w:val="ListParagraph"/>
+        <w:numPr>
+          <w:ilvl w:val="2"/>
+          <w:numId w:val="7"/>
+        </w:numPr>
+      </w:pPr>
+      <w:proofErr w:type="spellStart"/>
+      <w:proofErr w:type="gramStart"/>
+      <w:r>
+        <w:rPr>
+          <w:rFonts w:ascii="Trebuchet MS" w:hAnsi="Trebuchet MS"/>
+          <w:b/>
+          <w:sz w:val="24"/>
+          <w:szCs w:val="24"/>
+        </w:rPr>
+        <w:t>knv</w:t>
+      </w:r>
+      <w:r>
+        <w:rPr>
+          <w:rFonts w:ascii="Trebuchet MS" w:hAnsi="Trebuchet MS"/>
+          <w:b/>
+          <w:sz w:val="24"/>
+          <w:szCs w:val="24"/>
+        </w:rPr>
+        <w:t>Filter</w:t>
+      </w:r>
+      <w:proofErr w:type="spellEnd"/>
+      <w:r>
+        <w:rPr>
+          <w:rFonts w:ascii="Trebuchet MS" w:hAnsi="Trebuchet MS"/>
+          <w:b/>
+          <w:sz w:val="24"/>
+          <w:szCs w:val="24"/>
+        </w:rPr>
+        <w:t>(</w:t>
+      </w:r>
+      <w:proofErr w:type="gramEnd"/>
+      <w:r>
+        <w:rPr>
+          <w:rFonts w:ascii="Trebuchet MS" w:hAnsi="Trebuchet MS"/>
+          <w:b/>
+          <w:sz w:val="24"/>
+          <w:szCs w:val="24"/>
+        </w:rPr>
+        <w:t>…): Filter function for a KNV filter. Takes an image array, and through a series of loops returns a filtered image array</w:t>
+      </w:r>
+      <w:r>
+        <w:rPr>
+          <w:rFonts w:ascii="Trebuchet MS" w:hAnsi="Trebuchet MS"/>
+          <w:b/>
+          <w:sz w:val="24"/>
+          <w:szCs w:val="24"/>
+        </w:rPr>
+        <w:t>.</w:t>
+      </w:r>
+    </w:p>
+    <w:p>
+      <w:pPr>
+        <w:pStyle w:val="ListParagraph"/>
+        <w:numPr>
+          <w:ilvl w:val="3"/>
+          <w:numId w:val="7"/>
+        </w:numPr>
+        <w:rPr>
+          <w:rFonts w:ascii="Trebuchet MS" w:hAnsi="Trebuchet MS"/>
+        </w:rPr>
+      </w:pPr>
+      <w:r>
+        <w:rPr>
+          <w:rFonts w:ascii="Trebuchet MS" w:hAnsi="Trebuchet MS"/>
+        </w:rPr>
+        <w:t>Algorithm will replace discrepancies (high or low) within a grid of pixels based on the median value in the area evaluated.</w:t>
+      </w:r>
+    </w:p>
+    <w:p>
+      <w:pPr>
+        <w:pStyle w:val="ListParagraph"/>
+        <w:numPr>
+          <w:ilvl w:val="3"/>
+          <w:numId w:val="7"/>
+        </w:numPr>
+        <w:rPr>
+          <w:rFonts w:ascii="Trebuchet MS" w:hAnsi="Trebuchet MS"/>
+        </w:rPr>
+      </w:pPr>
+      <w:r>
+        <w:rPr>
+          <w:rFonts w:ascii="Trebuchet MS" w:hAnsi="Trebuchet MS"/>
+        </w:rPr>
+        <w:t xml:space="preserve">Processing will be done by the GPU using CUDA and the device will allocate the filtered data into an array with identical </w:t>
+      </w:r>
+      <w:bookmarkStart w:id="5" w:name="_GoBack"/>
+      <w:bookmarkEnd w:id="5"/>
+      <w:r>
+        <w:rPr>
+          <w:rFonts w:ascii="Trebuchet MS" w:hAnsi="Trebuchet MS"/>
+        </w:rPr>
+        <w:t>structure to the array that contained the original data.</w:t>
+      </w:r>
     </w:p>
     <w:p/>
     <w:p/>
     <w:p/>
     <w:sectPr>
-      <w:headerReference w:type="default" r:id="rId7"/>
+      <w:headerReference w:type="default" r:id="rId8"/>
       <w:pgSz w:w="12240" w:h="15840"/>
       <w:pgMar w:top="1440" w:right="1440" w:bottom="1440" w:left="1440" w:header="720" w:footer="720" w:gutter="0"/>
       <w:cols w:space="720"/>
@@ -1693,7 +1700,7 @@
 </file>
 
 <file path=word/endnotes.xml><?xml version="1.0" encoding="utf-8"?>
-<w:endnotes xmlns:wpc="http://schemas.microsoft.com/office/word/2010/wordprocessingCanvas" xmlns:mc="http://schemas.openxmlformats.org/markup-compatibility/2006" xmlns:o="urn:schemas-microsoft-com:office:office" xmlns:r="http://schemas.openxmlformats.org/officeDocument/2006/relationships" xmlns:m="http://schemas.openxmlformats.org/officeDocument/2006/math" xmlns:v="urn:schemas-microsoft-com:vml" xmlns:wp14="http://schemas.microsoft.com/office/word/2010/wordprocessingDrawing" xmlns:wp="http://schemas.openxmlformats.org/drawingml/2006/wordprocessingDrawing" xmlns:w10="urn:schemas-microsoft-com:office:word" xmlns:w="http://schemas.openxmlformats.org/wordprocessingml/2006/main" xmlns:w14="http://schemas.microsoft.com/office/word/2010/wordml" xmlns:w15="http://schemas.microsoft.com/office/word/2012/wordml" xmlns:wpg="http://schemas.microsoft.com/office/word/2010/wordprocessingGroup" xmlns:wpi="http://schemas.microsoft.com/office/word/2010/wordprocessingInk" xmlns:wne="http://schemas.microsoft.com/office/word/2006/wordml" xmlns:wps="http://schemas.microsoft.com/office/word/2010/wordprocessingShape" mc:Ignorable="w14 w15 wp14">
+<w:endnotes xmlns:wpc="http://schemas.microsoft.com/office/word/2010/wordprocessingCanvas" xmlns:mc="http://schemas.openxmlformats.org/markup-compatibility/2006" xmlns:o="urn:schemas-microsoft-com:office:office" xmlns:r="http://schemas.openxmlformats.org/officeDocument/2006/relationships" xmlns:m="http://schemas.openxmlformats.org/officeDocument/2006/math" xmlns:v="urn:schemas-microsoft-com:vml" xmlns:wp14="http://schemas.microsoft.com/office/word/2010/wordprocessingDrawing" xmlns:wp="http://schemas.openxmlformats.org/drawingml/2006/wordprocessingDrawing" xmlns:w10="urn:schemas-microsoft-com:office:word" xmlns:w="http://schemas.openxmlformats.org/wordprocessingml/2006/main" xmlns:w14="http://schemas.microsoft.com/office/word/2010/wordml" xmlns:wpg="http://schemas.microsoft.com/office/word/2010/wordprocessingGroup" xmlns:wpi="http://schemas.microsoft.com/office/word/2010/wordprocessingInk" xmlns:wne="http://schemas.microsoft.com/office/word/2006/wordml" xmlns:wps="http://schemas.microsoft.com/office/word/2010/wordprocessingShape" mc:Ignorable="w14 wp14">
   <w:endnote w:type="separator" w:id="-1">
     <w:p>
       <w:pPr>
@@ -1718,7 +1725,7 @@
 </file>
 
 <file path=word/footnotes.xml><?xml version="1.0" encoding="utf-8"?>
-<w:footnotes xmlns:wpc="http://schemas.microsoft.com/office/word/2010/wordprocessingCanvas" xmlns:mc="http://schemas.openxmlformats.org/markup-compatibility/2006" xmlns:o="urn:schemas-microsoft-com:office:office" xmlns:r="http://schemas.openxmlformats.org/officeDocument/2006/relationships" xmlns:m="http://schemas.openxmlformats.org/officeDocument/2006/math" xmlns:v="urn:schemas-microsoft-com:vml" xmlns:wp14="http://schemas.microsoft.com/office/word/2010/wordprocessingDrawing" xmlns:wp="http://schemas.openxmlformats.org/drawingml/2006/wordprocessingDrawing" xmlns:w10="urn:schemas-microsoft-com:office:word" xmlns:w="http://schemas.openxmlformats.org/wordprocessingml/2006/main" xmlns:w14="http://schemas.microsoft.com/office/word/2010/wordml" xmlns:w15="http://schemas.microsoft.com/office/word/2012/wordml" xmlns:wpg="http://schemas.microsoft.com/office/word/2010/wordprocessingGroup" xmlns:wpi="http://schemas.microsoft.com/office/word/2010/wordprocessingInk" xmlns:wne="http://schemas.microsoft.com/office/word/2006/wordml" xmlns:wps="http://schemas.microsoft.com/office/word/2010/wordprocessingShape" mc:Ignorable="w14 w15 wp14">
+<w:footnotes xmlns:wpc="http://schemas.microsoft.com/office/word/2010/wordprocessingCanvas" xmlns:mc="http://schemas.openxmlformats.org/markup-compatibility/2006" xmlns:o="urn:schemas-microsoft-com:office:office" xmlns:r="http://schemas.openxmlformats.org/officeDocument/2006/relationships" xmlns:m="http://schemas.openxmlformats.org/officeDocument/2006/math" xmlns:v="urn:schemas-microsoft-com:vml" xmlns:wp14="http://schemas.microsoft.com/office/word/2010/wordprocessingDrawing" xmlns:wp="http://schemas.openxmlformats.org/drawingml/2006/wordprocessingDrawing" xmlns:w10="urn:schemas-microsoft-com:office:word" xmlns:w="http://schemas.openxmlformats.org/wordprocessingml/2006/main" xmlns:w14="http://schemas.microsoft.com/office/word/2010/wordml" xmlns:wpg="http://schemas.microsoft.com/office/word/2010/wordprocessingGroup" xmlns:wpi="http://schemas.microsoft.com/office/word/2010/wordprocessingInk" xmlns:wne="http://schemas.microsoft.com/office/word/2006/wordml" xmlns:wps="http://schemas.microsoft.com/office/word/2010/wordprocessingShape" mc:Ignorable="w14 wp14">
   <w:footnote w:type="separator" w:id="-1">
     <w:p>
       <w:pPr>
@@ -1754,13 +1761,7 @@
         <w:rPr>
           <w:sz w:val="20"/>
         </w:rPr>
-        <w:t xml:space="preserve"> Note that the convention of using sy</w:t>
-      </w:r>
-      <w:r>
-        <w:rPr>
-          <w:sz w:val="20"/>
-        </w:rPr>
-        <w:t>mbols x and y to denote the row and column of a pixel value is eschewed due to the use of multiple-channel images</w:t>
+        <w:t xml:space="preserve"> Note that the convention of using symbols x and y to denote the row and column of a pixel value is eschewed due to the use of multiple-channel images</w:t>
       </w:r>
     </w:p>
   </w:footnote>
@@ -1768,7 +1769,7 @@
 </file>
 
 <file path=word/header1.xml><?xml version="1.0" encoding="utf-8"?>
-<w:hdr xmlns:wpc="http://schemas.microsoft.com/office/word/2010/wordprocessingCanvas" xmlns:mc="http://schemas.openxmlformats.org/markup-compatibility/2006" xmlns:o="urn:schemas-microsoft-com:office:office" xmlns:r="http://schemas.openxmlformats.org/officeDocument/2006/relationships" xmlns:m="http://schemas.openxmlformats.org/officeDocument/2006/math" xmlns:v="urn:schemas-microsoft-com:vml" xmlns:wp14="http://schemas.microsoft.com/office/word/2010/wordprocessingDrawing" xmlns:wp="http://schemas.openxmlformats.org/drawingml/2006/wordprocessingDrawing" xmlns:w10="urn:schemas-microsoft-com:office:word" xmlns:w="http://schemas.openxmlformats.org/wordprocessingml/2006/main" xmlns:w14="http://schemas.microsoft.com/office/word/2010/wordml" xmlns:w15="http://schemas.microsoft.com/office/word/2012/wordml" xmlns:wpg="http://schemas.microsoft.com/office/word/2010/wordprocessingGroup" xmlns:wpi="http://schemas.microsoft.com/office/word/2010/wordprocessingInk" xmlns:wne="http://schemas.microsoft.com/office/word/2006/wordml" xmlns:wps="http://schemas.microsoft.com/office/word/2010/wordprocessingShape" mc:Ignorable="w14 w15 wp14">
+<w:hdr xmlns:wpc="http://schemas.microsoft.com/office/word/2010/wordprocessingCanvas" xmlns:mc="http://schemas.openxmlformats.org/markup-compatibility/2006" xmlns:o="urn:schemas-microsoft-com:office:office" xmlns:r="http://schemas.openxmlformats.org/officeDocument/2006/relationships" xmlns:m="http://schemas.openxmlformats.org/officeDocument/2006/math" xmlns:v="urn:schemas-microsoft-com:vml" xmlns:wp14="http://schemas.microsoft.com/office/word/2010/wordprocessingDrawing" xmlns:wp="http://schemas.openxmlformats.org/drawingml/2006/wordprocessingDrawing" xmlns:w10="urn:schemas-microsoft-com:office:word" xmlns:w="http://schemas.openxmlformats.org/wordprocessingml/2006/main" xmlns:w14="http://schemas.microsoft.com/office/word/2010/wordml" xmlns:wpg="http://schemas.microsoft.com/office/word/2010/wordprocessingGroup" xmlns:wpi="http://schemas.microsoft.com/office/word/2010/wordprocessingInk" xmlns:wne="http://schemas.microsoft.com/office/word/2006/wordml" xmlns:wps="http://schemas.microsoft.com/office/word/2010/wordprocessingShape" mc:Ignorable="w14 wp14">
   <w:p>
     <w:pPr>
       <w:pStyle w:val="Header"/>
@@ -1810,7 +1811,7 @@
 </file>
 
 <file path=word/numbering.xml><?xml version="1.0" encoding="utf-8"?>
-<w:numbering xmlns:wpc="http://schemas.microsoft.com/office/word/2010/wordprocessingCanvas" xmlns:mc="http://schemas.openxmlformats.org/markup-compatibility/2006" xmlns:o="urn:schemas-microsoft-com:office:office" xmlns:r="http://schemas.openxmlformats.org/officeDocument/2006/relationships" xmlns:m="http://schemas.openxmlformats.org/officeDocument/2006/math" xmlns:v="urn:schemas-microsoft-com:vml" xmlns:wp14="http://schemas.microsoft.com/office/word/2010/wordprocessingDrawing" xmlns:wp="http://schemas.openxmlformats.org/drawingml/2006/wordprocessingDrawing" xmlns:w10="urn:schemas-microsoft-com:office:word" xmlns:w="http://schemas.openxmlformats.org/wordprocessingml/2006/main" xmlns:w14="http://schemas.microsoft.com/office/word/2010/wordml" xmlns:w15="http://schemas.microsoft.com/office/word/2012/wordml" xmlns:wpg="http://schemas.microsoft.com/office/word/2010/wordprocessingGroup" xmlns:wpi="http://schemas.microsoft.com/office/word/2010/wordprocessingInk" xmlns:wne="http://schemas.microsoft.com/office/word/2006/wordml" xmlns:wps="http://schemas.microsoft.com/office/word/2010/wordprocessingShape" mc:Ignorable="w14 w15 wp14">
+<w:numbering xmlns:wpc="http://schemas.microsoft.com/office/word/2010/wordprocessingCanvas" xmlns:mc="http://schemas.openxmlformats.org/markup-compatibility/2006" xmlns:o="urn:schemas-microsoft-com:office:office" xmlns:r="http://schemas.openxmlformats.org/officeDocument/2006/relationships" xmlns:m="http://schemas.openxmlformats.org/officeDocument/2006/math" xmlns:v="urn:schemas-microsoft-com:vml" xmlns:wp14="http://schemas.microsoft.com/office/word/2010/wordprocessingDrawing" xmlns:wp="http://schemas.openxmlformats.org/drawingml/2006/wordprocessingDrawing" xmlns:w10="urn:schemas-microsoft-com:office:word" xmlns:w="http://schemas.openxmlformats.org/wordprocessingml/2006/main" xmlns:w14="http://schemas.microsoft.com/office/word/2010/wordml" xmlns:wpg="http://schemas.microsoft.com/office/word/2010/wordprocessingGroup" xmlns:wpi="http://schemas.microsoft.com/office/word/2010/wordprocessingInk" xmlns:wne="http://schemas.microsoft.com/office/word/2006/wordml" xmlns:wps="http://schemas.microsoft.com/office/word/2010/wordprocessingShape" mc:Ignorable="w14 wp14">
   <w:abstractNum w:abstractNumId="0">
     <w:nsid w:val="0BD76D0E"/>
     <w:multiLevelType w:val="hybridMultilevel"/>
@@ -2334,7 +2335,7 @@
   <w:abstractNum w:abstractNumId="5">
     <w:nsid w:val="63F1662F"/>
     <w:multiLevelType w:val="hybridMultilevel"/>
-    <w:tmpl w:val="C63EEE6A"/>
+    <w:tmpl w:val="21366EEC"/>
     <w:lvl w:ilvl="0" w:tplc="04090013">
       <w:start w:val="1"/>
       <w:numFmt w:val="upperRoman"/>
@@ -2353,7 +2354,7 @@
         <w:ind w:left="1440" w:hanging="360"/>
       </w:pPr>
     </w:lvl>
-    <w:lvl w:ilvl="2" w:tplc="0409001B">
+    <w:lvl w:ilvl="2" w:tplc="D7849D9E">
       <w:start w:val="1"/>
       <w:numFmt w:val="lowerRoman"/>
       <w:lvlText w:val="%3."/>
@@ -2361,6 +2362,10 @@
       <w:pPr>
         <w:ind w:left="2160" w:hanging="180"/>
       </w:pPr>
+      <w:rPr>
+        <w:rFonts w:ascii="Trebuchet MS" w:hAnsi="Trebuchet MS" w:hint="default"/>
+        <w:b/>
+      </w:rPr>
     </w:lvl>
     <w:lvl w:ilvl="3" w:tplc="0409000F">
       <w:start w:val="1"/>
@@ -2671,7 +2676,7 @@
 </file>
 
 <file path=word/styles.xml><?xml version="1.0" encoding="utf-8"?>
-<w:styles xmlns:mc="http://schemas.openxmlformats.org/markup-compatibility/2006" xmlns:r="http://schemas.openxmlformats.org/officeDocument/2006/relationships" xmlns:w="http://schemas.openxmlformats.org/wordprocessingml/2006/main" xmlns:w14="http://schemas.microsoft.com/office/word/2010/wordml" xmlns:w15="http://schemas.microsoft.com/office/word/2012/wordml" mc:Ignorable="w14 w15">
+<w:styles xmlns:mc="http://schemas.openxmlformats.org/markup-compatibility/2006" xmlns:r="http://schemas.openxmlformats.org/officeDocument/2006/relationships" xmlns:w="http://schemas.openxmlformats.org/wordprocessingml/2006/main" xmlns:w14="http://schemas.microsoft.com/office/word/2010/wordml" mc:Ignorable="w14">
   <w:docDefaults>
     <w:rPrDefault>
       <w:rPr>
@@ -2687,378 +2692,676 @@
       </w:pPr>
     </w:pPrDefault>
   </w:docDefaults>
-  <w:latentStyles w:defLockedState="0" w:defUIPriority="99" w:defSemiHidden="0" w:defUnhideWhenUsed="0" w:defQFormat="0" w:count="371">
-    <w:lsdException w:name="Normal" w:uiPriority="0" w:qFormat="1"/>
-    <w:lsdException w:name="heading 1" w:uiPriority="9" w:qFormat="1"/>
-    <w:lsdException w:name="heading 2" w:semiHidden="1" w:uiPriority="9" w:unhideWhenUsed="1" w:qFormat="1"/>
-    <w:lsdException w:name="heading 3" w:semiHidden="1" w:uiPriority="9" w:unhideWhenUsed="1" w:qFormat="1"/>
-    <w:lsdException w:name="heading 4" w:semiHidden="1" w:uiPriority="9" w:unhideWhenUsed="1" w:qFormat="1"/>
-    <w:lsdException w:name="heading 5" w:semiHidden="1" w:uiPriority="9" w:unhideWhenUsed="1" w:qFormat="1"/>
-    <w:lsdException w:name="heading 6" w:semiHidden="1" w:uiPriority="9" w:unhideWhenUsed="1" w:qFormat="1"/>
-    <w:lsdException w:name="heading 7" w:semiHidden="1" w:uiPriority="9" w:unhideWhenUsed="1" w:qFormat="1"/>
-    <w:lsdException w:name="heading 8" w:semiHidden="1" w:uiPriority="9" w:unhideWhenUsed="1" w:qFormat="1"/>
-    <w:lsdException w:name="heading 9" w:semiHidden="1" w:uiPriority="9" w:unhideWhenUsed="1" w:qFormat="1"/>
-    <w:lsdException w:name="index 1" w:semiHidden="1" w:unhideWhenUsed="1"/>
-    <w:lsdException w:name="index 2" w:semiHidden="1" w:unhideWhenUsed="1"/>
-    <w:lsdException w:name="index 3" w:semiHidden="1" w:unhideWhenUsed="1"/>
-    <w:lsdException w:name="index 4" w:semiHidden="1" w:unhideWhenUsed="1"/>
-    <w:lsdException w:name="index 5" w:semiHidden="1" w:unhideWhenUsed="1"/>
-    <w:lsdException w:name="index 6" w:semiHidden="1" w:unhideWhenUsed="1"/>
-    <w:lsdException w:name="index 7" w:semiHidden="1" w:unhideWhenUsed="1"/>
-    <w:lsdException w:name="index 8" w:semiHidden="1" w:unhideWhenUsed="1"/>
-    <w:lsdException w:name="index 9" w:semiHidden="1" w:unhideWhenUsed="1"/>
-    <w:lsdException w:name="toc 1" w:semiHidden="1" w:uiPriority="39" w:unhideWhenUsed="1"/>
-    <w:lsdException w:name="toc 2" w:semiHidden="1" w:uiPriority="39" w:unhideWhenUsed="1"/>
-    <w:lsdException w:name="toc 3" w:semiHidden="1" w:uiPriority="39" w:unhideWhenUsed="1"/>
-    <w:lsdException w:name="toc 4" w:semiHidden="1" w:uiPriority="39" w:unhideWhenUsed="1"/>
-    <w:lsdException w:name="toc 5" w:semiHidden="1" w:uiPriority="39" w:unhideWhenUsed="1"/>
-    <w:lsdException w:name="toc 6" w:semiHidden="1" w:uiPriority="39" w:unhideWhenUsed="1"/>
-    <w:lsdException w:name="toc 7" w:semiHidden="1" w:uiPriority="39" w:unhideWhenUsed="1"/>
-    <w:lsdException w:name="toc 8" w:semiHidden="1" w:uiPriority="39" w:unhideWhenUsed="1"/>
-    <w:lsdException w:name="toc 9" w:semiHidden="1" w:uiPriority="39" w:unhideWhenUsed="1"/>
-    <w:lsdException w:name="Normal Indent" w:semiHidden="1" w:unhideWhenUsed="1"/>
-    <w:lsdException w:name="footnote text" w:semiHidden="1" w:unhideWhenUsed="1"/>
-    <w:lsdException w:name="annotation text" w:semiHidden="1" w:unhideWhenUsed="1"/>
-    <w:lsdException w:name="header" w:semiHidden="1" w:unhideWhenUsed="1"/>
-    <w:lsdException w:name="footer" w:semiHidden="1" w:unhideWhenUsed="1"/>
-    <w:lsdException w:name="index heading" w:semiHidden="1" w:unhideWhenUsed="1"/>
-    <w:lsdException w:name="caption" w:semiHidden="1" w:uiPriority="35" w:unhideWhenUsed="1" w:qFormat="1"/>
-    <w:lsdException w:name="table of figures" w:semiHidden="1" w:unhideWhenUsed="1"/>
-    <w:lsdException w:name="envelope address" w:semiHidden="1" w:unhideWhenUsed="1"/>
-    <w:lsdException w:name="envelope return" w:semiHidden="1" w:unhideWhenUsed="1"/>
-    <w:lsdException w:name="footnote reference" w:semiHidden="1" w:unhideWhenUsed="1"/>
-    <w:lsdException w:name="annotation reference" w:semiHidden="1" w:unhideWhenUsed="1"/>
-    <w:lsdException w:name="line number" w:semiHidden="1" w:unhideWhenUsed="1"/>
-    <w:lsdException w:name="page number" w:semiHidden="1" w:unhideWhenUsed="1"/>
-    <w:lsdException w:name="endnote reference" w:semiHidden="1" w:unhideWhenUsed="1"/>
-    <w:lsdException w:name="endnote text" w:semiHidden="1" w:unhideWhenUsed="1"/>
-    <w:lsdException w:name="table of authorities" w:semiHidden="1" w:unhideWhenUsed="1"/>
-    <w:lsdException w:name="macro" w:semiHidden="1" w:unhideWhenUsed="1"/>
-    <w:lsdException w:name="toa heading" w:semiHidden="1" w:unhideWhenUsed="1"/>
-    <w:lsdException w:name="List" w:semiHidden="1" w:unhideWhenUsed="1"/>
-    <w:lsdException w:name="List Bullet" w:semiHidden="1" w:unhideWhenUsed="1"/>
-    <w:lsdException w:name="List Number" w:semiHidden="1" w:unhideWhenUsed="1"/>
-    <w:lsdException w:name="List 2" w:semiHidden="1" w:unhideWhenUsed="1"/>
-    <w:lsdException w:name="List 3" w:semiHidden="1" w:unhideWhenUsed="1"/>
-    <w:lsdException w:name="List 4" w:semiHidden="1" w:unhideWhenUsed="1"/>
-    <w:lsdException w:name="List 5" w:semiHidden="1" w:unhideWhenUsed="1"/>
-    <w:lsdException w:name="List Bullet 2" w:semiHidden="1" w:unhideWhenUsed="1"/>
-    <w:lsdException w:name="List Bullet 3" w:semiHidden="1" w:unhideWhenUsed="1"/>
-    <w:lsdException w:name="List Bullet 4" w:semiHidden="1" w:unhideWhenUsed="1"/>
-    <w:lsdException w:name="List Bullet 5" w:semiHidden="1" w:unhideWhenUsed="1"/>
-    <w:lsdException w:name="List Number 2" w:semiHidden="1" w:unhideWhenUsed="1"/>
-    <w:lsdException w:name="List Number 3" w:semiHidden="1" w:unhideWhenUsed="1"/>
-    <w:lsdException w:name="List Number 4" w:semiHidden="1" w:unhideWhenUsed="1"/>
-    <w:lsdException w:name="List Number 5" w:semiHidden="1" w:unhideWhenUsed="1"/>
-    <w:lsdException w:name="Title" w:uiPriority="10" w:qFormat="1"/>
-    <w:lsdException w:name="Closing" w:semiHidden="1" w:unhideWhenUsed="1"/>
-    <w:lsdException w:name="Signature" w:semiHidden="1" w:unhideWhenUsed="1"/>
-    <w:lsdException w:name="Default Paragraph Font" w:semiHidden="1" w:uiPriority="1" w:unhideWhenUsed="1"/>
-    <w:lsdException w:name="Body Text" w:semiHidden="1" w:unhideWhenUsed="1"/>
-    <w:lsdException w:name="Body Text Indent" w:semiHidden="1" w:unhideWhenUsed="1"/>
-    <w:lsdException w:name="List Continue" w:semiHidden="1" w:unhideWhenUsed="1"/>
-    <w:lsdException w:name="List Continue 2" w:semiHidden="1" w:unhideWhenUsed="1"/>
-    <w:lsdException w:name="List Continue 3" w:semiHidden="1" w:unhideWhenUsed="1"/>
-    <w:lsdException w:name="List Continue 4" w:semiHidden="1" w:unhideWhenUsed="1"/>
-    <w:lsdException w:name="List Continue 5" w:semiHidden="1" w:unhideWhenUsed="1"/>
-    <w:lsdException w:name="Message Header" w:semiHidden="1" w:unhideWhenUsed="1"/>
-    <w:lsdException w:name="Subtitle" w:uiPriority="11" w:qFormat="1"/>
-    <w:lsdException w:name="Salutation" w:semiHidden="1" w:unhideWhenUsed="1"/>
-    <w:lsdException w:name="Date" w:semiHidden="1" w:unhideWhenUsed="1"/>
-    <w:lsdException w:name="Body Text First Indent" w:semiHidden="1" w:unhideWhenUsed="1"/>
-    <w:lsdException w:name="Body Text First Indent 2" w:semiHidden="1" w:unhideWhenUsed="1"/>
-    <w:lsdException w:name="Note Heading" w:semiHidden="1" w:unhideWhenUsed="1"/>
-    <w:lsdException w:name="Body Text 2" w:semiHidden="1" w:unhideWhenUsed="1"/>
-    <w:lsdException w:name="Body Text 3" w:semiHidden="1" w:unhideWhenUsed="1"/>
-    <w:lsdException w:name="Body Text Indent 2" w:semiHidden="1" w:unhideWhenUsed="1"/>
-    <w:lsdException w:name="Body Text Indent 3" w:semiHidden="1" w:unhideWhenUsed="1"/>
-    <w:lsdException w:name="Block Text" w:semiHidden="1" w:unhideWhenUsed="1"/>
-    <w:lsdException w:name="Hyperlink" w:semiHidden="1" w:unhideWhenUsed="1"/>
-    <w:lsdException w:name="FollowedHyperlink" w:semiHidden="1" w:unhideWhenUsed="1"/>
-    <w:lsdException w:name="Strong" w:uiPriority="22" w:qFormat="1"/>
-    <w:lsdException w:name="Emphasis" w:uiPriority="20" w:qFormat="1"/>
-    <w:lsdException w:name="Document Map" w:semiHidden="1" w:unhideWhenUsed="1"/>
-    <w:lsdException w:name="Plain Text" w:semiHidden="1" w:unhideWhenUsed="1"/>
-    <w:lsdException w:name="E-mail Signature" w:semiHidden="1" w:unhideWhenUsed="1"/>
-    <w:lsdException w:name="HTML Top of Form" w:semiHidden="1" w:unhideWhenUsed="1"/>
-    <w:lsdException w:name="HTML Bottom of Form" w:semiHidden="1" w:unhideWhenUsed="1"/>
-    <w:lsdException w:name="Normal (Web)" w:semiHidden="1" w:unhideWhenUsed="1"/>
-    <w:lsdException w:name="HTML Acronym" w:semiHidden="1" w:unhideWhenUsed="1"/>
-    <w:lsdException w:name="HTML Address" w:semiHidden="1" w:unhideWhenUsed="1"/>
-    <w:lsdException w:name="HTML Cite" w:semiHidden="1" w:unhideWhenUsed="1"/>
-    <w:lsdException w:name="HTML Code" w:semiHidden="1" w:unhideWhenUsed="1"/>
-    <w:lsdException w:name="HTML Definition" w:semiHidden="1" w:unhideWhenUsed="1"/>
-    <w:lsdException w:name="HTML Keyboard" w:semiHidden="1" w:unhideWhenUsed="1"/>
-    <w:lsdException w:name="HTML Preformatted" w:semiHidden="1" w:unhideWhenUsed="1"/>
-    <w:lsdException w:name="HTML Sample" w:semiHidden="1" w:unhideWhenUsed="1"/>
-    <w:lsdException w:name="HTML Typewriter" w:semiHidden="1" w:unhideWhenUsed="1"/>
-    <w:lsdException w:name="HTML Variable" w:semiHidden="1" w:unhideWhenUsed="1"/>
-    <w:lsdException w:name="Normal Table" w:semiHidden="1" w:unhideWhenUsed="1"/>
-    <w:lsdException w:name="annotation subject" w:semiHidden="1" w:unhideWhenUsed="1"/>
-    <w:lsdException w:name="No List" w:semiHidden="1" w:unhideWhenUsed="1"/>
-    <w:lsdException w:name="Outline List 1" w:semiHidden="1" w:unhideWhenUsed="1"/>
-    <w:lsdException w:name="Outline List 2" w:semiHidden="1" w:unhideWhenUsed="1"/>
-    <w:lsdException w:name="Outline List 3" w:semiHidden="1" w:unhideWhenUsed="1"/>
-    <w:lsdException w:name="Table Simple 1" w:semiHidden="1" w:unhideWhenUsed="1"/>
-    <w:lsdException w:name="Table Simple 2" w:semiHidden="1" w:unhideWhenUsed="1"/>
-    <w:lsdException w:name="Table Simple 3" w:semiHidden="1" w:unhideWhenUsed="1"/>
-    <w:lsdException w:name="Table Classic 1" w:semiHidden="1" w:unhideWhenUsed="1"/>
-    <w:lsdException w:name="Table Classic 2" w:semiHidden="1" w:unhideWhenUsed="1"/>
-    <w:lsdException w:name="Table Classic 3" w:semiHidden="1" w:unhideWhenUsed="1"/>
-    <w:lsdException w:name="Table Classic 4" w:semiHidden="1" w:unhideWhenUsed="1"/>
-    <w:lsdException w:name="Table Colorful 1" w:semiHidden="1" w:unhideWhenUsed="1"/>
-    <w:lsdException w:name="Table Colorful 2" w:semiHidden="1" w:unhideWhenUsed="1"/>
-    <w:lsdException w:name="Table Colorful 3" w:semiHidden="1" w:unhideWhenUsed="1"/>
-    <w:lsdException w:name="Table Columns 1" w:semiHidden="1" w:unhideWhenUsed="1"/>
-    <w:lsdException w:name="Table Columns 2" w:semiHidden="1" w:unhideWhenUsed="1"/>
-    <w:lsdException w:name="Table Columns 3" w:semiHidden="1" w:unhideWhenUsed="1"/>
-    <w:lsdException w:name="Table Columns 4" w:semiHidden="1" w:unhideWhenUsed="1"/>
-    <w:lsdException w:name="Table Columns 5" w:semiHidden="1" w:unhideWhenUsed="1"/>
-    <w:lsdException w:name="Table Grid 1" w:semiHidden="1" w:unhideWhenUsed="1"/>
-    <w:lsdException w:name="Table Grid 2" w:semiHidden="1" w:unhideWhenUsed="1"/>
-    <w:lsdException w:name="Table Grid 3" w:semiHidden="1" w:unhideWhenUsed="1"/>
-    <w:lsdException w:name="Table Grid 4" w:semiHidden="1" w:unhideWhenUsed="1"/>
-    <w:lsdException w:name="Table Grid 5" w:semiHidden="1" w:unhideWhenUsed="1"/>
-    <w:lsdException w:name="Table Grid 6" w:semiHidden="1" w:unhideWhenUsed="1"/>
-    <w:lsdException w:name="Table Grid 7" w:semiHidden="1" w:unhideWhenUsed="1"/>
-    <w:lsdException w:name="Table Grid 8" w:semiHidden="1" w:unhideWhenUsed="1"/>
-    <w:lsdException w:name="Table List 1" w:semiHidden="1" w:unhideWhenUsed="1"/>
-    <w:lsdException w:name="Table List 2" w:semiHidden="1" w:unhideWhenUsed="1"/>
-    <w:lsdException w:name="Table List 3" w:semiHidden="1" w:unhideWhenUsed="1"/>
-    <w:lsdException w:name="Table List 4" w:semiHidden="1" w:unhideWhenUsed="1"/>
-    <w:lsdException w:name="Table List 5" w:semiHidden="1" w:unhideWhenUsed="1"/>
-    <w:lsdException w:name="Table List 6" w:semiHidden="1" w:unhideWhenUsed="1"/>
-    <w:lsdException w:name="Table List 7" w:semiHidden="1" w:unhideWhenUsed="1"/>
-    <w:lsdException w:name="Table List 8" w:semiHidden="1" w:unhideWhenUsed="1"/>
-    <w:lsdException w:name="Table 3D effects 1" w:semiHidden="1" w:unhideWhenUsed="1"/>
-    <w:lsdException w:name="Table 3D effects 2" w:semiHidden="1" w:unhideWhenUsed="1"/>
-    <w:lsdException w:name="Table 3D effects 3" w:semiHidden="1" w:unhideWhenUsed="1"/>
-    <w:lsdException w:name="Table Contemporary" w:semiHidden="1" w:unhideWhenUsed="1"/>
-    <w:lsdException w:name="Table Elegant" w:semiHidden="1" w:unhideWhenUsed="1"/>
-    <w:lsdException w:name="Table Professional" w:semiHidden="1" w:unhideWhenUsed="1"/>
-    <w:lsdException w:name="Table Subtle 1" w:semiHidden="1" w:unhideWhenUsed="1"/>
-    <w:lsdException w:name="Table Subtle 2" w:semiHidden="1" w:unhideWhenUsed="1"/>
-    <w:lsdException w:name="Table Web 1" w:semiHidden="1" w:unhideWhenUsed="1"/>
-    <w:lsdException w:name="Table Web 2" w:semiHidden="1" w:unhideWhenUsed="1"/>
-    <w:lsdException w:name="Table Web 3" w:semiHidden="1" w:unhideWhenUsed="1"/>
-    <w:lsdException w:name="Balloon Text" w:semiHidden="1" w:unhideWhenUsed="1"/>
-    <w:lsdException w:name="Table Grid" w:uiPriority="39"/>
-    <w:lsdException w:name="Table Theme" w:semiHidden="1" w:unhideWhenUsed="1"/>
-    <w:lsdException w:name="Placeholder Text" w:semiHidden="1"/>
-    <w:lsdException w:name="No Spacing" w:uiPriority="1" w:qFormat="1"/>
-    <w:lsdException w:name="Light Shading" w:uiPriority="60"/>
-    <w:lsdException w:name="Light List" w:uiPriority="61"/>
-    <w:lsdException w:name="Light Grid" w:uiPriority="62"/>
-    <w:lsdException w:name="Medium Shading 1" w:uiPriority="63"/>
-    <w:lsdException w:name="Medium Shading 2" w:uiPriority="64"/>
-    <w:lsdException w:name="Medium List 1" w:uiPriority="65"/>
-    <w:lsdException w:name="Medium List 2" w:uiPriority="66"/>
-    <w:lsdException w:name="Medium Grid 1" w:uiPriority="67"/>
-    <w:lsdException w:name="Medium Grid 2" w:uiPriority="68"/>
-    <w:lsdException w:name="Medium Grid 3" w:uiPriority="69"/>
-    <w:lsdException w:name="Dark List" w:uiPriority="70"/>
-    <w:lsdException w:name="Colorful Shading" w:uiPriority="71"/>
-    <w:lsdException w:name="Colorful List" w:uiPriority="72"/>
-    <w:lsdException w:name="Colorful Grid" w:uiPriority="73"/>
-    <w:lsdException w:name="Light Shading Accent 1" w:uiPriority="60"/>
-    <w:lsdException w:name="Light List Accent 1" w:uiPriority="61"/>
-    <w:lsdException w:name="Light Grid Accent 1" w:uiPriority="62"/>
-    <w:lsdException w:name="Medium Shading 1 Accent 1" w:uiPriority="63"/>
-    <w:lsdException w:name="Medium Shading 2 Accent 1" w:uiPriority="64"/>
-    <w:lsdException w:name="Medium List 1 Accent 1" w:uiPriority="65"/>
-    <w:lsdException w:name="Revision" w:semiHidden="1"/>
-    <w:lsdException w:name="List Paragraph" w:uiPriority="34" w:qFormat="1"/>
-    <w:lsdException w:name="Quote" w:uiPriority="29" w:qFormat="1"/>
-    <w:lsdException w:name="Intense Quote" w:uiPriority="30" w:qFormat="1"/>
-    <w:lsdException w:name="Medium List 2 Accent 1" w:uiPriority="66"/>
-    <w:lsdException w:name="Medium Grid 1 Accent 1" w:uiPriority="67"/>
-    <w:lsdException w:name="Medium Grid 2 Accent 1" w:uiPriority="68"/>
-    <w:lsdException w:name="Medium Grid 3 Accent 1" w:uiPriority="69"/>
-    <w:lsdException w:name="Dark List Accent 1" w:uiPriority="70"/>
-    <w:lsdException w:name="Colorful Shading Accent 1" w:uiPriority="71"/>
-    <w:lsdException w:name="Colorful List Accent 1" w:uiPriority="72"/>
-    <w:lsdException w:name="Colorful Grid Accent 1" w:uiPriority="73"/>
-    <w:lsdException w:name="Light Shading Accent 2" w:uiPriority="60"/>
-    <w:lsdException w:name="Light List Accent 2" w:uiPriority="61"/>
-    <w:lsdException w:name="Light Grid Accent 2" w:uiPriority="62"/>
-    <w:lsdException w:name="Medium Shading 1 Accent 2" w:uiPriority="63"/>
-    <w:lsdException w:name="Medium Shading 2 Accent 2" w:uiPriority="64"/>
-    <w:lsdException w:name="Medium List 1 Accent 2" w:uiPriority="65"/>
-    <w:lsdException w:name="Medium List 2 Accent 2" w:uiPriority="66"/>
-    <w:lsdException w:name="Medium Grid 1 Accent 2" w:uiPriority="67"/>
-    <w:lsdException w:name="Medium Grid 2 Accent 2" w:uiPriority="68"/>
-    <w:lsdException w:name="Medium Grid 3 Accent 2" w:uiPriority="69"/>
-    <w:lsdException w:name="Dark List Accent 2" w:uiPriority="70"/>
-    <w:lsdException w:name="Colorful Shading Accent 2" w:uiPriority="71"/>
-    <w:lsdException w:name="Colorful List Accent 2" w:uiPriority="72"/>
-    <w:lsdException w:name="Colorful Grid Accent 2" w:uiPriority="73"/>
-    <w:lsdException w:name="Light Shading Accent 3" w:uiPriority="60"/>
-    <w:lsdException w:name="Light List Accent 3" w:uiPriority="61"/>
-    <w:lsdException w:name="Light Grid Accent 3" w:uiPriority="62"/>
-    <w:lsdException w:name="Medium Shading 1 Accent 3" w:uiPriority="63"/>
-    <w:lsdException w:name="Medium Shading 2 Accent 3" w:uiPriority="64"/>
-    <w:lsdException w:name="Medium List 1 Accent 3" w:uiPriority="65"/>
-    <w:lsdException w:name="Medium List 2 Accent 3" w:uiPriority="66"/>
-    <w:lsdException w:name="Medium Grid 1 Accent 3" w:uiPriority="67"/>
-    <w:lsdException w:name="Medium Grid 2 Accent 3" w:uiPriority="68"/>
-    <w:lsdException w:name="Medium Grid 3 Accent 3" w:uiPriority="69"/>
-    <w:lsdException w:name="Dark List Accent 3" w:uiPriority="70"/>
-    <w:lsdException w:name="Colorful Shading Accent 3" w:uiPriority="71"/>
-    <w:lsdException w:name="Colorful List Accent 3" w:uiPriority="72"/>
-    <w:lsdException w:name="Colorful Grid Accent 3" w:uiPriority="73"/>
-    <w:lsdException w:name="Light Shading Accent 4" w:uiPriority="60"/>
-    <w:lsdException w:name="Light List Accent 4" w:uiPriority="61"/>
-    <w:lsdException w:name="Light Grid Accent 4" w:uiPriority="62"/>
-    <w:lsdException w:name="Medium Shading 1 Accent 4" w:uiPriority="63"/>
-    <w:lsdException w:name="Medium Shading 2 Accent 4" w:uiPriority="64"/>
-    <w:lsdException w:name="Medium List 1 Accent 4" w:uiPriority="65"/>
-    <w:lsdException w:name="Medium List 2 Accent 4" w:uiPriority="66"/>
-    <w:lsdException w:name="Medium Grid 1 Accent 4" w:uiPriority="67"/>
-    <w:lsdException w:name="Medium Grid 2 Accent 4" w:uiPriority="68"/>
-    <w:lsdException w:name="Medium Grid 3 Accent 4" w:uiPriority="69"/>
-    <w:lsdException w:name="Dark List Accent 4" w:uiPriority="70"/>
-    <w:lsdException w:name="Colorful Shading Accent 4" w:uiPriority="71"/>
-    <w:lsdException w:name="Colorful List Accent 4" w:uiPriority="72"/>
-    <w:lsdException w:name="Colorful Grid Accent 4" w:uiPriority="73"/>
-    <w:lsdException w:name="Light Shading Accent 5" w:uiPriority="60"/>
-    <w:lsdException w:name="Light List Accent 5" w:uiPriority="61"/>
-    <w:lsdException w:name="Light Grid Accent 5" w:uiPriority="62"/>
-    <w:lsdException w:name="Medium Shading 1 Accent 5" w:uiPriority="63"/>
-    <w:lsdException w:name="Medium Shading 2 Accent 5" w:uiPriority="64"/>
-    <w:lsdException w:name="Medium List 1 Accent 5" w:uiPriority="65"/>
-    <w:lsdException w:name="Medium List 2 Accent 5" w:uiPriority="66"/>
-    <w:lsdException w:name="Medium Grid 1 Accent 5" w:uiPriority="67"/>
-    <w:lsdException w:name="Medium Grid 2 Accent 5" w:uiPriority="68"/>
-    <w:lsdException w:name="Medium Grid 3 Accent 5" w:uiPriority="69"/>
-    <w:lsdException w:name="Dark List Accent 5" w:uiPriority="70"/>
-    <w:lsdException w:name="Colorful Shading Accent 5" w:uiPriority="71"/>
-    <w:lsdException w:name="Colorful List Accent 5" w:uiPriority="72"/>
-    <w:lsdException w:name="Colorful Grid Accent 5" w:uiPriority="73"/>
-    <w:lsdException w:name="Light Shading Accent 6" w:uiPriority="60"/>
-    <w:lsdException w:name="Light List Accent 6" w:uiPriority="61"/>
-    <w:lsdException w:name="Light Grid Accent 6" w:uiPriority="62"/>
-    <w:lsdException w:name="Medium Shading 1 Accent 6" w:uiPriority="63"/>
-    <w:lsdException w:name="Medium Shading 2 Accent 6" w:uiPriority="64"/>
-    <w:lsdException w:name="Medium List 1 Accent 6" w:uiPriority="65"/>
-    <w:lsdException w:name="Medium List 2 Accent 6" w:uiPriority="66"/>
-    <w:lsdException w:name="Medium Grid 1 Accent 6" w:uiPriority="67"/>
-    <w:lsdException w:name="Medium Grid 2 Accent 6" w:uiPriority="68"/>
-    <w:lsdException w:name="Medium Grid 3 Accent 6" w:uiPriority="69"/>
-    <w:lsdException w:name="Dark List Accent 6" w:uiPriority="70"/>
-    <w:lsdException w:name="Colorful Shading Accent 6" w:uiPriority="71"/>
-    <w:lsdException w:name="Colorful List Accent 6" w:uiPriority="72"/>
-    <w:lsdException w:name="Colorful Grid Accent 6" w:uiPriority="73"/>
-    <w:lsdException w:name="Subtle Emphasis" w:uiPriority="19" w:qFormat="1"/>
-    <w:lsdException w:name="Intense Emphasis" w:uiPriority="21" w:qFormat="1"/>
-    <w:lsdException w:name="Subtle Reference" w:uiPriority="31" w:qFormat="1"/>
-    <w:lsdException w:name="Intense Reference" w:uiPriority="32" w:qFormat="1"/>
-    <w:lsdException w:name="Book Title" w:uiPriority="33" w:qFormat="1"/>
-    <w:lsdException w:name="Bibliography" w:semiHidden="1" w:uiPriority="37" w:unhideWhenUsed="1"/>
-    <w:lsdException w:name="TOC Heading" w:semiHidden="1" w:uiPriority="39" w:unhideWhenUsed="1" w:qFormat="1"/>
-    <w:lsdException w:name="Plain Table 1" w:uiPriority="41"/>
-    <w:lsdException w:name="Plain Table 2" w:uiPriority="42"/>
-    <w:lsdException w:name="Plain Table 3" w:uiPriority="43"/>
-    <w:lsdException w:name="Plain Table 4" w:uiPriority="44"/>
-    <w:lsdException w:name="Plain Table 5" w:uiPriority="45"/>
-    <w:lsdException w:name="Grid Table Light" w:uiPriority="40"/>
-    <w:lsdException w:name="Grid Table 1 Light" w:uiPriority="46"/>
-    <w:lsdException w:name="Grid Table 2" w:uiPriority="47"/>
-    <w:lsdException w:name="Grid Table 3" w:uiPriority="48"/>
-    <w:lsdException w:name="Grid Table 4" w:uiPriority="49"/>
-    <w:lsdException w:name="Grid Table 5 Dark" w:uiPriority="50"/>
-    <w:lsdException w:name="Grid Table 6 Colorful" w:uiPriority="51"/>
-    <w:lsdException w:name="Grid Table 7 Colorful" w:uiPriority="52"/>
-    <w:lsdException w:name="Grid Table 1 Light Accent 1" w:uiPriority="46"/>
-    <w:lsdException w:name="Grid Table 2 Accent 1" w:uiPriority="47"/>
-    <w:lsdException w:name="Grid Table 3 Accent 1" w:uiPriority="48"/>
-    <w:lsdException w:name="Grid Table 4 Accent 1" w:uiPriority="49"/>
-    <w:lsdException w:name="Grid Table 5 Dark Accent 1" w:uiPriority="50"/>
-    <w:lsdException w:name="Grid Table 6 Colorful Accent 1" w:uiPriority="51"/>
-    <w:lsdException w:name="Grid Table 7 Colorful Accent 1" w:uiPriority="52"/>
-    <w:lsdException w:name="Grid Table 1 Light Accent 2" w:uiPriority="46"/>
-    <w:lsdException w:name="Grid Table 2 Accent 2" w:uiPriority="47"/>
-    <w:lsdException w:name="Grid Table 3 Accent 2" w:uiPriority="48"/>
-    <w:lsdException w:name="Grid Table 4 Accent 2" w:uiPriority="49"/>
-    <w:lsdException w:name="Grid Table 5 Dark Accent 2" w:uiPriority="50"/>
-    <w:lsdException w:name="Grid Table 6 Colorful Accent 2" w:uiPriority="51"/>
-    <w:lsdException w:name="Grid Table 7 Colorful Accent 2" w:uiPriority="52"/>
-    <w:lsdException w:name="Grid Table 1 Light Accent 3" w:uiPriority="46"/>
-    <w:lsdException w:name="Grid Table 2 Accent 3" w:uiPriority="47"/>
-    <w:lsdException w:name="Grid Table 3 Accent 3" w:uiPriority="48"/>
-    <w:lsdException w:name="Grid Table 4 Accent 3" w:uiPriority="49"/>
-    <w:lsdException w:name="Grid Table 5 Dark Accent 3" w:uiPriority="50"/>
-    <w:lsdException w:name="Grid Table 6 Colorful Accent 3" w:uiPriority="51"/>
-    <w:lsdException w:name="Grid Table 7 Colorful Accent 3" w:uiPriority="52"/>
-    <w:lsdException w:name="Grid Table 1 Light Accent 4" w:uiPriority="46"/>
-    <w:lsdException w:name="Grid Table 2 Accent 4" w:uiPriority="47"/>
-    <w:lsdException w:name="Grid Table 3 Accent 4" w:uiPriority="48"/>
-    <w:lsdException w:name="Grid Table 4 Accent 4" w:uiPriority="49"/>
-    <w:lsdException w:name="Grid Table 5 Dark Accent 4" w:uiPriority="50"/>
-    <w:lsdException w:name="Grid Table 6 Colorful Accent 4" w:uiPriority="51"/>
-    <w:lsdException w:name="Grid Table 7 Colorful Accent 4" w:uiPriority="52"/>
-    <w:lsdException w:name="Grid Table 1 Light Accent 5" w:uiPriority="46"/>
-    <w:lsdException w:name="Grid Table 2 Accent 5" w:uiPriority="47"/>
-    <w:lsdException w:name="Grid Table 3 Accent 5" w:uiPriority="48"/>
-    <w:lsdException w:name="Grid Table 4 Accent 5" w:uiPriority="49"/>
-    <w:lsdException w:name="Grid Table 5 Dark Accent 5" w:uiPriority="50"/>
-    <w:lsdException w:name="Grid Table 6 Colorful Accent 5" w:uiPriority="51"/>
-    <w:lsdException w:name="Grid Table 7 Colorful Accent 5" w:uiPriority="52"/>
-    <w:lsdException w:name="Grid Table 1 Light Accent 6" w:uiPriority="46"/>
-    <w:lsdException w:name="Grid Table 2 Accent 6" w:uiPriority="47"/>
-    <w:lsdException w:name="Grid Table 3 Accent 6" w:uiPriority="48"/>
-    <w:lsdException w:name="Grid Table 4 Accent 6" w:uiPriority="49"/>
-    <w:lsdException w:name="Grid Table 5 Dark Accent 6" w:uiPriority="50"/>
-    <w:lsdException w:name="Grid Table 6 Colorful Accent 6" w:uiPriority="51"/>
-    <w:lsdException w:name="Grid Table 7 Colorful Accent 6" w:uiPriority="52"/>
-    <w:lsdException w:name="List Table 1 Light" w:uiPriority="46"/>
-    <w:lsdException w:name="List Table 2" w:uiPriority="47"/>
-    <w:lsdException w:name="List Table 3" w:uiPriority="48"/>
-    <w:lsdException w:name="List Table 4" w:uiPriority="49"/>
-    <w:lsdException w:name="List Table 5 Dark" w:uiPriority="50"/>
-    <w:lsdException w:name="List Table 6 Colorful" w:uiPriority="51"/>
-    <w:lsdException w:name="List Table 7 Colorful" w:uiPriority="52"/>
-    <w:lsdException w:name="List Table 1 Light Accent 1" w:uiPriority="46"/>
-    <w:lsdException w:name="List Table 2 Accent 1" w:uiPriority="47"/>
-    <w:lsdException w:name="List Table 3 Accent 1" w:uiPriority="48"/>
-    <w:lsdException w:name="List Table 4 Accent 1" w:uiPriority="49"/>
-    <w:lsdException w:name="List Table 5 Dark Accent 1" w:uiPriority="50"/>
-    <w:lsdException w:name="List Table 6 Colorful Accent 1" w:uiPriority="51"/>
-    <w:lsdException w:name="List Table 7 Colorful Accent 1" w:uiPriority="52"/>
-    <w:lsdException w:name="List Table 1 Light Accent 2" w:uiPriority="46"/>
-    <w:lsdException w:name="List Table 2 Accent 2" w:uiPriority="47"/>
-    <w:lsdException w:name="List Table 3 Accent 2" w:uiPriority="48"/>
-    <w:lsdException w:name="List Table 4 Accent 2" w:uiPriority="49"/>
-    <w:lsdException w:name="List Table 5 Dark Accent 2" w:uiPriority="50"/>
-    <w:lsdException w:name="List Table 6 Colorful Accent 2" w:uiPriority="51"/>
-    <w:lsdException w:name="List Table 7 Colorful Accent 2" w:uiPriority="52"/>
-    <w:lsdException w:name="List Table 1 Light Accent 3" w:uiPriority="46"/>
-    <w:lsdException w:name="List Table 2 Accent 3" w:uiPriority="47"/>
-    <w:lsdException w:name="List Table 3 Accent 3" w:uiPriority="48"/>
-    <w:lsdException w:name="List Table 4 Accent 3" w:uiPriority="49"/>
-    <w:lsdException w:name="List Table 5 Dark Accent 3" w:uiPriority="50"/>
-    <w:lsdException w:name="List Table 6 Colorful Accent 3" w:uiPriority="51"/>
-    <w:lsdException w:name="List Table 7 Colorful Accent 3" w:uiPriority="52"/>
-    <w:lsdException w:name="List Table 1 Light Accent 4" w:uiPriority="46"/>
-    <w:lsdException w:name="List Table 2 Accent 4" w:uiPriority="47"/>
-    <w:lsdException w:name="List Table 3 Accent 4" w:uiPriority="48"/>
-    <w:lsdException w:name="List Table 4 Accent 4" w:uiPriority="49"/>
-    <w:lsdException w:name="List Table 5 Dark Accent 4" w:uiPriority="50"/>
-    <w:lsdException w:name="List Table 6 Colorful Accent 4" w:uiPriority="51"/>
-    <w:lsdException w:name="List Table 7 Colorful Accent 4" w:uiPriority="52"/>
-    <w:lsdException w:name="List Table 1 Light Accent 5" w:uiPriority="46"/>
-    <w:lsdException w:name="List Table 2 Accent 5" w:uiPriority="47"/>
-    <w:lsdException w:name="List Table 3 Accent 5" w:uiPriority="48"/>
-    <w:lsdException w:name="List Table 4 Accent 5" w:uiPriority="49"/>
-    <w:lsdException w:name="List Table 5 Dark Accent 5" w:uiPriority="50"/>
-    <w:lsdException w:name="List Table 6 Colorful Accent 5" w:uiPriority="51"/>
-    <w:lsdException w:name="List Table 7 Colorful Accent 5" w:uiPriority="52"/>
-    <w:lsdException w:name="List Table 1 Light Accent 6" w:uiPriority="46"/>
-    <w:lsdException w:name="List Table 2 Accent 6" w:uiPriority="47"/>
-    <w:lsdException w:name="List Table 3 Accent 6" w:uiPriority="48"/>
-    <w:lsdException w:name="List Table 4 Accent 6" w:uiPriority="49"/>
-    <w:lsdException w:name="List Table 5 Dark Accent 6" w:uiPriority="50"/>
-    <w:lsdException w:name="List Table 6 Colorful Accent 6" w:uiPriority="51"/>
-    <w:lsdException w:name="List Table 7 Colorful Accent 6" w:uiPriority="52"/>
+  <w:latentStyles w:defLockedState="0" w:defUIPriority="99" w:defSemiHidden="1" w:defUnhideWhenUsed="1" w:defQFormat="0" w:count="267">
+    <w:lsdException w:name="Normal" w:semiHidden="0" w:uiPriority="0" w:unhideWhenUsed="0" w:qFormat="1"/>
+    <w:lsdException w:name="heading 1" w:semiHidden="0" w:uiPriority="9" w:unhideWhenUsed="0" w:qFormat="1"/>
+    <w:lsdException w:name="heading 2" w:uiPriority="9" w:qFormat="1"/>
+    <w:lsdException w:name="heading 3" w:uiPriority="9" w:qFormat="1"/>
+    <w:lsdException w:name="heading 4" w:uiPriority="9" w:qFormat="1"/>
+    <w:lsdException w:name="heading 5" w:uiPriority="9" w:qFormat="1"/>
+    <w:lsdException w:name="heading 6" w:uiPriority="9" w:qFormat="1"/>
+    <w:lsdException w:name="heading 7" w:uiPriority="9" w:qFormat="1"/>
+    <w:lsdException w:name="heading 8" w:uiPriority="9" w:qFormat="1"/>
+    <w:lsdException w:name="heading 9" w:uiPriority="9" w:qFormat="1"/>
+    <w:lsdException w:name="toc 1" w:uiPriority="39"/>
+    <w:lsdException w:name="toc 2" w:uiPriority="39"/>
+    <w:lsdException w:name="toc 3" w:uiPriority="39"/>
+    <w:lsdException w:name="toc 4" w:uiPriority="39"/>
+    <w:lsdException w:name="toc 5" w:uiPriority="39"/>
+    <w:lsdException w:name="toc 6" w:uiPriority="39"/>
+    <w:lsdException w:name="toc 7" w:uiPriority="39"/>
+    <w:lsdException w:name="toc 8" w:uiPriority="39"/>
+    <w:lsdException w:name="toc 9" w:uiPriority="39"/>
+    <w:lsdException w:name="caption" w:uiPriority="35" w:qFormat="1"/>
+    <w:lsdException w:name="Title" w:semiHidden="0" w:uiPriority="10" w:unhideWhenUsed="0" w:qFormat="1"/>
+    <w:lsdException w:name="Default Paragraph Font" w:uiPriority="1"/>
+    <w:lsdException w:name="Subtitle" w:semiHidden="0" w:uiPriority="11" w:unhideWhenUsed="0" w:qFormat="1"/>
+    <w:lsdException w:name="Strong" w:semiHidden="0" w:uiPriority="22" w:unhideWhenUsed="0" w:qFormat="1"/>
+    <w:lsdException w:name="Emphasis" w:semiHidden="0" w:uiPriority="20" w:unhideWhenUsed="0" w:qFormat="1"/>
+    <w:lsdException w:name="Table Grid" w:semiHidden="0" w:uiPriority="39" w:unhideWhenUsed="0"/>
+    <w:lsdException w:name="Placeholder Text" w:unhideWhenUsed="0"/>
+    <w:lsdException w:name="No Spacing" w:semiHidden="0" w:uiPriority="1" w:unhideWhenUsed="0" w:qFormat="1"/>
+    <w:lsdException w:name="Light Shading" w:semiHidden="0" w:uiPriority="60" w:unhideWhenUsed="0"/>
+    <w:lsdException w:name="Light List" w:semiHidden="0" w:uiPriority="61" w:unhideWhenUsed="0"/>
+    <w:lsdException w:name="Light Grid" w:semiHidden="0" w:uiPriority="62" w:unhideWhenUsed="0"/>
+    <w:lsdException w:name="Medium Shading 1" w:semiHidden="0" w:uiPriority="63" w:unhideWhenUsed="0"/>
+    <w:lsdException w:name="Medium Shading 2" w:semiHidden="0" w:uiPriority="64" w:unhideWhenUsed="0"/>
+    <w:lsdException w:name="Medium List 1" w:semiHidden="0" w:uiPriority="65" w:unhideWhenUsed="0"/>
+    <w:lsdException w:name="Medium List 2" w:semiHidden="0" w:uiPriority="66" w:unhideWhenUsed="0"/>
+    <w:lsdException w:name="Medium Grid 1" w:semiHidden="0" w:uiPriority="67" w:unhideWhenUsed="0"/>
+    <w:lsdException w:name="Medium Grid 2" w:semiHidden="0" w:uiPriority="68" w:unhideWhenUsed="0"/>
+    <w:lsdException w:name="Medium Grid 3" w:semiHidden="0" w:uiPriority="69" w:unhideWhenUsed="0"/>
+    <w:lsdException w:name="Dark List" w:semiHidden="0" w:uiPriority="70" w:unhideWhenUsed="0"/>
+    <w:lsdException w:name="Colorful Shading" w:semiHidden="0" w:uiPriority="71" w:unhideWhenUsed="0"/>
+    <w:lsdException w:name="Colorful List" w:semiHidden="0" w:uiPriority="72" w:unhideWhenUsed="0"/>
+    <w:lsdException w:name="Colorful Grid" w:semiHidden="0" w:uiPriority="73" w:unhideWhenUsed="0"/>
+    <w:lsdException w:name="Light Shading Accent 1" w:semiHidden="0" w:uiPriority="60" w:unhideWhenUsed="0"/>
+    <w:lsdException w:name="Light List Accent 1" w:semiHidden="0" w:uiPriority="61" w:unhideWhenUsed="0"/>
+    <w:lsdException w:name="Light Grid Accent 1" w:semiHidden="0" w:uiPriority="62" w:unhideWhenUsed="0"/>
+    <w:lsdException w:name="Medium Shading 1 Accent 1" w:semiHidden="0" w:uiPriority="63" w:unhideWhenUsed="0"/>
+    <w:lsdException w:name="Medium Shading 2 Accent 1" w:semiHidden="0" w:uiPriority="64" w:unhideWhenUsed="0"/>
+    <w:lsdException w:name="Medium List 1 Accent 1" w:semiHidden="0" w:uiPriority="65" w:unhideWhenUsed="0"/>
+    <w:lsdException w:name="Revision" w:unhideWhenUsed="0"/>
+    <w:lsdException w:name="List Paragraph" w:semiHidden="0" w:uiPriority="34" w:unhideWhenUsed="0" w:qFormat="1"/>
+    <w:lsdException w:name="Quote" w:semiHidden="0" w:uiPriority="29" w:unhideWhenUsed="0" w:qFormat="1"/>
+    <w:lsdException w:name="Intense Quote" w:semiHidden="0" w:uiPriority="30" w:unhideWhenUsed="0" w:qFormat="1"/>
+    <w:lsdException w:name="Medium List 2 Accent 1" w:semiHidden="0" w:uiPriority="66" w:unhideWhenUsed="0"/>
+    <w:lsdException w:name="Medium Grid 1 Accent 1" w:semiHidden="0" w:uiPriority="67" w:unhideWhenUsed="0"/>
+    <w:lsdException w:name="Medium Grid 2 Accent 1" w:semiHidden="0" w:uiPriority="68" w:unhideWhenUsed="0"/>
+    <w:lsdException w:name="Medium Grid 3 Accent 1" w:semiHidden="0" w:uiPriority="69" w:unhideWhenUsed="0"/>
+    <w:lsdException w:name="Dark List Accent 1" w:semiHidden="0" w:uiPriority="70" w:unhideWhenUsed="0"/>
+    <w:lsdException w:name="Colorful Shading Accent 1" w:semiHidden="0" w:uiPriority="71" w:unhideWhenUsed="0"/>
+    <w:lsdException w:name="Colorful List Accent 1" w:semiHidden="0" w:uiPriority="72" w:unhideWhenUsed="0"/>
+    <w:lsdException w:name="Colorful Grid Accent 1" w:semiHidden="0" w:uiPriority="73" w:unhideWhenUsed="0"/>
+    <w:lsdException w:name="Light Shading Accent 2" w:semiHidden="0" w:uiPriority="60" w:unhideWhenUsed="0"/>
+    <w:lsdException w:name="Light List Accent 2" w:semiHidden="0" w:uiPriority="61" w:unhideWhenUsed="0"/>
+    <w:lsdException w:name="Light Grid Accent 2" w:semiHidden="0" w:uiPriority="62" w:unhideWhenUsed="0"/>
+    <w:lsdException w:name="Medium Shading 1 Accent 2" w:semiHidden="0" w:uiPriority="63" w:unhideWhenUsed="0"/>
+    <w:lsdException w:name="Medium Shading 2 Accent 2" w:semiHidden="0" w:uiPriority="64" w:unhideWhenUsed="0"/>
+    <w:lsdException w:name="Medium List 1 Accent 2" w:semiHidden="0" w:uiPriority="65" w:unhideWhenUsed="0"/>
+    <w:lsdException w:name="Medium List 2 Accent 2" w:semiHidden="0" w:uiPriority="66" w:unhideWhenUsed="0"/>
+    <w:lsdException w:name="Medium Grid 1 Accent 2" w:semiHidden="0" w:uiPriority="67" w:unhideWhenUsed="0"/>
+    <w:lsdException w:name="Medium Grid 2 Accent 2" w:semiHidden="0" w:uiPriority="68" w:unhideWhenUsed="0"/>
+    <w:lsdException w:name="Medium Grid 3 Accent 2" w:semiHidden="0" w:uiPriority="69" w:unhideWhenUsed="0"/>
+    <w:lsdException w:name="Dark List Accent 2" w:semiHidden="0" w:uiPriority="70" w:unhideWhenUsed="0"/>
+    <w:lsdException w:name="Colorful Shading Accent 2" w:semiHidden="0" w:uiPriority="71" w:unhideWhenUsed="0"/>
+    <w:lsdException w:name="Colorful List Accent 2" w:semiHidden="0" w:uiPriority="72" w:unhideWhenUsed="0"/>
+    <w:lsdException w:name="Colorful Grid Accent 2" w:semiHidden="0" w:uiPriority="73" w:unhideWhenUsed="0"/>
+    <w:lsdException w:name="Light Shading Accent 3" w:semiHidden="0" w:uiPriority="60" w:unhideWhenUsed="0"/>
+    <w:lsdException w:name="Light List Accent 3" w:semiHidden="0" w:uiPriority="61" w:unhideWhenUsed="0"/>
+    <w:lsdException w:name="Light Grid Accent 3" w:semiHidden="0" w:uiPriority="62" w:unhideWhenUsed="0"/>
+    <w:lsdException w:name="Medium Shading 1 Accent 3" w:semiHidden="0" w:uiPriority="63" w:unhideWhenUsed="0"/>
+    <w:lsdException w:name="Medium Shading 2 Accent 3" w:semiHidden="0" w:uiPriority="64" w:unhideWhenUsed="0"/>
+    <w:lsdException w:name="Medium List 1 Accent 3" w:semiHidden="0" w:uiPriority="65" w:unhideWhenUsed="0"/>
+    <w:lsdException w:name="Medium List 2 Accent 3" w:semiHidden="0" w:uiPriority="66" w:unhideWhenUsed="0"/>
+    <w:lsdException w:name="Medium Grid 1 Accent 3" w:semiHidden="0" w:uiPriority="67" w:unhideWhenUsed="0"/>
+    <w:lsdException w:name="Medium Grid 2 Accent 3" w:semiHidden="0" w:uiPriority="68" w:unhideWhenUsed="0"/>
+    <w:lsdException w:name="Medium Grid 3 Accent 3" w:semiHidden="0" w:uiPriority="69" w:unhideWhenUsed="0"/>
+    <w:lsdException w:name="Dark List Accent 3" w:semiHidden="0" w:uiPriority="70" w:unhideWhenUsed="0"/>
+    <w:lsdException w:name="Colorful Shading Accent 3" w:semiHidden="0" w:uiPriority="71" w:unhideWhenUsed="0"/>
+    <w:lsdException w:name="Colorful List Accent 3" w:semiHidden="0" w:uiPriority="72" w:unhideWhenUsed="0"/>
+    <w:lsdException w:name="Colorful Grid Accent 3" w:semiHidden="0" w:uiPriority="73" w:unhideWhenUsed="0"/>
+    <w:lsdException w:name="Light Shading Accent 4" w:semiHidden="0" w:uiPriority="60" w:unhideWhenUsed="0"/>
+    <w:lsdException w:name="Light List Accent 4" w:semiHidden="0" w:uiPriority="61" w:unhideWhenUsed="0"/>
+    <w:lsdException w:name="Light Grid Accent 4" w:semiHidden="0" w:uiPriority="62" w:unhideWhenUsed="0"/>
+    <w:lsdException w:name="Medium Shading 1 Accent 4" w:semiHidden="0" w:uiPriority="63" w:unhideWhenUsed="0"/>
+    <w:lsdException w:name="Medium Shading 2 Accent 4" w:semiHidden="0" w:uiPriority="64" w:unhideWhenUsed="0"/>
+    <w:lsdException w:name="Medium List 1 Accent 4" w:semiHidden="0" w:uiPriority="65" w:unhideWhenUsed="0"/>
+    <w:lsdException w:name="Medium List 2 Accent 4" w:semiHidden="0" w:uiPriority="66" w:unhideWhenUsed="0"/>
+    <w:lsdException w:name="Medium Grid 1 Accent 4" w:semiHidden="0" w:uiPriority="67" w:unhideWhenUsed="0"/>
+    <w:lsdException w:name="Medium Grid 2 Accent 4" w:semiHidden="0" w:uiPriority="68" w:unhideWhenUsed="0"/>
+    <w:lsdException w:name="Medium Grid 3 Accent 4" w:semiHidden="0" w:uiPriority="69" w:unhideWhenUsed="0"/>
+    <w:lsdException w:name="Dark List Accent 4" w:semiHidden="0" w:uiPriority="70" w:unhideWhenUsed="0"/>
+    <w:lsdException w:name="Colorful Shading Accent 4" w:semiHidden="0" w:uiPriority="71" w:unhideWhenUsed="0"/>
+    <w:lsdException w:name="Colorful List Accent 4" w:semiHidden="0" w:uiPriority="72" w:unhideWhenUsed="0"/>
+    <w:lsdException w:name="Colorful Grid Accent 4" w:semiHidden="0" w:uiPriority="73" w:unhideWhenUsed="0"/>
+    <w:lsdException w:name="Light Shading Accent 5" w:semiHidden="0" w:uiPriority="60" w:unhideWhenUsed="0"/>
+    <w:lsdException w:name="Light List Accent 5" w:semiHidden="0" w:uiPriority="61" w:unhideWhenUsed="0"/>
+    <w:lsdException w:name="Light Grid Accent 5" w:semiHidden="0" w:uiPriority="62" w:unhideWhenUsed="0"/>
+    <w:lsdException w:name="Medium Shading 1 Accent 5" w:semiHidden="0" w:uiPriority="63" w:unhideWhenUsed="0"/>
+    <w:lsdException w:name="Medium Shading 2 Accent 5" w:semiHidden="0" w:uiPriority="64" w:unhideWhenUsed="0"/>
+    <w:lsdException w:name="Medium List 1 Accent 5" w:semiHidden="0" w:uiPriority="65" w:unhideWhenUsed="0"/>
+    <w:lsdException w:name="Medium List 2 Accent 5" w:semiHidden="0" w:uiPriority="66" w:unhideWhenUsed="0"/>
+    <w:lsdException w:name="Medium Grid 1 Accent 5" w:semiHidden="0" w:uiPriority="67" w:unhideWhenUsed="0"/>
+    <w:lsdException w:name="Medium Grid 2 Accent 5" w:semiHidden="0" w:uiPriority="68" w:unhideWhenUsed="0"/>
+    <w:lsdException w:name="Medium Grid 3 Accent 5" w:semiHidden="0" w:uiPriority="69" w:unhideWhenUsed="0"/>
+    <w:lsdException w:name="Dark List Accent 5" w:semiHidden="0" w:uiPriority="70" w:unhideWhenUsed="0"/>
+    <w:lsdException w:name="Colorful Shading Accent 5" w:semiHidden="0" w:uiPriority="71" w:unhideWhenUsed="0"/>
+    <w:lsdException w:name="Colorful List Accent 5" w:semiHidden="0" w:uiPriority="72" w:unhideWhenUsed="0"/>
+    <w:lsdException w:name="Colorful Grid Accent 5" w:semiHidden="0" w:uiPriority="73" w:unhideWhenUsed="0"/>
+    <w:lsdException w:name="Light Shading Accent 6" w:semiHidden="0" w:uiPriority="60" w:unhideWhenUsed="0"/>
+    <w:lsdException w:name="Light List Accent 6" w:semiHidden="0" w:uiPriority="61" w:unhideWhenUsed="0"/>
+    <w:lsdException w:name="Light Grid Accent 6" w:semiHidden="0" w:uiPriority="62" w:unhideWhenUsed="0"/>
+    <w:lsdException w:name="Medium Shading 1 Accent 6" w:semiHidden="0" w:uiPriority="63" w:unhideWhenUsed="0"/>
+    <w:lsdException w:name="Medium Shading 2 Accent 6" w:semiHidden="0" w:uiPriority="64" w:unhideWhenUsed="0"/>
+    <w:lsdException w:name="Medium List 1 Accent 6" w:semiHidden="0" w:uiPriority="65" w:unhideWhenUsed="0"/>
+    <w:lsdException w:name="Medium List 2 Accent 6" w:semiHidden="0" w:uiPriority="66" w:unhideWhenUsed="0"/>
+    <w:lsdException w:name="Medium Grid 1 Accent 6" w:semiHidden="0" w:uiPriority="67" w:unhideWhenUsed="0"/>
+    <w:lsdException w:name="Medium Grid 2 Accent 6" w:semiHidden="0" w:uiPriority="68" w:unhideWhenUsed="0"/>
+    <w:lsdException w:name="Medium Grid 3 Accent 6" w:semiHidden="0" w:uiPriority="69" w:unhideWhenUsed="0"/>
+    <w:lsdException w:name="Dark List Accent 6" w:semiHidden="0" w:uiPriority="70" w:unhideWhenUsed="0"/>
+    <w:lsdException w:name="Colorful Shading Accent 6" w:semiHidden="0" w:uiPriority="71" w:unhideWhenUsed="0"/>
+    <w:lsdException w:name="Colorful List Accent 6" w:semiHidden="0" w:uiPriority="72" w:unhideWhenUsed="0"/>
+    <w:lsdException w:name="Colorful Grid Accent 6" w:semiHidden="0" w:uiPriority="73" w:unhideWhenUsed="0"/>
+    <w:lsdException w:name="Subtle Emphasis" w:semiHidden="0" w:uiPriority="19" w:unhideWhenUsed="0" w:qFormat="1"/>
+    <w:lsdException w:name="Intense Emphasis" w:semiHidden="0" w:uiPriority="21" w:unhideWhenUsed="0" w:qFormat="1"/>
+    <w:lsdException w:name="Subtle Reference" w:semiHidden="0" w:uiPriority="31" w:unhideWhenUsed="0" w:qFormat="1"/>
+    <w:lsdException w:name="Intense Reference" w:semiHidden="0" w:uiPriority="32" w:unhideWhenUsed="0" w:qFormat="1"/>
+    <w:lsdException w:name="Book Title" w:semiHidden="0" w:uiPriority="33" w:unhideWhenUsed="0" w:qFormat="1"/>
+    <w:lsdException w:name="Bibliography" w:uiPriority="37"/>
+    <w:lsdException w:name="TOC Heading" w:uiPriority="39" w:qFormat="1"/>
+  </w:latentStyles>
+  <w:style w:type="paragraph" w:default="1" w:styleId="Normal">
+    <w:name w:val="Normal"/>
+  </w:style>
+  <w:style w:type="paragraph" w:styleId="Heading1">
+    <w:name w:val="heading 1"/>
+    <w:basedOn w:val="Normal"/>
+    <w:next w:val="Normal"/>
+    <w:pPr>
+      <w:keepNext/>
+      <w:keepLines/>
+      <w:numPr>
+        <w:numId w:val="6"/>
+      </w:numPr>
+      <w:spacing w:before="200"/>
+      <w:contextualSpacing/>
+      <w:outlineLvl w:val="0"/>
+    </w:pPr>
+    <w:rPr>
+      <w:rFonts w:ascii="Trebuchet MS" w:eastAsia="Trebuchet MS" w:hAnsi="Trebuchet MS" w:cs="Trebuchet MS"/>
+      <w:sz w:val="32"/>
+    </w:rPr>
+  </w:style>
+  <w:style w:type="paragraph" w:styleId="Heading2">
+    <w:name w:val="heading 2"/>
+    <w:basedOn w:val="Normal"/>
+    <w:next w:val="Normal"/>
+    <w:pPr>
+      <w:keepNext/>
+      <w:keepLines/>
+      <w:numPr>
+        <w:ilvl w:val="1"/>
+        <w:numId w:val="6"/>
+      </w:numPr>
+      <w:spacing w:before="200"/>
+      <w:contextualSpacing/>
+      <w:outlineLvl w:val="1"/>
+    </w:pPr>
+    <w:rPr>
+      <w:rFonts w:ascii="Trebuchet MS" w:eastAsia="Trebuchet MS" w:hAnsi="Trebuchet MS" w:cs="Trebuchet MS"/>
+      <w:b/>
+      <w:sz w:val="26"/>
+    </w:rPr>
+  </w:style>
+  <w:style w:type="paragraph" w:styleId="Heading3">
+    <w:name w:val="heading 3"/>
+    <w:basedOn w:val="Normal"/>
+    <w:next w:val="Normal"/>
+    <w:pPr>
+      <w:keepNext/>
+      <w:keepLines/>
+      <w:numPr>
+        <w:ilvl w:val="2"/>
+        <w:numId w:val="6"/>
+      </w:numPr>
+      <w:spacing w:before="160"/>
+      <w:contextualSpacing/>
+      <w:outlineLvl w:val="2"/>
+    </w:pPr>
+    <w:rPr>
+      <w:rFonts w:ascii="Trebuchet MS" w:eastAsia="Trebuchet MS" w:hAnsi="Trebuchet MS" w:cs="Trebuchet MS"/>
+      <w:b/>
+      <w:color w:val="666666"/>
+      <w:sz w:val="24"/>
+    </w:rPr>
+  </w:style>
+  <w:style w:type="paragraph" w:styleId="Heading4">
+    <w:name w:val="heading 4"/>
+    <w:basedOn w:val="Normal"/>
+    <w:next w:val="Normal"/>
+    <w:pPr>
+      <w:keepNext/>
+      <w:keepLines/>
+      <w:numPr>
+        <w:ilvl w:val="3"/>
+        <w:numId w:val="6"/>
+      </w:numPr>
+      <w:spacing w:before="160"/>
+      <w:contextualSpacing/>
+      <w:outlineLvl w:val="3"/>
+    </w:pPr>
+    <w:rPr>
+      <w:rFonts w:ascii="Trebuchet MS" w:eastAsia="Trebuchet MS" w:hAnsi="Trebuchet MS" w:cs="Trebuchet MS"/>
+      <w:color w:val="666666"/>
+      <w:u w:val="single"/>
+    </w:rPr>
+  </w:style>
+  <w:style w:type="paragraph" w:styleId="Heading5">
+    <w:name w:val="heading 5"/>
+    <w:basedOn w:val="Normal"/>
+    <w:next w:val="Normal"/>
+    <w:pPr>
+      <w:keepNext/>
+      <w:keepLines/>
+      <w:numPr>
+        <w:ilvl w:val="4"/>
+        <w:numId w:val="6"/>
+      </w:numPr>
+      <w:spacing w:before="160"/>
+      <w:contextualSpacing/>
+      <w:outlineLvl w:val="4"/>
+    </w:pPr>
+    <w:rPr>
+      <w:rFonts w:ascii="Trebuchet MS" w:eastAsia="Trebuchet MS" w:hAnsi="Trebuchet MS" w:cs="Trebuchet MS"/>
+      <w:color w:val="666666"/>
+    </w:rPr>
+  </w:style>
+  <w:style w:type="paragraph" w:styleId="Heading6">
+    <w:name w:val="heading 6"/>
+    <w:basedOn w:val="Normal"/>
+    <w:next w:val="Normal"/>
+    <w:pPr>
+      <w:keepNext/>
+      <w:keepLines/>
+      <w:numPr>
+        <w:ilvl w:val="5"/>
+        <w:numId w:val="6"/>
+      </w:numPr>
+      <w:spacing w:before="160"/>
+      <w:contextualSpacing/>
+      <w:outlineLvl w:val="5"/>
+    </w:pPr>
+    <w:rPr>
+      <w:rFonts w:ascii="Trebuchet MS" w:eastAsia="Trebuchet MS" w:hAnsi="Trebuchet MS" w:cs="Trebuchet MS"/>
+      <w:i/>
+      <w:color w:val="666666"/>
+    </w:rPr>
+  </w:style>
+  <w:style w:type="paragraph" w:styleId="Heading7">
+    <w:name w:val="heading 7"/>
+    <w:basedOn w:val="Normal"/>
+    <w:next w:val="Normal"/>
+    <w:link w:val="Heading7Char"/>
+    <w:uiPriority w:val="9"/>
+    <w:semiHidden/>
+    <w:unhideWhenUsed/>
+    <w:qFormat/>
+    <w:rsid w:val="008743C3"/>
+    <w:pPr>
+      <w:keepNext/>
+      <w:keepLines/>
+      <w:numPr>
+        <w:ilvl w:val="6"/>
+        <w:numId w:val="6"/>
+      </w:numPr>
+      <w:spacing w:before="40"/>
+      <w:outlineLvl w:val="6"/>
+    </w:pPr>
+    <w:rPr>
+      <w:rFonts w:asciiTheme="majorHAnsi" w:eastAsiaTheme="majorEastAsia" w:hAnsiTheme="majorHAnsi" w:cstheme="majorBidi"/>
+      <w:i/>
+      <w:iCs/>
+      <w:color w:val="1F4D78" w:themeColor="accent1" w:themeShade="7F"/>
+    </w:rPr>
+  </w:style>
+  <w:style w:type="paragraph" w:styleId="Heading8">
+    <w:name w:val="heading 8"/>
+    <w:basedOn w:val="Normal"/>
+    <w:next w:val="Normal"/>
+    <w:link w:val="Heading8Char"/>
+    <w:uiPriority w:val="9"/>
+    <w:semiHidden/>
+    <w:unhideWhenUsed/>
+    <w:qFormat/>
+    <w:rsid w:val="008743C3"/>
+    <w:pPr>
+      <w:keepNext/>
+      <w:keepLines/>
+      <w:numPr>
+        <w:ilvl w:val="7"/>
+        <w:numId w:val="6"/>
+      </w:numPr>
+      <w:spacing w:before="40"/>
+      <w:outlineLvl w:val="7"/>
+    </w:pPr>
+    <w:rPr>
+      <w:rFonts w:asciiTheme="majorHAnsi" w:eastAsiaTheme="majorEastAsia" w:hAnsiTheme="majorHAnsi" w:cstheme="majorBidi"/>
+      <w:color w:val="272727" w:themeColor="text1" w:themeTint="D8"/>
+      <w:sz w:val="21"/>
+      <w:szCs w:val="21"/>
+    </w:rPr>
+  </w:style>
+  <w:style w:type="paragraph" w:styleId="Heading9">
+    <w:name w:val="heading 9"/>
+    <w:basedOn w:val="Normal"/>
+    <w:next w:val="Normal"/>
+    <w:link w:val="Heading9Char"/>
+    <w:uiPriority w:val="9"/>
+    <w:semiHidden/>
+    <w:unhideWhenUsed/>
+    <w:qFormat/>
+    <w:rsid w:val="008743C3"/>
+    <w:pPr>
+      <w:keepNext/>
+      <w:keepLines/>
+      <w:numPr>
+        <w:ilvl w:val="8"/>
+        <w:numId w:val="6"/>
+      </w:numPr>
+      <w:spacing w:before="40"/>
+      <w:outlineLvl w:val="8"/>
+    </w:pPr>
+    <w:rPr>
+      <w:rFonts w:asciiTheme="majorHAnsi" w:eastAsiaTheme="majorEastAsia" w:hAnsiTheme="majorHAnsi" w:cstheme="majorBidi"/>
+      <w:i/>
+      <w:iCs/>
+      <w:color w:val="272727" w:themeColor="text1" w:themeTint="D8"/>
+      <w:sz w:val="21"/>
+      <w:szCs w:val="21"/>
+    </w:rPr>
+  </w:style>
+  <w:style w:type="character" w:default="1" w:styleId="DefaultParagraphFont">
+    <w:name w:val="Default Paragraph Font"/>
+    <w:uiPriority w:val="1"/>
+    <w:semiHidden/>
+    <w:unhideWhenUsed/>
+  </w:style>
+  <w:style w:type="table" w:default="1" w:styleId="TableNormal">
+    <w:name w:val="Normal Table"/>
+    <w:uiPriority w:val="99"/>
+    <w:semiHidden/>
+    <w:unhideWhenUsed/>
+    <w:tblPr>
+      <w:tblInd w:w="0" w:type="dxa"/>
+      <w:tblCellMar>
+        <w:top w:w="0" w:type="dxa"/>
+        <w:left w:w="108" w:type="dxa"/>
+        <w:bottom w:w="0" w:type="dxa"/>
+        <w:right w:w="108" w:type="dxa"/>
+      </w:tblCellMar>
+    </w:tblPr>
+  </w:style>
+  <w:style w:type="numbering" w:default="1" w:styleId="NoList">
+    <w:name w:val="No List"/>
+    <w:uiPriority w:val="99"/>
+    <w:semiHidden/>
+    <w:unhideWhenUsed/>
+  </w:style>
+  <w:style w:type="paragraph" w:styleId="Title">
+    <w:name w:val="Title"/>
+    <w:basedOn w:val="Normal"/>
+    <w:next w:val="Normal"/>
+    <w:pPr>
+      <w:keepNext/>
+      <w:keepLines/>
+      <w:contextualSpacing/>
+    </w:pPr>
+    <w:rPr>
+      <w:rFonts w:ascii="Trebuchet MS" w:eastAsia="Trebuchet MS" w:hAnsi="Trebuchet MS" w:cs="Trebuchet MS"/>
+      <w:sz w:val="42"/>
+    </w:rPr>
+  </w:style>
+  <w:style w:type="paragraph" w:styleId="Subtitle">
+    <w:name w:val="Subtitle"/>
+    <w:basedOn w:val="Normal"/>
+    <w:next w:val="Normal"/>
+    <w:pPr>
+      <w:keepNext/>
+      <w:keepLines/>
+      <w:spacing w:after="200"/>
+      <w:contextualSpacing/>
+    </w:pPr>
+    <w:rPr>
+      <w:rFonts w:ascii="Trebuchet MS" w:eastAsia="Trebuchet MS" w:hAnsi="Trebuchet MS" w:cs="Trebuchet MS"/>
+      <w:i/>
+      <w:color w:val="666666"/>
+      <w:sz w:val="26"/>
+    </w:rPr>
+  </w:style>
+  <w:style w:type="character" w:customStyle="1" w:styleId="Heading7Char">
+    <w:name w:val="Heading 7 Char"/>
+    <w:basedOn w:val="DefaultParagraphFont"/>
+    <w:link w:val="Heading7"/>
+    <w:uiPriority w:val="9"/>
+    <w:semiHidden/>
+    <w:rsid w:val="008743C3"/>
+    <w:rPr>
+      <w:rFonts w:asciiTheme="majorHAnsi" w:eastAsiaTheme="majorEastAsia" w:hAnsiTheme="majorHAnsi" w:cstheme="majorBidi"/>
+      <w:i/>
+      <w:iCs/>
+      <w:color w:val="1F4D78" w:themeColor="accent1" w:themeShade="7F"/>
+    </w:rPr>
+  </w:style>
+  <w:style w:type="character" w:customStyle="1" w:styleId="Heading8Char">
+    <w:name w:val="Heading 8 Char"/>
+    <w:basedOn w:val="DefaultParagraphFont"/>
+    <w:link w:val="Heading8"/>
+    <w:uiPriority w:val="9"/>
+    <w:semiHidden/>
+    <w:rsid w:val="008743C3"/>
+    <w:rPr>
+      <w:rFonts w:asciiTheme="majorHAnsi" w:eastAsiaTheme="majorEastAsia" w:hAnsiTheme="majorHAnsi" w:cstheme="majorBidi"/>
+      <w:color w:val="272727" w:themeColor="text1" w:themeTint="D8"/>
+      <w:sz w:val="21"/>
+      <w:szCs w:val="21"/>
+    </w:rPr>
+  </w:style>
+  <w:style w:type="character" w:customStyle="1" w:styleId="Heading9Char">
+    <w:name w:val="Heading 9 Char"/>
+    <w:basedOn w:val="DefaultParagraphFont"/>
+    <w:link w:val="Heading9"/>
+    <w:uiPriority w:val="9"/>
+    <w:semiHidden/>
+    <w:rsid w:val="008743C3"/>
+    <w:rPr>
+      <w:rFonts w:asciiTheme="majorHAnsi" w:eastAsiaTheme="majorEastAsia" w:hAnsiTheme="majorHAnsi" w:cstheme="majorBidi"/>
+      <w:i/>
+      <w:iCs/>
+      <w:color w:val="272727" w:themeColor="text1" w:themeTint="D8"/>
+      <w:sz w:val="21"/>
+      <w:szCs w:val="21"/>
+    </w:rPr>
+  </w:style>
+  <w:style w:type="paragraph" w:styleId="ListParagraph">
+    <w:name w:val="List Paragraph"/>
+    <w:basedOn w:val="Normal"/>
+    <w:uiPriority w:val="34"/>
+    <w:qFormat/>
+    <w:rsid w:val="0023643B"/>
+    <w:pPr>
+      <w:spacing w:after="160" w:line="259" w:lineRule="auto"/>
+      <w:ind w:left="720"/>
+      <w:contextualSpacing/>
+    </w:pPr>
+    <w:rPr>
+      <w:rFonts w:asciiTheme="minorHAnsi" w:eastAsiaTheme="minorHAnsi" w:hAnsiTheme="minorHAnsi" w:cstheme="minorBidi"/>
+      <w:color w:val="auto"/>
+      <w:szCs w:val="22"/>
+    </w:rPr>
+  </w:style>
+  <w:style w:type="paragraph" w:styleId="Header">
+    <w:name w:val="header"/>
+    <w:basedOn w:val="Normal"/>
+    <w:link w:val="HeaderChar"/>
+    <w:uiPriority w:val="99"/>
+    <w:unhideWhenUsed/>
+    <w:rsid w:val="00E124AF"/>
+    <w:pPr>
+      <w:tabs>
+        <w:tab w:val="center" w:pos="4680"/>
+        <w:tab w:val="right" w:pos="9360"/>
+      </w:tabs>
+      <w:spacing w:line="240" w:lineRule="auto"/>
+    </w:pPr>
+  </w:style>
+  <w:style w:type="character" w:customStyle="1" w:styleId="HeaderChar">
+    <w:name w:val="Header Char"/>
+    <w:basedOn w:val="DefaultParagraphFont"/>
+    <w:link w:val="Header"/>
+    <w:uiPriority w:val="99"/>
+    <w:rsid w:val="00E124AF"/>
+  </w:style>
+  <w:style w:type="paragraph" w:styleId="Footer">
+    <w:name w:val="footer"/>
+    <w:basedOn w:val="Normal"/>
+    <w:link w:val="FooterChar"/>
+    <w:uiPriority w:val="99"/>
+    <w:unhideWhenUsed/>
+    <w:rsid w:val="00E124AF"/>
+    <w:pPr>
+      <w:tabs>
+        <w:tab w:val="center" w:pos="4680"/>
+        <w:tab w:val="right" w:pos="9360"/>
+      </w:tabs>
+      <w:spacing w:line="240" w:lineRule="auto"/>
+    </w:pPr>
+  </w:style>
+  <w:style w:type="character" w:customStyle="1" w:styleId="FooterChar">
+    <w:name w:val="Footer Char"/>
+    <w:basedOn w:val="DefaultParagraphFont"/>
+    <w:link w:val="Footer"/>
+    <w:uiPriority w:val="99"/>
+    <w:rsid w:val="00E124AF"/>
+  </w:style>
+</w:styles>
+</file>
+
+<file path=word/stylesWithEffects.xml><?xml version="1.0" encoding="utf-8"?>
+<w:styles xmlns:wpc="http://schemas.microsoft.com/office/word/2010/wordprocessingCanvas" xmlns:mc="http://schemas.openxmlformats.org/markup-compatibility/2006" xmlns:o="urn:schemas-microsoft-com:office:office" xmlns:r="http://schemas.openxmlformats.org/officeDocument/2006/relationships" xmlns:m="http://schemas.openxmlformats.org/officeDocument/2006/math" xmlns:v="urn:schemas-microsoft-com:vml" xmlns:wp14="http://schemas.microsoft.com/office/word/2010/wordprocessingDrawing" xmlns:wp="http://schemas.openxmlformats.org/drawingml/2006/wordprocessingDrawing" xmlns:w10="urn:schemas-microsoft-com:office:word" xmlns:w="http://schemas.openxmlformats.org/wordprocessingml/2006/main" xmlns:w14="http://schemas.microsoft.com/office/word/2010/wordml" xmlns:wpg="http://schemas.microsoft.com/office/word/2010/wordprocessingGroup" xmlns:wpi="http://schemas.microsoft.com/office/word/2010/wordprocessingInk" xmlns:wne="http://schemas.microsoft.com/office/word/2006/wordml" xmlns:wps="http://schemas.microsoft.com/office/word/2010/wordprocessingShape" mc:Ignorable="w14 wp14">
+  <w:docDefaults>
+    <w:rPrDefault>
+      <w:rPr>
+        <w:rFonts w:ascii="Arial" w:eastAsia="Arial" w:hAnsi="Arial" w:cs="Arial"/>
+        <w:color w:val="000000"/>
+        <w:sz w:val="22"/>
+        <w:lang w:val="en-US" w:eastAsia="en-US" w:bidi="ar-SA"/>
+      </w:rPr>
+    </w:rPrDefault>
+    <w:pPrDefault>
+      <w:pPr>
+        <w:spacing w:line="276" w:lineRule="auto"/>
+      </w:pPr>
+    </w:pPrDefault>
+  </w:docDefaults>
+  <w:latentStyles w:defLockedState="0" w:defUIPriority="99" w:defSemiHidden="1" w:defUnhideWhenUsed="1" w:defQFormat="0" w:count="267">
+    <w:lsdException w:name="Normal" w:semiHidden="0" w:uiPriority="0" w:unhideWhenUsed="0" w:qFormat="1"/>
+    <w:lsdException w:name="heading 1" w:semiHidden="0" w:uiPriority="9" w:unhideWhenUsed="0" w:qFormat="1"/>
+    <w:lsdException w:name="heading 2" w:uiPriority="9" w:qFormat="1"/>
+    <w:lsdException w:name="heading 3" w:uiPriority="9" w:qFormat="1"/>
+    <w:lsdException w:name="heading 4" w:uiPriority="9" w:qFormat="1"/>
+    <w:lsdException w:name="heading 5" w:uiPriority="9" w:qFormat="1"/>
+    <w:lsdException w:name="heading 6" w:uiPriority="9" w:qFormat="1"/>
+    <w:lsdException w:name="heading 7" w:uiPriority="9" w:qFormat="1"/>
+    <w:lsdException w:name="heading 8" w:uiPriority="9" w:qFormat="1"/>
+    <w:lsdException w:name="heading 9" w:uiPriority="9" w:qFormat="1"/>
+    <w:lsdException w:name="toc 1" w:uiPriority="39"/>
+    <w:lsdException w:name="toc 2" w:uiPriority="39"/>
+    <w:lsdException w:name="toc 3" w:uiPriority="39"/>
+    <w:lsdException w:name="toc 4" w:uiPriority="39"/>
+    <w:lsdException w:name="toc 5" w:uiPriority="39"/>
+    <w:lsdException w:name="toc 6" w:uiPriority="39"/>
+    <w:lsdException w:name="toc 7" w:uiPriority="39"/>
+    <w:lsdException w:name="toc 8" w:uiPriority="39"/>
+    <w:lsdException w:name="toc 9" w:uiPriority="39"/>
+    <w:lsdException w:name="caption" w:uiPriority="35" w:qFormat="1"/>
+    <w:lsdException w:name="Title" w:semiHidden="0" w:uiPriority="10" w:unhideWhenUsed="0" w:qFormat="1"/>
+    <w:lsdException w:name="Default Paragraph Font" w:uiPriority="1"/>
+    <w:lsdException w:name="Subtitle" w:semiHidden="0" w:uiPriority="11" w:unhideWhenUsed="0" w:qFormat="1"/>
+    <w:lsdException w:name="Strong" w:semiHidden="0" w:uiPriority="22" w:unhideWhenUsed="0" w:qFormat="1"/>
+    <w:lsdException w:name="Emphasis" w:semiHidden="0" w:uiPriority="20" w:unhideWhenUsed="0" w:qFormat="1"/>
+    <w:lsdException w:name="Table Grid" w:semiHidden="0" w:uiPriority="39" w:unhideWhenUsed="0"/>
+    <w:lsdException w:name="Placeholder Text" w:unhideWhenUsed="0"/>
+    <w:lsdException w:name="No Spacing" w:semiHidden="0" w:uiPriority="1" w:unhideWhenUsed="0" w:qFormat="1"/>
+    <w:lsdException w:name="Light Shading" w:semiHidden="0" w:uiPriority="60" w:unhideWhenUsed="0"/>
+    <w:lsdException w:name="Light List" w:semiHidden="0" w:uiPriority="61" w:unhideWhenUsed="0"/>
+    <w:lsdException w:name="Light Grid" w:semiHidden="0" w:uiPriority="62" w:unhideWhenUsed="0"/>
+    <w:lsdException w:name="Medium Shading 1" w:semiHidden="0" w:uiPriority="63" w:unhideWhenUsed="0"/>
+    <w:lsdException w:name="Medium Shading 2" w:semiHidden="0" w:uiPriority="64" w:unhideWhenUsed="0"/>
+    <w:lsdException w:name="Medium List 1" w:semiHidden="0" w:uiPriority="65" w:unhideWhenUsed="0"/>
+    <w:lsdException w:name="Medium List 2" w:semiHidden="0" w:uiPriority="66" w:unhideWhenUsed="0"/>
+    <w:lsdException w:name="Medium Grid 1" w:semiHidden="0" w:uiPriority="67" w:unhideWhenUsed="0"/>
+    <w:lsdException w:name="Medium Grid 2" w:semiHidden="0" w:uiPriority="68" w:unhideWhenUsed="0"/>
+    <w:lsdException w:name="Medium Grid 3" w:semiHidden="0" w:uiPriority="69" w:unhideWhenUsed="0"/>
+    <w:lsdException w:name="Dark List" w:semiHidden="0" w:uiPriority="70" w:unhideWhenUsed="0"/>
+    <w:lsdException w:name="Colorful Shading" w:semiHidden="0" w:uiPriority="71" w:unhideWhenUsed="0"/>
+    <w:lsdException w:name="Colorful List" w:semiHidden="0" w:uiPriority="72" w:unhideWhenUsed="0"/>
+    <w:lsdException w:name="Colorful Grid" w:semiHidden="0" w:uiPriority="73" w:unhideWhenUsed="0"/>
+    <w:lsdException w:name="Light Shading Accent 1" w:semiHidden="0" w:uiPriority="60" w:unhideWhenUsed="0"/>
+    <w:lsdException w:name="Light List Accent 1" w:semiHidden="0" w:uiPriority="61" w:unhideWhenUsed="0"/>
+    <w:lsdException w:name="Light Grid Accent 1" w:semiHidden="0" w:uiPriority="62" w:unhideWhenUsed="0"/>
+    <w:lsdException w:name="Medium Shading 1 Accent 1" w:semiHidden="0" w:uiPriority="63" w:unhideWhenUsed="0"/>
+    <w:lsdException w:name="Medium Shading 2 Accent 1" w:semiHidden="0" w:uiPriority="64" w:unhideWhenUsed="0"/>
+    <w:lsdException w:name="Medium List 1 Accent 1" w:semiHidden="0" w:uiPriority="65" w:unhideWhenUsed="0"/>
+    <w:lsdException w:name="Revision" w:unhideWhenUsed="0"/>
+    <w:lsdException w:name="List Paragraph" w:semiHidden="0" w:uiPriority="34" w:unhideWhenUsed="0" w:qFormat="1"/>
+    <w:lsdException w:name="Quote" w:semiHidden="0" w:uiPriority="29" w:unhideWhenUsed="0" w:qFormat="1"/>
+    <w:lsdException w:name="Intense Quote" w:semiHidden="0" w:uiPriority="30" w:unhideWhenUsed="0" w:qFormat="1"/>
+    <w:lsdException w:name="Medium List 2 Accent 1" w:semiHidden="0" w:uiPriority="66" w:unhideWhenUsed="0"/>
+    <w:lsdException w:name="Medium Grid 1 Accent 1" w:semiHidden="0" w:uiPriority="67" w:unhideWhenUsed="0"/>
+    <w:lsdException w:name="Medium Grid 2 Accent 1" w:semiHidden="0" w:uiPriority="68" w:unhideWhenUsed="0"/>
+    <w:lsdException w:name="Medium Grid 3 Accent 1" w:semiHidden="0" w:uiPriority="69" w:unhideWhenUsed="0"/>
+    <w:lsdException w:name="Dark List Accent 1" w:semiHidden="0" w:uiPriority="70" w:unhideWhenUsed="0"/>
+    <w:lsdException w:name="Colorful Shading Accent 1" w:semiHidden="0" w:uiPriority="71" w:unhideWhenUsed="0"/>
+    <w:lsdException w:name="Colorful List Accent 1" w:semiHidden="0" w:uiPriority="72" w:unhideWhenUsed="0"/>
+    <w:lsdException w:name="Colorful Grid Accent 1" w:semiHidden="0" w:uiPriority="73" w:unhideWhenUsed="0"/>
+    <w:lsdException w:name="Light Shading Accent 2" w:semiHidden="0" w:uiPriority="60" w:unhideWhenUsed="0"/>
+    <w:lsdException w:name="Light List Accent 2" w:semiHidden="0" w:uiPriority="61" w:unhideWhenUsed="0"/>
+    <w:lsdException w:name="Light Grid Accent 2" w:semiHidden="0" w:uiPriority="62" w:unhideWhenUsed="0"/>
+    <w:lsdException w:name="Medium Shading 1 Accent 2" w:semiHidden="0" w:uiPriority="63" w:unhideWhenUsed="0"/>
+    <w:lsdException w:name="Medium Shading 2 Accent 2" w:semiHidden="0" w:uiPriority="64" w:unhideWhenUsed="0"/>
+    <w:lsdException w:name="Medium List 1 Accent 2" w:semiHidden="0" w:uiPriority="65" w:unhideWhenUsed="0"/>
+    <w:lsdException w:name="Medium List 2 Accent 2" w:semiHidden="0" w:uiPriority="66" w:unhideWhenUsed="0"/>
+    <w:lsdException w:name="Medium Grid 1 Accent 2" w:semiHidden="0" w:uiPriority="67" w:unhideWhenUsed="0"/>
+    <w:lsdException w:name="Medium Grid 2 Accent 2" w:semiHidden="0" w:uiPriority="68" w:unhideWhenUsed="0"/>
+    <w:lsdException w:name="Medium Grid 3 Accent 2" w:semiHidden="0" w:uiPriority="69" w:unhideWhenUsed="0"/>
+    <w:lsdException w:name="Dark List Accent 2" w:semiHidden="0" w:uiPriority="70" w:unhideWhenUsed="0"/>
+    <w:lsdException w:name="Colorful Shading Accent 2" w:semiHidden="0" w:uiPriority="71" w:unhideWhenUsed="0"/>
+    <w:lsdException w:name="Colorful List Accent 2" w:semiHidden="0" w:uiPriority="72" w:unhideWhenUsed="0"/>
+    <w:lsdException w:name="Colorful Grid Accent 2" w:semiHidden="0" w:uiPriority="73" w:unhideWhenUsed="0"/>
+    <w:lsdException w:name="Light Shading Accent 3" w:semiHidden="0" w:uiPriority="60" w:unhideWhenUsed="0"/>
+    <w:lsdException w:name="Light List Accent 3" w:semiHidden="0" w:uiPriority="61" w:unhideWhenUsed="0"/>
+    <w:lsdException w:name="Light Grid Accent 3" w:semiHidden="0" w:uiPriority="62" w:unhideWhenUsed="0"/>
+    <w:lsdException w:name="Medium Shading 1 Accent 3" w:semiHidden="0" w:uiPriority="63" w:unhideWhenUsed="0"/>
+    <w:lsdException w:name="Medium Shading 2 Accent 3" w:semiHidden="0" w:uiPriority="64" w:unhideWhenUsed="0"/>
+    <w:lsdException w:name="Medium List 1 Accent 3" w:semiHidden="0" w:uiPriority="65" w:unhideWhenUsed="0"/>
+    <w:lsdException w:name="Medium List 2 Accent 3" w:semiHidden="0" w:uiPriority="66" w:unhideWhenUsed="0"/>
+    <w:lsdException w:name="Medium Grid 1 Accent 3" w:semiHidden="0" w:uiPriority="67" w:unhideWhenUsed="0"/>
+    <w:lsdException w:name="Medium Grid 2 Accent 3" w:semiHidden="0" w:uiPriority="68" w:unhideWhenUsed="0"/>
+    <w:lsdException w:name="Medium Grid 3 Accent 3" w:semiHidden="0" w:uiPriority="69" w:unhideWhenUsed="0"/>
+    <w:lsdException w:name="Dark List Accent 3" w:semiHidden="0" w:uiPriority="70" w:unhideWhenUsed="0"/>
+    <w:lsdException w:name="Colorful Shading Accent 3" w:semiHidden="0" w:uiPriority="71" w:unhideWhenUsed="0"/>
+    <w:lsdException w:name="Colorful List Accent 3" w:semiHidden="0" w:uiPriority="72" w:unhideWhenUsed="0"/>
+    <w:lsdException w:name="Colorful Grid Accent 3" w:semiHidden="0" w:uiPriority="73" w:unhideWhenUsed="0"/>
+    <w:lsdException w:name="Light Shading Accent 4" w:semiHidden="0" w:uiPriority="60" w:unhideWhenUsed="0"/>
+    <w:lsdException w:name="Light List Accent 4" w:semiHidden="0" w:uiPriority="61" w:unhideWhenUsed="0"/>
+    <w:lsdException w:name="Light Grid Accent 4" w:semiHidden="0" w:uiPriority="62" w:unhideWhenUsed="0"/>
+    <w:lsdException w:name="Medium Shading 1 Accent 4" w:semiHidden="0" w:uiPriority="63" w:unhideWhenUsed="0"/>
+    <w:lsdException w:name="Medium Shading 2 Accent 4" w:semiHidden="0" w:uiPriority="64" w:unhideWhenUsed="0"/>
+    <w:lsdException w:name="Medium List 1 Accent 4" w:semiHidden="0" w:uiPriority="65" w:unhideWhenUsed="0"/>
+    <w:lsdException w:name="Medium List 2 Accent 4" w:semiHidden="0" w:uiPriority="66" w:unhideWhenUsed="0"/>
+    <w:lsdException w:name="Medium Grid 1 Accent 4" w:semiHidden="0" w:uiPriority="67" w:unhideWhenUsed="0"/>
+    <w:lsdException w:name="Medium Grid 2 Accent 4" w:semiHidden="0" w:uiPriority="68" w:unhideWhenUsed="0"/>
+    <w:lsdException w:name="Medium Grid 3 Accent 4" w:semiHidden="0" w:uiPriority="69" w:unhideWhenUsed="0"/>
+    <w:lsdException w:name="Dark List Accent 4" w:semiHidden="0" w:uiPriority="70" w:unhideWhenUsed="0"/>
+    <w:lsdException w:name="Colorful Shading Accent 4" w:semiHidden="0" w:uiPriority="71" w:unhideWhenUsed="0"/>
+    <w:lsdException w:name="Colorful List Accent 4" w:semiHidden="0" w:uiPriority="72" w:unhideWhenUsed="0"/>
+    <w:lsdException w:name="Colorful Grid Accent 4" w:semiHidden="0" w:uiPriority="73" w:unhideWhenUsed="0"/>
+    <w:lsdException w:name="Light Shading Accent 5" w:semiHidden="0" w:uiPriority="60" w:unhideWhenUsed="0"/>
+    <w:lsdException w:name="Light List Accent 5" w:semiHidden="0" w:uiPriority="61" w:unhideWhenUsed="0"/>
+    <w:lsdException w:name="Light Grid Accent 5" w:semiHidden="0" w:uiPriority="62" w:unhideWhenUsed="0"/>
+    <w:lsdException w:name="Medium Shading 1 Accent 5" w:semiHidden="0" w:uiPriority="63" w:unhideWhenUsed="0"/>
+    <w:lsdException w:name="Medium Shading 2 Accent 5" w:semiHidden="0" w:uiPriority="64" w:unhideWhenUsed="0"/>
+    <w:lsdException w:name="Medium List 1 Accent 5" w:semiHidden="0" w:uiPriority="65" w:unhideWhenUsed="0"/>
+    <w:lsdException w:name="Medium List 2 Accent 5" w:semiHidden="0" w:uiPriority="66" w:unhideWhenUsed="0"/>
+    <w:lsdException w:name="Medium Grid 1 Accent 5" w:semiHidden="0" w:uiPriority="67" w:unhideWhenUsed="0"/>
+    <w:lsdException w:name="Medium Grid 2 Accent 5" w:semiHidden="0" w:uiPriority="68" w:unhideWhenUsed="0"/>
+    <w:lsdException w:name="Medium Grid 3 Accent 5" w:semiHidden="0" w:uiPriority="69" w:unhideWhenUsed="0"/>
+    <w:lsdException w:name="Dark List Accent 5" w:semiHidden="0" w:uiPriority="70" w:unhideWhenUsed="0"/>
+    <w:lsdException w:name="Colorful Shading Accent 5" w:semiHidden="0" w:uiPriority="71" w:unhideWhenUsed="0"/>
+    <w:lsdException w:name="Colorful List Accent 5" w:semiHidden="0" w:uiPriority="72" w:unhideWhenUsed="0"/>
+    <w:lsdException w:name="Colorful Grid Accent 5" w:semiHidden="0" w:uiPriority="73" w:unhideWhenUsed="0"/>
+    <w:lsdException w:name="Light Shading Accent 6" w:semiHidden="0" w:uiPriority="60" w:unhideWhenUsed="0"/>
+    <w:lsdException w:name="Light List Accent 6" w:semiHidden="0" w:uiPriority="61" w:unhideWhenUsed="0"/>
+    <w:lsdException w:name="Light Grid Accent 6" w:semiHidden="0" w:uiPriority="62" w:unhideWhenUsed="0"/>
+    <w:lsdException w:name="Medium Shading 1 Accent 6" w:semiHidden="0" w:uiPriority="63" w:unhideWhenUsed="0"/>
+    <w:lsdException w:name="Medium Shading 2 Accent 6" w:semiHidden="0" w:uiPriority="64" w:unhideWhenUsed="0"/>
+    <w:lsdException w:name="Medium List 1 Accent 6" w:semiHidden="0" w:uiPriority="65" w:unhideWhenUsed="0"/>
+    <w:lsdException w:name="Medium List 2 Accent 6" w:semiHidden="0" w:uiPriority="66" w:unhideWhenUsed="0"/>
+    <w:lsdException w:name="Medium Grid 1 Accent 6" w:semiHidden="0" w:uiPriority="67" w:unhideWhenUsed="0"/>
+    <w:lsdException w:name="Medium Grid 2 Accent 6" w:semiHidden="0" w:uiPriority="68" w:unhideWhenUsed="0"/>
+    <w:lsdException w:name="Medium Grid 3 Accent 6" w:semiHidden="0" w:uiPriority="69" w:unhideWhenUsed="0"/>
+    <w:lsdException w:name="Dark List Accent 6" w:semiHidden="0" w:uiPriority="70" w:unhideWhenUsed="0"/>
+    <w:lsdException w:name="Colorful Shading Accent 6" w:semiHidden="0" w:uiPriority="71" w:unhideWhenUsed="0"/>
+    <w:lsdException w:name="Colorful List Accent 6" w:semiHidden="0" w:uiPriority="72" w:unhideWhenUsed="0"/>
+    <w:lsdException w:name="Colorful Grid Accent 6" w:semiHidden="0" w:uiPriority="73" w:unhideWhenUsed="0"/>
+    <w:lsdException w:name="Subtle Emphasis" w:semiHidden="0" w:uiPriority="19" w:unhideWhenUsed="0" w:qFormat="1"/>
+    <w:lsdException w:name="Intense Emphasis" w:semiHidden="0" w:uiPriority="21" w:unhideWhenUsed="0" w:qFormat="1"/>
+    <w:lsdException w:name="Subtle Reference" w:semiHidden="0" w:uiPriority="31" w:unhideWhenUsed="0" w:qFormat="1"/>
+    <w:lsdException w:name="Intense Reference" w:semiHidden="0" w:uiPriority="32" w:unhideWhenUsed="0" w:qFormat="1"/>
+    <w:lsdException w:name="Book Title" w:semiHidden="0" w:uiPriority="33" w:unhideWhenUsed="0" w:qFormat="1"/>
+    <w:lsdException w:name="Bibliography" w:uiPriority="37"/>
+    <w:lsdException w:name="TOC Heading" w:uiPriority="39" w:qFormat="1"/>
   </w:latentStyles>
   <w:style w:type="paragraph" w:default="1" w:styleId="Normal">
     <w:name w:val="Normal"/>
@@ -3691,7 +3994,7 @@
   <a:extraClrSchemeLst/>
   <a:extLst>
     <a:ext uri="{05A4C25C-085E-4340-85A3-A5531E510DB2}">
-      <thm15:themeFamily xmlns:thm15="http://schemas.microsoft.com/office/thememl/2012/main" name="Office Theme" id="{62F939B6-93AF-4DB8-9C6B-D6C7DFDC589F}" vid="{4A3C46E8-61CC-4603-A589-7422A47A8E4A}"/>
+      <thm15:themeFamily xmlns:thm15="http://schemas.microsoft.com/office/thememl/2012/main" xmlns="" name="Office Theme" id="{62F939B6-93AF-4DB8-9C6B-D6C7DFDC589F}" vid="{4A3C46E8-61CC-4603-A589-7422A47A8E4A}"/>
     </a:ext>
   </a:extLst>
 </a:theme>

</xml_diff>

<commit_message>
Updated design documents for all filter methods
</commit_message>
<xml_diff>
--- a/Design Requirements - Cuda Program.docx
+++ b/Design Requirements - Cuda Program.docx
@@ -1303,7 +1303,13 @@
         <w:rPr>
           <w:color w:val="auto"/>
         </w:rPr>
-        <w:t>akes an image array, kernel size integer, and character denoting statistical method as input, returns a filtered image array</w:t>
+        <w:t>akes an image array, kernel size integer, and character denoting statistical method as input, returns a filtered image arra</w:t>
+      </w:r>
+      <w:r>
+        <w:rPr>
+          <w:color w:val="auto"/>
+        </w:rPr>
+        <w:t>y</w:t>
       </w:r>
     </w:p>
     <w:p>
@@ -1312,6 +1318,172 @@
         <w:keepNext w:val="0"/>
         <w:keepLines w:val="0"/>
         <w:numPr>
+          <w:ilvl w:val="3"/>
+          <w:numId w:val="7"/>
+        </w:numPr>
+        <w:rPr>
+          <w:b w:val="0"/>
+          <w:color w:val="auto"/>
+          <w:sz w:val="22"/>
+          <w:szCs w:val="22"/>
+        </w:rPr>
+      </w:pPr>
+      <w:r>
+        <w:rPr>
+          <w:b w:val="0"/>
+          <w:color w:val="auto"/>
+          <w:sz w:val="22"/>
+          <w:szCs w:val="22"/>
+        </w:rPr>
+        <w:t xml:space="preserve">Function to call various </w:t>
+      </w:r>
+      <w:r>
+        <w:rPr>
+          <w:b w:val="0"/>
+          <w:color w:val="auto"/>
+          <w:sz w:val="22"/>
+          <w:szCs w:val="22"/>
+        </w:rPr>
+        <w:t>transformation methods including mean, median, cut-off and multivalued methods.</w:t>
+      </w:r>
+    </w:p>
+    <w:p>
+      <w:pPr>
+        <w:pStyle w:val="Heading3"/>
+        <w:keepNext w:val="0"/>
+        <w:keepLines w:val="0"/>
+        <w:numPr>
+          <w:ilvl w:val="3"/>
+          <w:numId w:val="7"/>
+        </w:numPr>
+        <w:rPr>
+          <w:b w:val="0"/>
+          <w:color w:val="auto"/>
+          <w:sz w:val="22"/>
+          <w:szCs w:val="22"/>
+        </w:rPr>
+      </w:pPr>
+      <w:r>
+        <w:rPr>
+          <w:b w:val="0"/>
+          <w:color w:val="auto"/>
+          <w:sz w:val="22"/>
+          <w:szCs w:val="22"/>
+        </w:rPr>
+        <w:t xml:space="preserve">Methods are to allocate the array intensities to be used on the GPU kernel code. CPU bound code to be considered for machines without CUDA GPU parallelization </w:t>
+      </w:r>
+      <w:r>
+        <w:rPr>
+          <w:b w:val="0"/>
+          <w:color w:val="auto"/>
+          <w:sz w:val="22"/>
+          <w:szCs w:val="22"/>
+        </w:rPr>
+        <w:t>capabilities removing the need for simulation/emulation.</w:t>
+      </w:r>
+      <w:bookmarkStart w:id="5" w:name="_GoBack"/>
+      <w:bookmarkEnd w:id="5"/>
+      <w:r>
+        <w:rPr>
+          <w:b w:val="0"/>
+          <w:color w:val="auto"/>
+          <w:sz w:val="22"/>
+          <w:szCs w:val="22"/>
+        </w:rPr>
+        <w:t xml:space="preserve"> </w:t>
+      </w:r>
+    </w:p>
+    <w:p>
+      <w:pPr>
+        <w:pStyle w:val="ListParagraph"/>
+        <w:numPr>
+          <w:ilvl w:val="2"/>
+          <w:numId w:val="7"/>
+        </w:numPr>
+      </w:pPr>
+      <w:proofErr w:type="spellStart"/>
+      <w:proofErr w:type="gramStart"/>
+      <w:r>
+        <w:rPr>
+          <w:rFonts w:ascii="Trebuchet MS" w:hAnsi="Trebuchet MS"/>
+          <w:b/>
+          <w:sz w:val="24"/>
+          <w:szCs w:val="24"/>
+        </w:rPr>
+        <w:t>knv</w:t>
+      </w:r>
+      <w:r>
+        <w:rPr>
+          <w:rFonts w:ascii="Trebuchet MS" w:hAnsi="Trebuchet MS"/>
+          <w:b/>
+          <w:sz w:val="24"/>
+          <w:szCs w:val="24"/>
+        </w:rPr>
+        <w:t>Filter</w:t>
+      </w:r>
+      <w:proofErr w:type="spellEnd"/>
+      <w:r>
+        <w:rPr>
+          <w:rFonts w:ascii="Trebuchet MS" w:hAnsi="Trebuchet MS"/>
+          <w:b/>
+          <w:sz w:val="24"/>
+          <w:szCs w:val="24"/>
+        </w:rPr>
+        <w:t>(</w:t>
+      </w:r>
+      <w:proofErr w:type="gramEnd"/>
+      <w:r>
+        <w:rPr>
+          <w:rFonts w:ascii="Trebuchet MS" w:hAnsi="Trebuchet MS"/>
+          <w:b/>
+          <w:sz w:val="24"/>
+          <w:szCs w:val="24"/>
+        </w:rPr>
+        <w:t>…): Filter function for a KNV filter. Takes an image array, and through a series of loops returns a filtered image array.</w:t>
+      </w:r>
+    </w:p>
+    <w:p>
+      <w:pPr>
+        <w:pStyle w:val="ListParagraph"/>
+        <w:numPr>
+          <w:ilvl w:val="3"/>
+          <w:numId w:val="7"/>
+        </w:numPr>
+        <w:rPr>
+          <w:rFonts w:ascii="Trebuchet MS" w:hAnsi="Trebuchet MS"/>
+        </w:rPr>
+      </w:pPr>
+      <w:r>
+        <w:rPr>
+          <w:rFonts w:ascii="Trebuchet MS" w:hAnsi="Trebuchet MS"/>
+        </w:rPr>
+        <w:t>Algorithm will replace discrepancies (high or low) within a grid of pixels based on the median value in the area evaluated.</w:t>
+      </w:r>
+    </w:p>
+    <w:p>
+      <w:pPr>
+        <w:pStyle w:val="ListParagraph"/>
+        <w:numPr>
+          <w:ilvl w:val="3"/>
+          <w:numId w:val="7"/>
+        </w:numPr>
+        <w:rPr>
+          <w:rFonts w:ascii="Trebuchet MS" w:hAnsi="Trebuchet MS"/>
+        </w:rPr>
+      </w:pPr>
+      <w:r>
+        <w:rPr>
+          <w:rFonts w:ascii="Trebuchet MS" w:hAnsi="Trebuchet MS"/>
+        </w:rPr>
+        <w:t>Processing will be done by the GPU using CUDA and the device will allocate the filtered data into an array with identical structure to the array that contained the original data.</w:t>
+      </w:r>
+    </w:p>
+    <w:p>
+      <w:pPr>
+        <w:pStyle w:val="Heading3"/>
+        <w:keepNext w:val="0"/>
+        <w:keepLines w:val="0"/>
+        <w:numPr>
           <w:ilvl w:val="2"/>
           <w:numId w:val="7"/>
         </w:numPr>
@@ -1583,108 +1755,6 @@
         <w:t>subarray</w:t>
       </w:r>
       <w:proofErr w:type="spellEnd"/>
-    </w:p>
-    <w:p>
-      <w:pPr>
-        <w:pStyle w:val="ListParagraph"/>
-        <w:numPr>
-          <w:ilvl w:val="2"/>
-          <w:numId w:val="7"/>
-        </w:numPr>
-      </w:pPr>
-      <w:proofErr w:type="spellStart"/>
-      <w:proofErr w:type="gramStart"/>
-      <w:r>
-        <w:rPr>
-          <w:rFonts w:ascii="Trebuchet MS" w:hAnsi="Trebuchet MS"/>
-          <w:b/>
-          <w:sz w:val="24"/>
-          <w:szCs w:val="24"/>
-        </w:rPr>
-        <w:t>knv</w:t>
-      </w:r>
-      <w:r>
-        <w:rPr>
-          <w:rFonts w:ascii="Trebuchet MS" w:hAnsi="Trebuchet MS"/>
-          <w:b/>
-          <w:sz w:val="24"/>
-          <w:szCs w:val="24"/>
-        </w:rPr>
-        <w:t>Filter</w:t>
-      </w:r>
-      <w:proofErr w:type="spellEnd"/>
-      <w:r>
-        <w:rPr>
-          <w:rFonts w:ascii="Trebuchet MS" w:hAnsi="Trebuchet MS"/>
-          <w:b/>
-          <w:sz w:val="24"/>
-          <w:szCs w:val="24"/>
-        </w:rPr>
-        <w:t>(</w:t>
-      </w:r>
-      <w:proofErr w:type="gramEnd"/>
-      <w:r>
-        <w:rPr>
-          <w:rFonts w:ascii="Trebuchet MS" w:hAnsi="Trebuchet MS"/>
-          <w:b/>
-          <w:sz w:val="24"/>
-          <w:szCs w:val="24"/>
-        </w:rPr>
-        <w:t>…): Filter function for a KNV filter. Takes an image array, and through a series of loops returns a filtered image array</w:t>
-      </w:r>
-      <w:r>
-        <w:rPr>
-          <w:rFonts w:ascii="Trebuchet MS" w:hAnsi="Trebuchet MS"/>
-          <w:b/>
-          <w:sz w:val="24"/>
-          <w:szCs w:val="24"/>
-        </w:rPr>
-        <w:t>.</w:t>
-      </w:r>
-    </w:p>
-    <w:p>
-      <w:pPr>
-        <w:pStyle w:val="ListParagraph"/>
-        <w:numPr>
-          <w:ilvl w:val="3"/>
-          <w:numId w:val="7"/>
-        </w:numPr>
-        <w:rPr>
-          <w:rFonts w:ascii="Trebuchet MS" w:hAnsi="Trebuchet MS"/>
-        </w:rPr>
-      </w:pPr>
-      <w:r>
-        <w:rPr>
-          <w:rFonts w:ascii="Trebuchet MS" w:hAnsi="Trebuchet MS"/>
-        </w:rPr>
-        <w:t>Algorithm will replace discrepancies (high or low) within a grid of pixels based on the median value in the area evaluated.</w:t>
-      </w:r>
-    </w:p>
-    <w:p>
-      <w:pPr>
-        <w:pStyle w:val="ListParagraph"/>
-        <w:numPr>
-          <w:ilvl w:val="3"/>
-          <w:numId w:val="7"/>
-        </w:numPr>
-        <w:rPr>
-          <w:rFonts w:ascii="Trebuchet MS" w:hAnsi="Trebuchet MS"/>
-        </w:rPr>
-      </w:pPr>
-      <w:r>
-        <w:rPr>
-          <w:rFonts w:ascii="Trebuchet MS" w:hAnsi="Trebuchet MS"/>
-        </w:rPr>
-        <w:t xml:space="preserve">Processing will be done by the GPU using CUDA and the device will allocate the filtered data into an array with identical </w:t>
-      </w:r>
-      <w:bookmarkStart w:id="5" w:name="_GoBack"/>
-      <w:bookmarkEnd w:id="5"/>
-      <w:r>
-        <w:rPr>
-          <w:rFonts w:ascii="Trebuchet MS" w:hAnsi="Trebuchet MS"/>
-        </w:rPr>
-        <w:t>structure to the array that contained the original data.</w:t>
-      </w:r>
     </w:p>
     <w:p/>
     <w:p/>
@@ -3994,7 +4064,7 @@
   <a:extraClrSchemeLst/>
   <a:extLst>
     <a:ext uri="{05A4C25C-085E-4340-85A3-A5531E510DB2}">
-      <thm15:themeFamily xmlns:thm15="http://schemas.microsoft.com/office/thememl/2012/main" xmlns="" name="Office Theme" id="{62F939B6-93AF-4DB8-9C6B-D6C7DFDC589F}" vid="{4A3C46E8-61CC-4603-A589-7422A47A8E4A}"/>
+      <thm15:themeFamily xmlns="" xmlns:thm15="http://schemas.microsoft.com/office/thememl/2012/main" name="Office Theme" id="{62F939B6-93AF-4DB8-9C6B-D6C7DFDC589F}" vid="{4A3C46E8-61CC-4603-A589-7422A47A8E4A}"/>
     </a:ext>
   </a:extLst>
 </a:theme>

</xml_diff>

<commit_message>
Added project managment positions to document
</commit_message>
<xml_diff>
--- a/Design Requirements - Cuda Program.docx
+++ b/Design Requirements - Cuda Program.docx
@@ -29,10 +29,462 @@
       <w:bookmarkStart w:id="1" w:name="h.6b30b3pz1fbs" w:colFirst="0" w:colLast="0"/>
       <w:bookmarkEnd w:id="1"/>
       <w:r>
+        <w:t>Duties</w:t>
+      </w:r>
+    </w:p>
+    <w:p>
+      <w:pPr>
+        <w:pStyle w:val="Heading1"/>
+        <w:keepNext w:val="0"/>
+        <w:keepLines w:val="0"/>
+        <w:numPr>
+          <w:ilvl w:val="1"/>
+          <w:numId w:val="7"/>
+        </w:numPr>
+        <w:rPr>
+          <w:b/>
+          <w:sz w:val="26"/>
+          <w:szCs w:val="26"/>
+        </w:rPr>
+      </w:pPr>
+      <w:r>
+        <w:rPr>
+          <w:b/>
+          <w:sz w:val="26"/>
+          <w:szCs w:val="26"/>
+        </w:rPr>
+        <w:t>Graphical user interface</w:t>
+      </w:r>
+    </w:p>
+    <w:p>
+      <w:pPr>
+        <w:pStyle w:val="Heading1"/>
+        <w:keepNext w:val="0"/>
+        <w:keepLines w:val="0"/>
+        <w:numPr>
+          <w:ilvl w:val="2"/>
+          <w:numId w:val="7"/>
+        </w:numPr>
+        <w:rPr>
+          <w:sz w:val="26"/>
+          <w:szCs w:val="26"/>
+        </w:rPr>
+      </w:pPr>
+      <w:r>
+        <w:rPr>
+          <w:sz w:val="26"/>
+          <w:szCs w:val="26"/>
+        </w:rPr>
+        <w:t>The graphical user interface is to be developed by Gabriel Del Pino.</w:t>
+      </w:r>
+    </w:p>
+    <w:p>
+      <w:pPr>
+        <w:pStyle w:val="Heading1"/>
+        <w:keepNext w:val="0"/>
+        <w:keepLines w:val="0"/>
+        <w:numPr>
+          <w:ilvl w:val="2"/>
+          <w:numId w:val="7"/>
+        </w:numPr>
+        <w:rPr>
+          <w:sz w:val="26"/>
+          <w:szCs w:val="26"/>
+        </w:rPr>
+      </w:pPr>
+      <w:r>
+        <w:rPr>
+          <w:sz w:val="26"/>
+          <w:szCs w:val="26"/>
+        </w:rPr>
+        <w:t>The program shall use WPF as the client application.</w:t>
+      </w:r>
+    </w:p>
+    <w:p>
+      <w:pPr>
+        <w:pStyle w:val="Heading1"/>
+        <w:keepNext w:val="0"/>
+        <w:keepLines w:val="0"/>
+        <w:numPr>
+          <w:ilvl w:val="1"/>
+          <w:numId w:val="7"/>
+        </w:numPr>
+        <w:rPr>
+          <w:b/>
+          <w:sz w:val="26"/>
+          <w:szCs w:val="26"/>
+        </w:rPr>
+      </w:pPr>
+      <w:r>
+        <w:rPr>
+          <w:b/>
+          <w:sz w:val="26"/>
+          <w:szCs w:val="26"/>
+        </w:rPr>
+        <w:t>ER filter</w:t>
+      </w:r>
+    </w:p>
+    <w:p>
+      <w:pPr>
+        <w:pStyle w:val="Heading1"/>
+        <w:keepNext w:val="0"/>
+        <w:keepLines w:val="0"/>
+        <w:numPr>
+          <w:ilvl w:val="2"/>
+          <w:numId w:val="7"/>
+        </w:numPr>
+        <w:rPr>
+          <w:sz w:val="26"/>
+          <w:szCs w:val="26"/>
+        </w:rPr>
+      </w:pPr>
+      <w:r>
+        <w:rPr>
+          <w:sz w:val="26"/>
+          <w:szCs w:val="26"/>
+        </w:rPr>
+        <w:t>The ER filter is to be developed by Christian Hacker</w:t>
+      </w:r>
+      <w:r>
+        <w:rPr>
+          <w:sz w:val="26"/>
+          <w:szCs w:val="26"/>
+        </w:rPr>
+        <w:t>.</w:t>
+      </w:r>
+    </w:p>
+    <w:p>
+      <w:pPr>
+        <w:pStyle w:val="Heading1"/>
+        <w:keepNext w:val="0"/>
+        <w:keepLines w:val="0"/>
+        <w:numPr>
+          <w:ilvl w:val="2"/>
+          <w:numId w:val="7"/>
+        </w:numPr>
+        <w:rPr>
+          <w:sz w:val="26"/>
+          <w:szCs w:val="26"/>
+        </w:rPr>
+      </w:pPr>
+      <w:r>
+        <w:rPr>
+          <w:sz w:val="26"/>
+          <w:szCs w:val="26"/>
+        </w:rPr>
+        <w:t>The filter is determined by an E</w:t>
+      </w:r>
+      <w:r>
+        <w:rPr>
+          <w:sz w:val="26"/>
+          <w:szCs w:val="26"/>
+        </w:rPr>
+        <w:t>R</w:t>
+      </w:r>
+      <w:r>
+        <w:rPr>
+          <w:sz w:val="26"/>
+          <w:szCs w:val="26"/>
+        </w:rPr>
+        <w:t xml:space="preserve"> interval that contains intensity values whose </w:t>
+      </w:r>
+      <w:r>
+        <w:rPr>
+          <w:sz w:val="26"/>
+          <w:szCs w:val="26"/>
+        </w:rPr>
+        <w:t>rank differ from the rank of the intensity value of the pixel no more than</w:t>
+      </w:r>
+      <w:r>
+        <w:rPr>
+          <w:sz w:val="26"/>
+          <w:szCs w:val="26"/>
+        </w:rPr>
+        <w:t xml:space="preserve">, </w:t>
+      </w:r>
+      <w:proofErr w:type="spellStart"/>
+      <w:r>
+        <w:rPr>
+          <w:sz w:val="26"/>
+          <w:szCs w:val="26"/>
+        </w:rPr>
+        <w:t>ε</w:t>
+      </w:r>
+      <w:r>
+        <w:rPr>
+          <w:sz w:val="26"/>
+          <w:szCs w:val="26"/>
+          <w:vertAlign w:val="subscript"/>
+        </w:rPr>
+        <w:t>r</w:t>
+      </w:r>
+      <w:proofErr w:type="spellEnd"/>
+      <w:r>
+        <w:rPr>
+          <w:sz w:val="26"/>
+          <w:szCs w:val="26"/>
+        </w:rPr>
+        <w:t>,</w:t>
+      </w:r>
+      <w:r>
+        <w:rPr>
+          <w:sz w:val="26"/>
+          <w:szCs w:val="26"/>
+        </w:rPr>
+        <w:t xml:space="preserve"> which is entered by the user</w:t>
+      </w:r>
+      <w:r>
+        <w:rPr>
+          <w:sz w:val="26"/>
+          <w:szCs w:val="26"/>
+        </w:rPr>
+        <w:t>.</w:t>
+      </w:r>
+    </w:p>
+    <w:p>
+      <w:pPr>
+        <w:pStyle w:val="Heading1"/>
+        <w:keepNext w:val="0"/>
+        <w:keepLines w:val="0"/>
+        <w:numPr>
+          <w:ilvl w:val="1"/>
+          <w:numId w:val="7"/>
+        </w:numPr>
+        <w:rPr>
+          <w:b/>
+          <w:sz w:val="26"/>
+          <w:szCs w:val="26"/>
+        </w:rPr>
+      </w:pPr>
+      <w:r>
+        <w:rPr>
+          <w:b/>
+          <w:sz w:val="26"/>
+          <w:szCs w:val="26"/>
+        </w:rPr>
+        <w:t>EV filter</w:t>
+      </w:r>
+    </w:p>
+    <w:p>
+      <w:pPr>
+        <w:pStyle w:val="Heading1"/>
+        <w:keepNext w:val="0"/>
+        <w:keepLines w:val="0"/>
+        <w:numPr>
+          <w:ilvl w:val="2"/>
+          <w:numId w:val="7"/>
+        </w:numPr>
+        <w:rPr>
+          <w:sz w:val="26"/>
+          <w:szCs w:val="26"/>
+        </w:rPr>
+      </w:pPr>
+      <w:r>
+        <w:rPr>
+          <w:sz w:val="26"/>
+          <w:szCs w:val="26"/>
+        </w:rPr>
+        <w:t>The EV filter is to be developed by Gabriel Del Pino</w:t>
+      </w:r>
+      <w:r>
+        <w:rPr>
+          <w:sz w:val="26"/>
+          <w:szCs w:val="26"/>
+        </w:rPr>
+        <w:t>.</w:t>
+      </w:r>
+    </w:p>
+    <w:p>
+      <w:pPr>
+        <w:pStyle w:val="Heading1"/>
+        <w:keepNext w:val="0"/>
+        <w:keepLines w:val="0"/>
+        <w:numPr>
+          <w:ilvl w:val="2"/>
+          <w:numId w:val="7"/>
+        </w:numPr>
+        <w:rPr>
+          <w:sz w:val="26"/>
+          <w:szCs w:val="26"/>
+        </w:rPr>
+      </w:pPr>
+      <w:r>
+        <w:rPr>
+          <w:sz w:val="26"/>
+          <w:szCs w:val="26"/>
+        </w:rPr>
+        <w:t xml:space="preserve">The filter is determined by an EV interval that contains intensity values whose difference does not exceed a suboptimal value, </w:t>
+      </w:r>
+      <w:proofErr w:type="spellStart"/>
+      <w:proofErr w:type="gramStart"/>
+      <w:r>
+        <w:rPr>
+          <w:sz w:val="26"/>
+          <w:szCs w:val="26"/>
+        </w:rPr>
+        <w:t>ε</w:t>
+      </w:r>
+      <w:r>
+        <w:rPr>
+          <w:sz w:val="26"/>
+          <w:szCs w:val="26"/>
+          <w:vertAlign w:val="subscript"/>
+        </w:rPr>
+        <w:t>v</w:t>
+      </w:r>
+      <w:proofErr w:type="spellEnd"/>
+      <w:proofErr w:type="gramEnd"/>
+      <w:r>
+        <w:rPr>
+          <w:sz w:val="26"/>
+          <w:szCs w:val="26"/>
+        </w:rPr>
+        <w:t>, that the user enters.</w:t>
+      </w:r>
+    </w:p>
+    <w:p>
+      <w:pPr>
+        <w:pStyle w:val="Heading1"/>
+        <w:keepNext w:val="0"/>
+        <w:keepLines w:val="0"/>
+        <w:numPr>
+          <w:ilvl w:val="1"/>
+          <w:numId w:val="7"/>
+        </w:numPr>
+        <w:rPr>
+          <w:b/>
+          <w:sz w:val="26"/>
+          <w:szCs w:val="26"/>
+        </w:rPr>
+      </w:pPr>
+      <w:r>
+        <w:rPr>
+          <w:b/>
+          <w:sz w:val="26"/>
+          <w:szCs w:val="26"/>
+        </w:rPr>
+        <w:t>KNV filter</w:t>
+      </w:r>
+    </w:p>
+    <w:p>
+      <w:pPr>
+        <w:pStyle w:val="Heading1"/>
+        <w:keepNext w:val="0"/>
+        <w:keepLines w:val="0"/>
+        <w:numPr>
+          <w:ilvl w:val="2"/>
+          <w:numId w:val="7"/>
+        </w:numPr>
+        <w:rPr>
+          <w:sz w:val="26"/>
+          <w:szCs w:val="26"/>
+        </w:rPr>
+      </w:pPr>
+      <w:r>
+        <w:rPr>
+          <w:sz w:val="26"/>
+          <w:szCs w:val="26"/>
+        </w:rPr>
+        <w:t xml:space="preserve">The KNV filter is to be developed by Daniel Contreras and Lucas </w:t>
+      </w:r>
+      <w:proofErr w:type="spellStart"/>
+      <w:r>
+        <w:rPr>
+          <w:sz w:val="26"/>
+          <w:szCs w:val="26"/>
+        </w:rPr>
+        <w:t>Allgood</w:t>
+      </w:r>
+      <w:proofErr w:type="spellEnd"/>
+      <w:r>
+        <w:rPr>
+          <w:sz w:val="26"/>
+          <w:szCs w:val="26"/>
+        </w:rPr>
+        <w:t>.</w:t>
+      </w:r>
+    </w:p>
+    <w:p>
+      <w:pPr>
+        <w:pStyle w:val="Heading1"/>
+        <w:keepNext w:val="0"/>
+        <w:keepLines w:val="0"/>
+        <w:numPr>
+          <w:ilvl w:val="2"/>
+          <w:numId w:val="7"/>
+        </w:numPr>
+        <w:rPr>
+          <w:sz w:val="26"/>
+          <w:szCs w:val="26"/>
+        </w:rPr>
+      </w:pPr>
+      <w:r>
+        <w:rPr>
+          <w:sz w:val="26"/>
+          <w:szCs w:val="26"/>
+        </w:rPr>
+        <w:t xml:space="preserve">The filter is determined by </w:t>
+      </w:r>
+      <w:r>
+        <w:rPr>
+          <w:sz w:val="26"/>
+          <w:szCs w:val="26"/>
+        </w:rPr>
+        <w:t>a KNV</w:t>
+      </w:r>
+      <w:r>
+        <w:rPr>
+          <w:sz w:val="26"/>
+          <w:szCs w:val="26"/>
+        </w:rPr>
+        <w:t xml:space="preserve"> interval that contains </w:t>
+      </w:r>
+      <w:r>
+        <w:rPr>
+          <w:sz w:val="26"/>
+          <w:szCs w:val="26"/>
+        </w:rPr>
+        <w:t>K closest pixels</w:t>
+      </w:r>
+      <w:r>
+        <w:rPr>
+          <w:sz w:val="26"/>
+          <w:szCs w:val="26"/>
+        </w:rPr>
+        <w:t xml:space="preserve"> from kernel</w:t>
+      </w:r>
+      <w:bookmarkStart w:id="2" w:name="_GoBack"/>
+      <w:bookmarkEnd w:id="2"/>
+      <w:r>
+        <w:rPr>
+          <w:sz w:val="26"/>
+          <w:szCs w:val="26"/>
+        </w:rPr>
+        <w:t xml:space="preserve"> to the pixel of interest</w:t>
+      </w:r>
+      <w:r>
+        <w:rPr>
+          <w:sz w:val="26"/>
+          <w:szCs w:val="26"/>
+        </w:rPr>
+        <w:t>.</w:t>
+      </w:r>
+    </w:p>
+    <w:p>
+      <w:pPr>
+        <w:pStyle w:val="Heading1"/>
+        <w:keepNext w:val="0"/>
+        <w:keepLines w:val="0"/>
+        <w:numPr>
+          <w:ilvl w:val="0"/>
+          <w:numId w:val="7"/>
+        </w:numPr>
+      </w:pPr>
+      <w:r>
         <w:t>GUI Frontend</w:t>
       </w:r>
-      <w:bookmarkStart w:id="2" w:name="h.l9a4rhjjcl64" w:colFirst="0" w:colLast="0"/>
-      <w:bookmarkEnd w:id="2"/>
+      <w:bookmarkStart w:id="3" w:name="h.l9a4rhjjcl64" w:colFirst="0" w:colLast="0"/>
+      <w:bookmarkEnd w:id="3"/>
     </w:p>
     <w:p>
       <w:pPr>
@@ -44,8 +496,8 @@
           <w:numId w:val="7"/>
         </w:numPr>
       </w:pPr>
-      <w:bookmarkStart w:id="3" w:name="h.xzost88otxet" w:colFirst="0" w:colLast="0"/>
-      <w:bookmarkEnd w:id="3"/>
+      <w:bookmarkStart w:id="4" w:name="h.xzost88otxet" w:colFirst="0" w:colLast="0"/>
+      <w:bookmarkEnd w:id="4"/>
       <w:r>
         <w:t>User Inpu</w:t>
       </w:r>
@@ -62,24 +514,31 @@
           <w:ilvl w:val="2"/>
           <w:numId w:val="7"/>
         </w:numPr>
+        <w:rPr>
+          <w:b w:val="0"/>
+        </w:rPr>
       </w:pPr>
       <w:proofErr w:type="spellStart"/>
       <w:proofErr w:type="gramStart"/>
       <w:r>
+        <w:rPr>
+          <w:b w:val="0"/>
+        </w:rPr>
         <w:t>errorCheck</w:t>
       </w:r>
       <w:proofErr w:type="spellEnd"/>
       <w:r>
+        <w:rPr>
+          <w:b w:val="0"/>
+        </w:rPr>
         <w:t>(</w:t>
       </w:r>
       <w:proofErr w:type="gramEnd"/>
       <w:r>
-        <w:t>…): Helper function, shall be used to call</w:t>
-      </w:r>
-      <w:bookmarkStart w:id="4" w:name="_GoBack"/>
-      <w:bookmarkEnd w:id="4"/>
-      <w:r>
-        <w:t xml:space="preserve"> and test various scenarios to when loading files or checking parameters</w:t>
+        <w:rPr>
+          <w:b w:val="0"/>
+        </w:rPr>
+        <w:t>…): Helper function, shall be used to call and test various scenarios to when loading files or checking parameters</w:t>
       </w:r>
     </w:p>
     <w:p>
@@ -199,6 +658,293 @@
         </w:numPr>
         <w:rPr>
           <w:rFonts w:ascii="Trebuchet MS" w:hAnsi="Trebuchet MS"/>
+          <w:sz w:val="26"/>
+          <w:szCs w:val="26"/>
+        </w:rPr>
+      </w:pPr>
+      <w:r>
+        <w:rPr>
+          <w:rFonts w:ascii="Trebuchet MS" w:hAnsi="Trebuchet MS"/>
+          <w:sz w:val="26"/>
+          <w:szCs w:val="26"/>
+        </w:rPr>
+        <w:lastRenderedPageBreak/>
+        <w:t>Loading files into the program</w:t>
+      </w:r>
+    </w:p>
+    <w:p>
+      <w:pPr>
+        <w:pStyle w:val="ListParagraph"/>
+        <w:numPr>
+          <w:ilvl w:val="3"/>
+          <w:numId w:val="7"/>
+        </w:numPr>
+        <w:rPr>
+          <w:rFonts w:ascii="Trebuchet MS" w:hAnsi="Trebuchet MS"/>
+        </w:rPr>
+      </w:pPr>
+      <w:r>
+        <w:rPr>
+          <w:rFonts w:ascii="Trebuchet MS" w:hAnsi="Trebuchet MS"/>
+        </w:rPr>
+        <w:t>Loading via the load button</w:t>
+      </w:r>
+    </w:p>
+    <w:p>
+      <w:pPr>
+        <w:pStyle w:val="ListParagraph"/>
+        <w:numPr>
+          <w:ilvl w:val="4"/>
+          <w:numId w:val="7"/>
+        </w:numPr>
+        <w:rPr>
+          <w:rFonts w:ascii="Trebuchet MS" w:hAnsi="Trebuchet MS"/>
+        </w:rPr>
+      </w:pPr>
+      <w:r>
+        <w:rPr>
+          <w:rFonts w:ascii="Trebuchet MS" w:hAnsi="Trebuchet MS"/>
+        </w:rPr>
+        <w:t>A dialog box window shall appear with its own filter depending on the file to load to the program.</w:t>
+      </w:r>
+    </w:p>
+    <w:p>
+      <w:pPr>
+        <w:pStyle w:val="ListParagraph"/>
+        <w:numPr>
+          <w:ilvl w:val="5"/>
+          <w:numId w:val="7"/>
+        </w:numPr>
+        <w:rPr>
+          <w:rFonts w:ascii="Trebuchet MS" w:hAnsi="Trebuchet MS"/>
+        </w:rPr>
+      </w:pPr>
+      <w:r>
+        <w:rPr>
+          <w:rFonts w:ascii="Trebuchet MS" w:hAnsi="Trebuchet MS"/>
+        </w:rPr>
+        <w:t>For flexibility, the user is able to select any file extension.</w:t>
+      </w:r>
+    </w:p>
+    <w:p>
+      <w:pPr>
+        <w:pStyle w:val="ListParagraph"/>
+        <w:numPr>
+          <w:ilvl w:val="4"/>
+          <w:numId w:val="7"/>
+        </w:numPr>
+        <w:rPr>
+          <w:rFonts w:ascii="Trebuchet MS" w:hAnsi="Trebuchet MS"/>
+        </w:rPr>
+      </w:pPr>
+      <w:r>
+        <w:rPr>
+          <w:rFonts w:ascii="Trebuchet MS" w:hAnsi="Trebuchet MS"/>
+        </w:rPr>
+        <w:t>File directory is loaded onto the designed textbox beside the load button.</w:t>
+      </w:r>
+    </w:p>
+    <w:p>
+      <w:pPr>
+        <w:pStyle w:val="ListParagraph"/>
+        <w:numPr>
+          <w:ilvl w:val="3"/>
+          <w:numId w:val="7"/>
+        </w:numPr>
+        <w:rPr>
+          <w:rFonts w:ascii="Trebuchet MS" w:hAnsi="Trebuchet MS"/>
+        </w:rPr>
+      </w:pPr>
+      <w:r>
+        <w:rPr>
+          <w:rFonts w:ascii="Trebuchet MS" w:hAnsi="Trebuchet MS"/>
+        </w:rPr>
+        <w:t>Loading via drag and drop</w:t>
+      </w:r>
+    </w:p>
+    <w:p>
+      <w:pPr>
+        <w:pStyle w:val="ListParagraph"/>
+        <w:numPr>
+          <w:ilvl w:val="4"/>
+          <w:numId w:val="7"/>
+        </w:numPr>
+        <w:rPr>
+          <w:rFonts w:ascii="Trebuchet MS" w:hAnsi="Trebuchet MS"/>
+        </w:rPr>
+      </w:pPr>
+      <w:r>
+        <w:rPr>
+          <w:rFonts w:ascii="Trebuchet MS" w:hAnsi="Trebuchet MS"/>
+        </w:rPr>
+        <w:t>A user shall drag a file to be loaded in to the program onto the textbox to be populated by the file directory.</w:t>
+      </w:r>
+    </w:p>
+    <w:p>
+      <w:pPr>
+        <w:pStyle w:val="ListParagraph"/>
+        <w:numPr>
+          <w:ilvl w:val="4"/>
+          <w:numId w:val="7"/>
+        </w:numPr>
+        <w:rPr>
+          <w:rFonts w:ascii="Trebuchet MS" w:hAnsi="Trebuchet MS"/>
+        </w:rPr>
+      </w:pPr>
+      <w:r>
+        <w:rPr>
+          <w:rFonts w:ascii="Trebuchet MS" w:hAnsi="Trebuchet MS"/>
+        </w:rPr>
+        <w:t>Three functions shall be used to load the file via drag and drop:</w:t>
+      </w:r>
+    </w:p>
+    <w:p>
+      <w:pPr>
+        <w:pStyle w:val="ListParagraph"/>
+        <w:numPr>
+          <w:ilvl w:val="5"/>
+          <w:numId w:val="7"/>
+        </w:numPr>
+        <w:rPr>
+          <w:rFonts w:ascii="Trebuchet MS" w:hAnsi="Trebuchet MS"/>
+        </w:rPr>
+      </w:pPr>
+      <w:proofErr w:type="spellStart"/>
+      <w:r>
+        <w:rPr>
+          <w:rFonts w:ascii="Trebuchet MS" w:hAnsi="Trebuchet MS"/>
+        </w:rPr>
+        <w:t>Textbox_</w:t>
+      </w:r>
+      <w:proofErr w:type="gramStart"/>
+      <w:r>
+        <w:rPr>
+          <w:rFonts w:ascii="Trebuchet MS" w:hAnsi="Trebuchet MS"/>
+        </w:rPr>
+        <w:t>PreviewDragEnter</w:t>
+      </w:r>
+      <w:proofErr w:type="spellEnd"/>
+      <w:r>
+        <w:rPr>
+          <w:rFonts w:ascii="Trebuchet MS" w:hAnsi="Trebuchet MS"/>
+        </w:rPr>
+        <w:t>(</w:t>
+      </w:r>
+      <w:proofErr w:type="gramEnd"/>
+      <w:r>
+        <w:rPr>
+          <w:rFonts w:ascii="Trebuchet MS" w:hAnsi="Trebuchet MS"/>
+        </w:rPr>
+        <w:t>…):</w:t>
+      </w:r>
+      <w:r>
+        <w:rPr>
+          <w:rFonts w:ascii="Trebuchet MS" w:hAnsi="Trebuchet MS"/>
+        </w:rPr>
+        <w:t xml:space="preserve"> Used to determine whether the cursor is over a textbox that allows drag and drop.</w:t>
+      </w:r>
+    </w:p>
+    <w:p>
+      <w:pPr>
+        <w:pStyle w:val="ListParagraph"/>
+        <w:numPr>
+          <w:ilvl w:val="5"/>
+          <w:numId w:val="7"/>
+        </w:numPr>
+        <w:rPr>
+          <w:rFonts w:ascii="Trebuchet MS" w:hAnsi="Trebuchet MS"/>
+        </w:rPr>
+      </w:pPr>
+      <w:proofErr w:type="spellStart"/>
+      <w:r>
+        <w:rPr>
+          <w:rFonts w:ascii="Trebuchet MS" w:hAnsi="Trebuchet MS"/>
+        </w:rPr>
+        <w:t>Textbox_</w:t>
+      </w:r>
+      <w:proofErr w:type="gramStart"/>
+      <w:r>
+        <w:rPr>
+          <w:rFonts w:ascii="Trebuchet MS" w:hAnsi="Trebuchet MS"/>
+        </w:rPr>
+        <w:t>PreviewDragOver</w:t>
+      </w:r>
+      <w:proofErr w:type="spellEnd"/>
+      <w:r>
+        <w:rPr>
+          <w:rFonts w:ascii="Trebuchet MS" w:hAnsi="Trebuchet MS"/>
+        </w:rPr>
+        <w:t>(</w:t>
+      </w:r>
+      <w:proofErr w:type="gramEnd"/>
+      <w:r>
+        <w:rPr>
+          <w:rFonts w:ascii="Trebuchet MS" w:hAnsi="Trebuchet MS"/>
+        </w:rPr>
+        <w:t xml:space="preserve">…): </w:t>
+      </w:r>
+      <w:r>
+        <w:rPr>
+          <w:rFonts w:ascii="Trebuchet MS" w:hAnsi="Trebuchet MS"/>
+        </w:rPr>
+        <w:t>Used to override the default textbox behavior done by Windows.</w:t>
+      </w:r>
+    </w:p>
+    <w:p>
+      <w:pPr>
+        <w:pStyle w:val="ListParagraph"/>
+        <w:numPr>
+          <w:ilvl w:val="5"/>
+          <w:numId w:val="7"/>
+        </w:numPr>
+        <w:rPr>
+          <w:rFonts w:ascii="Trebuchet MS" w:hAnsi="Trebuchet MS"/>
+        </w:rPr>
+      </w:pPr>
+      <w:proofErr w:type="spellStart"/>
+      <w:r>
+        <w:rPr>
+          <w:rFonts w:ascii="Trebuchet MS" w:hAnsi="Trebuchet MS"/>
+        </w:rPr>
+        <w:t>Textbox_</w:t>
+      </w:r>
+      <w:proofErr w:type="gramStart"/>
+      <w:r>
+        <w:rPr>
+          <w:rFonts w:ascii="Trebuchet MS" w:hAnsi="Trebuchet MS"/>
+        </w:rPr>
+        <w:t>PreviewDrop</w:t>
+      </w:r>
+      <w:proofErr w:type="spellEnd"/>
+      <w:r>
+        <w:rPr>
+          <w:rFonts w:ascii="Trebuchet MS" w:hAnsi="Trebuchet MS"/>
+        </w:rPr>
+        <w:t>(</w:t>
+      </w:r>
+      <w:proofErr w:type="gramEnd"/>
+      <w:r>
+        <w:rPr>
+          <w:rFonts w:ascii="Trebuchet MS" w:hAnsi="Trebuchet MS"/>
+        </w:rPr>
+        <w:t xml:space="preserve">…): Appends </w:t>
+      </w:r>
+      <w:r>
+        <w:rPr>
+          <w:rFonts w:ascii="Trebuchet MS" w:hAnsi="Trebuchet MS"/>
+        </w:rPr>
+        <w:t>the filename onto the textbox.</w:t>
+      </w:r>
+    </w:p>
+    <w:p>
+      <w:pPr>
+        <w:pStyle w:val="ListParagraph"/>
+        <w:numPr>
+          <w:ilvl w:val="1"/>
+          <w:numId w:val="7"/>
+        </w:numPr>
+        <w:rPr>
+          <w:rFonts w:ascii="Trebuchet MS" w:hAnsi="Trebuchet MS"/>
           <w:b/>
           <w:sz w:val="26"/>
           <w:szCs w:val="26"/>
@@ -211,13 +957,51 @@
           <w:sz w:val="26"/>
           <w:szCs w:val="26"/>
         </w:rPr>
-        <w:t>Loading files into the program</w:t>
+        <w:t>Gathering and saving pixel intensities from TIFF images</w:t>
       </w:r>
     </w:p>
     <w:p>
       <w:pPr>
         <w:pStyle w:val="ListParagraph"/>
         <w:numPr>
+          <w:ilvl w:val="2"/>
+          <w:numId w:val="7"/>
+        </w:numPr>
+        <w:rPr>
+          <w:rFonts w:ascii="Trebuchet MS" w:hAnsi="Trebuchet MS"/>
+          <w:sz w:val="26"/>
+          <w:szCs w:val="26"/>
+        </w:rPr>
+      </w:pPr>
+      <w:r>
+        <w:rPr>
+          <w:rFonts w:ascii="Trebuchet MS" w:hAnsi="Trebuchet MS"/>
+          <w:sz w:val="26"/>
+          <w:szCs w:val="26"/>
+        </w:rPr>
+        <w:t>This program shall use the Bitmiracle.LibTiff.Net library to accurately gather</w:t>
+      </w:r>
+      <w:r>
+        <w:rPr>
+          <w:rFonts w:ascii="Trebuchet MS" w:hAnsi="Trebuchet MS"/>
+          <w:sz w:val="26"/>
+          <w:szCs w:val="26"/>
+        </w:rPr>
+        <w:t xml:space="preserve"> pixel intensity values into a multidimensional</w:t>
+      </w:r>
+      <w:r>
+        <w:rPr>
+          <w:rFonts w:ascii="Trebuchet MS" w:hAnsi="Trebuchet MS"/>
+          <w:sz w:val="26"/>
+          <w:szCs w:val="26"/>
+        </w:rPr>
+        <w:t xml:space="preserve"> dimensional array.</w:t>
+      </w:r>
+    </w:p>
+    <w:p>
+      <w:pPr>
+        <w:pStyle w:val="ListParagraph"/>
+        <w:numPr>
           <w:ilvl w:val="3"/>
           <w:numId w:val="7"/>
         </w:numPr>
@@ -229,439 +1013,90 @@
         <w:rPr>
           <w:rFonts w:ascii="Trebuchet MS" w:hAnsi="Trebuchet MS"/>
         </w:rPr>
-        <w:t>Loading via the load button</w:t>
+        <w:t>An intensity value of 0 shall be considered as black, an intensity value of 255 shall be considered as white.</w:t>
       </w:r>
     </w:p>
     <w:p>
       <w:pPr>
         <w:pStyle w:val="ListParagraph"/>
         <w:numPr>
-          <w:ilvl w:val="4"/>
-          <w:numId w:val="7"/>
-        </w:numPr>
-        <w:rPr>
-          <w:rFonts w:ascii="Trebuchet MS" w:hAnsi="Trebuchet MS"/>
-        </w:rPr>
-      </w:pPr>
-      <w:r>
-        <w:rPr>
-          <w:rFonts w:ascii="Trebuchet MS" w:hAnsi="Trebuchet MS"/>
-        </w:rPr>
-        <w:t>A dialog box window shall appear with its own filter depending on the file to load to the program.</w:t>
+          <w:ilvl w:val="2"/>
+          <w:numId w:val="7"/>
+        </w:numPr>
+        <w:rPr>
+          <w:rFonts w:ascii="Trebuchet MS" w:hAnsi="Trebuchet MS"/>
+          <w:sz w:val="26"/>
+          <w:szCs w:val="26"/>
+        </w:rPr>
+      </w:pPr>
+      <w:proofErr w:type="gramStart"/>
+      <w:r>
+        <w:rPr>
+          <w:rFonts w:ascii="Trebuchet MS" w:hAnsi="Trebuchet MS"/>
+          <w:sz w:val="26"/>
+          <w:szCs w:val="26"/>
+        </w:rPr>
+        <w:t>tiff2Array(</w:t>
+      </w:r>
+      <w:proofErr w:type="gramEnd"/>
+      <w:r>
+        <w:rPr>
+          <w:rFonts w:ascii="Trebuchet MS" w:hAnsi="Trebuchet MS"/>
+          <w:sz w:val="26"/>
+          <w:szCs w:val="26"/>
+        </w:rPr>
+        <w:t>…):</w:t>
+      </w:r>
+      <w:r>
+        <w:rPr>
+          <w:rFonts w:ascii="Trebuchet MS" w:hAnsi="Trebuchet MS"/>
+          <w:sz w:val="26"/>
+          <w:szCs w:val="26"/>
+        </w:rPr>
+        <w:t xml:space="preserve"> F</w:t>
+      </w:r>
+      <w:r>
+        <w:rPr>
+          <w:rFonts w:ascii="Trebuchet MS" w:hAnsi="Trebuchet MS"/>
+          <w:sz w:val="26"/>
+          <w:szCs w:val="26"/>
+        </w:rPr>
+        <w:t>unction used i</w:t>
+      </w:r>
+      <w:r>
+        <w:rPr>
+          <w:rFonts w:ascii="Trebuchet MS" w:hAnsi="Trebuchet MS"/>
+          <w:sz w:val="26"/>
+          <w:szCs w:val="26"/>
+        </w:rPr>
+        <w:t>n order to gather intensity valu</w:t>
+      </w:r>
+      <w:r>
+        <w:rPr>
+          <w:rFonts w:ascii="Trebuchet MS" w:hAnsi="Trebuchet MS"/>
+          <w:sz w:val="26"/>
+          <w:szCs w:val="26"/>
+        </w:rPr>
+        <w:t>es from an image</w:t>
+      </w:r>
+      <w:r>
+        <w:rPr>
+          <w:rFonts w:ascii="Trebuchet MS" w:hAnsi="Trebuchet MS"/>
+          <w:sz w:val="26"/>
+          <w:szCs w:val="26"/>
+        </w:rPr>
+        <w:t>.</w:t>
       </w:r>
     </w:p>
     <w:p>
       <w:pPr>
         <w:pStyle w:val="ListParagraph"/>
         <w:numPr>
-          <w:ilvl w:val="5"/>
-          <w:numId w:val="7"/>
-        </w:numPr>
-        <w:rPr>
-          <w:rFonts w:ascii="Trebuchet MS" w:hAnsi="Trebuchet MS"/>
-        </w:rPr>
-      </w:pPr>
-      <w:r>
-        <w:rPr>
-          <w:rFonts w:ascii="Trebuchet MS" w:hAnsi="Trebuchet MS"/>
-        </w:rPr>
-        <w:t>For flexibility, the user is able to select any file extension.</w:t>
-      </w:r>
-    </w:p>
-    <w:p>
-      <w:pPr>
-        <w:pStyle w:val="ListParagraph"/>
-        <w:numPr>
-          <w:ilvl w:val="4"/>
-          <w:numId w:val="7"/>
-        </w:numPr>
-        <w:rPr>
-          <w:rFonts w:ascii="Trebuchet MS" w:hAnsi="Trebuchet MS"/>
-        </w:rPr>
-      </w:pPr>
-      <w:r>
-        <w:rPr>
-          <w:rFonts w:ascii="Trebuchet MS" w:hAnsi="Trebuchet MS"/>
-        </w:rPr>
-        <w:t>File directory is loaded onto the designed textbox beside the load button.</w:t>
-      </w:r>
-    </w:p>
-    <w:p>
-      <w:pPr>
-        <w:pStyle w:val="ListParagraph"/>
-        <w:numPr>
-          <w:ilvl w:val="3"/>
-          <w:numId w:val="7"/>
-        </w:numPr>
-        <w:rPr>
-          <w:rFonts w:ascii="Trebuchet MS" w:hAnsi="Trebuchet MS"/>
-        </w:rPr>
-      </w:pPr>
-      <w:r>
-        <w:rPr>
-          <w:rFonts w:ascii="Trebuchet MS" w:hAnsi="Trebuchet MS"/>
-        </w:rPr>
-        <w:t>Loading via drag and drop</w:t>
-      </w:r>
-    </w:p>
-    <w:p>
-      <w:pPr>
-        <w:pStyle w:val="ListParagraph"/>
-        <w:numPr>
-          <w:ilvl w:val="4"/>
-          <w:numId w:val="7"/>
-        </w:numPr>
-        <w:rPr>
-          <w:rFonts w:ascii="Trebuchet MS" w:hAnsi="Trebuchet MS"/>
-        </w:rPr>
-      </w:pPr>
-      <w:r>
-        <w:rPr>
-          <w:rFonts w:ascii="Trebuchet MS" w:hAnsi="Trebuchet MS"/>
-        </w:rPr>
-        <w:t>A user shall drag a file to be loaded in to the program onto the textbox to be populated by the file directory.</w:t>
-      </w:r>
-    </w:p>
-    <w:p>
-      <w:pPr>
-        <w:pStyle w:val="ListParagraph"/>
-        <w:numPr>
-          <w:ilvl w:val="4"/>
-          <w:numId w:val="7"/>
-        </w:numPr>
-        <w:rPr>
-          <w:rFonts w:ascii="Trebuchet MS" w:hAnsi="Trebuchet MS"/>
-        </w:rPr>
-      </w:pPr>
-      <w:r>
-        <w:rPr>
-          <w:rFonts w:ascii="Trebuchet MS" w:hAnsi="Trebuchet MS"/>
-        </w:rPr>
-        <w:t>Three functions shall be used to load the file via drag and drop:</w:t>
-      </w:r>
-    </w:p>
-    <w:p>
-      <w:pPr>
-        <w:pStyle w:val="ListParagraph"/>
-        <w:numPr>
-          <w:ilvl w:val="5"/>
-          <w:numId w:val="7"/>
-        </w:numPr>
-        <w:rPr>
-          <w:rFonts w:ascii="Trebuchet MS" w:hAnsi="Trebuchet MS"/>
-        </w:rPr>
-      </w:pPr>
-      <w:proofErr w:type="spellStart"/>
-      <w:r>
-        <w:rPr>
-          <w:rFonts w:ascii="Trebuchet MS" w:hAnsi="Trebuchet MS"/>
-        </w:rPr>
-        <w:t>Textbox_</w:t>
-      </w:r>
-      <w:proofErr w:type="gramStart"/>
-      <w:r>
-        <w:rPr>
-          <w:rFonts w:ascii="Trebuchet MS" w:hAnsi="Trebuchet MS"/>
-        </w:rPr>
-        <w:t>PreviewDragEnter</w:t>
-      </w:r>
-      <w:proofErr w:type="spellEnd"/>
-      <w:r>
-        <w:rPr>
-          <w:rFonts w:ascii="Trebuchet MS" w:hAnsi="Trebuchet MS"/>
-        </w:rPr>
-        <w:t>(</w:t>
-      </w:r>
-      <w:proofErr w:type="gramEnd"/>
-      <w:r>
-        <w:rPr>
-          <w:rFonts w:ascii="Trebuchet MS" w:hAnsi="Trebuchet MS"/>
-        </w:rPr>
-        <w:t>…):</w:t>
-      </w:r>
-      <w:r>
-        <w:rPr>
-          <w:rFonts w:ascii="Trebuchet MS" w:hAnsi="Trebuchet MS"/>
-        </w:rPr>
-        <w:t xml:space="preserve"> Used to determine whether the cursor is over a textbox that allows drag and drop.</w:t>
-      </w:r>
-    </w:p>
-    <w:p>
-      <w:pPr>
-        <w:pStyle w:val="ListParagraph"/>
-        <w:numPr>
-          <w:ilvl w:val="5"/>
-          <w:numId w:val="7"/>
-        </w:numPr>
-        <w:rPr>
-          <w:rFonts w:ascii="Trebuchet MS" w:hAnsi="Trebuchet MS"/>
-        </w:rPr>
-      </w:pPr>
-      <w:proofErr w:type="spellStart"/>
-      <w:r>
-        <w:rPr>
-          <w:rFonts w:ascii="Trebuchet MS" w:hAnsi="Trebuchet MS"/>
-        </w:rPr>
-        <w:t>Textbox_</w:t>
-      </w:r>
-      <w:proofErr w:type="gramStart"/>
-      <w:r>
-        <w:rPr>
-          <w:rFonts w:ascii="Trebuchet MS" w:hAnsi="Trebuchet MS"/>
-        </w:rPr>
-        <w:t>PreviewDragOver</w:t>
-      </w:r>
-      <w:proofErr w:type="spellEnd"/>
-      <w:r>
-        <w:rPr>
-          <w:rFonts w:ascii="Trebuchet MS" w:hAnsi="Trebuchet MS"/>
-        </w:rPr>
-        <w:t>(</w:t>
-      </w:r>
-      <w:proofErr w:type="gramEnd"/>
-      <w:r>
-        <w:rPr>
-          <w:rFonts w:ascii="Trebuchet MS" w:hAnsi="Trebuchet MS"/>
-        </w:rPr>
-        <w:t xml:space="preserve">…): </w:t>
-      </w:r>
-      <w:r>
-        <w:rPr>
-          <w:rFonts w:ascii="Trebuchet MS" w:hAnsi="Trebuchet MS"/>
-        </w:rPr>
-        <w:t>Used to override the default textbox behavior done by Windows.</w:t>
-      </w:r>
-    </w:p>
-    <w:p>
-      <w:pPr>
-        <w:pStyle w:val="ListParagraph"/>
-        <w:numPr>
-          <w:ilvl w:val="5"/>
-          <w:numId w:val="7"/>
-        </w:numPr>
-        <w:rPr>
-          <w:rFonts w:ascii="Trebuchet MS" w:hAnsi="Trebuchet MS"/>
-        </w:rPr>
-      </w:pPr>
-      <w:proofErr w:type="spellStart"/>
-      <w:r>
-        <w:rPr>
-          <w:rFonts w:ascii="Trebuchet MS" w:hAnsi="Trebuchet MS"/>
-        </w:rPr>
-        <w:t>Textbox_</w:t>
-      </w:r>
-      <w:proofErr w:type="gramStart"/>
-      <w:r>
-        <w:rPr>
-          <w:rFonts w:ascii="Trebuchet MS" w:hAnsi="Trebuchet MS"/>
-        </w:rPr>
-        <w:t>PreviewDrop</w:t>
-      </w:r>
-      <w:proofErr w:type="spellEnd"/>
-      <w:r>
-        <w:rPr>
-          <w:rFonts w:ascii="Trebuchet MS" w:hAnsi="Trebuchet MS"/>
-        </w:rPr>
-        <w:t>(</w:t>
-      </w:r>
-      <w:proofErr w:type="gramEnd"/>
-      <w:r>
-        <w:rPr>
-          <w:rFonts w:ascii="Trebuchet MS" w:hAnsi="Trebuchet MS"/>
-        </w:rPr>
-        <w:t xml:space="preserve">…): Appends </w:t>
-      </w:r>
-      <w:r>
-        <w:rPr>
-          <w:rFonts w:ascii="Trebuchet MS" w:hAnsi="Trebuchet MS"/>
-        </w:rPr>
-        <w:t>the filename onto the textbox.</w:t>
-      </w:r>
-    </w:p>
-    <w:p>
-      <w:pPr>
-        <w:pStyle w:val="ListParagraph"/>
-        <w:numPr>
-          <w:ilvl w:val="1"/>
-          <w:numId w:val="7"/>
-        </w:numPr>
-        <w:rPr>
-          <w:rFonts w:ascii="Trebuchet MS" w:hAnsi="Trebuchet MS"/>
-          <w:b/>
-          <w:sz w:val="26"/>
-          <w:szCs w:val="26"/>
-        </w:rPr>
-      </w:pPr>
-      <w:r>
-        <w:rPr>
-          <w:rFonts w:ascii="Trebuchet MS" w:hAnsi="Trebuchet MS"/>
-          <w:b/>
-          <w:sz w:val="26"/>
-          <w:szCs w:val="26"/>
-        </w:rPr>
-        <w:t>Gathering and saving pixel intensities from TIFF images</w:t>
-      </w:r>
-    </w:p>
-    <w:p>
-      <w:pPr>
-        <w:pStyle w:val="ListParagraph"/>
-        <w:numPr>
           <w:ilvl w:val="2"/>
           <w:numId w:val="7"/>
         </w:numPr>
         <w:rPr>
           <w:rFonts w:ascii="Trebuchet MS" w:hAnsi="Trebuchet MS"/>
-          <w:b/>
-          <w:sz w:val="26"/>
-          <w:szCs w:val="26"/>
-        </w:rPr>
-      </w:pPr>
-      <w:r>
-        <w:rPr>
-          <w:rFonts w:ascii="Trebuchet MS" w:hAnsi="Trebuchet MS"/>
-          <w:b/>
-          <w:sz w:val="26"/>
-          <w:szCs w:val="26"/>
-        </w:rPr>
-        <w:t>This program shall use the Bitmiracle.LibTiff.Net library to accurately gather</w:t>
-      </w:r>
-      <w:r>
-        <w:rPr>
-          <w:rFonts w:ascii="Trebuchet MS" w:hAnsi="Trebuchet MS"/>
-          <w:b/>
-          <w:sz w:val="26"/>
-          <w:szCs w:val="26"/>
-        </w:rPr>
-        <w:t xml:space="preserve"> pixel intensity values into a multidimensional</w:t>
-      </w:r>
-      <w:r>
-        <w:rPr>
-          <w:rFonts w:ascii="Trebuchet MS" w:hAnsi="Trebuchet MS"/>
-          <w:b/>
-          <w:sz w:val="26"/>
-          <w:szCs w:val="26"/>
-        </w:rPr>
-        <w:t xml:space="preserve"> dimensional array.</w:t>
-      </w:r>
-    </w:p>
-    <w:p>
-      <w:pPr>
-        <w:pStyle w:val="ListParagraph"/>
-        <w:numPr>
-          <w:ilvl w:val="3"/>
-          <w:numId w:val="7"/>
-        </w:numPr>
-        <w:rPr>
-          <w:rFonts w:ascii="Trebuchet MS" w:hAnsi="Trebuchet MS"/>
-        </w:rPr>
-      </w:pPr>
-      <w:r>
-        <w:rPr>
-          <w:rFonts w:ascii="Trebuchet MS" w:hAnsi="Trebuchet MS"/>
-        </w:rPr>
-        <w:t>An intensity value of 0 shall be considered as black, an intensity value of 255 shall be considered as white.</w:t>
-      </w:r>
-    </w:p>
-    <w:p>
-      <w:pPr>
-        <w:pStyle w:val="ListParagraph"/>
-        <w:numPr>
-          <w:ilvl w:val="2"/>
-          <w:numId w:val="7"/>
-        </w:numPr>
-        <w:rPr>
-          <w:rFonts w:ascii="Trebuchet MS" w:hAnsi="Trebuchet MS"/>
-          <w:b/>
-          <w:sz w:val="26"/>
-          <w:szCs w:val="26"/>
-        </w:rPr>
-      </w:pPr>
-      <w:proofErr w:type="gramStart"/>
-      <w:r>
-        <w:rPr>
-          <w:rFonts w:ascii="Trebuchet MS" w:hAnsi="Trebuchet MS"/>
-          <w:b/>
-          <w:sz w:val="26"/>
-          <w:szCs w:val="26"/>
-        </w:rPr>
-        <w:lastRenderedPageBreak/>
-        <w:t>t</w:t>
-      </w:r>
-      <w:r>
-        <w:rPr>
-          <w:rFonts w:ascii="Trebuchet MS" w:hAnsi="Trebuchet MS"/>
-          <w:b/>
-          <w:sz w:val="26"/>
-          <w:szCs w:val="26"/>
-        </w:rPr>
-        <w:t>iff2Array(</w:t>
-      </w:r>
-      <w:proofErr w:type="gramEnd"/>
-      <w:r>
-        <w:rPr>
-          <w:rFonts w:ascii="Trebuchet MS" w:hAnsi="Trebuchet MS"/>
-          <w:b/>
-          <w:sz w:val="26"/>
-          <w:szCs w:val="26"/>
-        </w:rPr>
-        <w:t>…):</w:t>
-      </w:r>
-      <w:r>
-        <w:rPr>
-          <w:rFonts w:ascii="Trebuchet MS" w:hAnsi="Trebuchet MS"/>
-          <w:b/>
-          <w:sz w:val="26"/>
-          <w:szCs w:val="26"/>
-        </w:rPr>
-        <w:t xml:space="preserve"> F</w:t>
-      </w:r>
-      <w:r>
-        <w:rPr>
-          <w:rFonts w:ascii="Trebuchet MS" w:hAnsi="Trebuchet MS"/>
-          <w:b/>
-          <w:sz w:val="26"/>
-          <w:szCs w:val="26"/>
-        </w:rPr>
-        <w:t>unction used i</w:t>
-      </w:r>
-      <w:r>
-        <w:rPr>
-          <w:rFonts w:ascii="Trebuchet MS" w:hAnsi="Trebuchet MS"/>
-          <w:b/>
-          <w:sz w:val="26"/>
-          <w:szCs w:val="26"/>
-        </w:rPr>
-        <w:t>n order to gather intensity valu</w:t>
-      </w:r>
-      <w:r>
-        <w:rPr>
-          <w:rFonts w:ascii="Trebuchet MS" w:hAnsi="Trebuchet MS"/>
-          <w:b/>
-          <w:sz w:val="26"/>
-          <w:szCs w:val="26"/>
-        </w:rPr>
-        <w:t>es from an image</w:t>
-      </w:r>
-      <w:r>
-        <w:rPr>
-          <w:rFonts w:ascii="Trebuchet MS" w:hAnsi="Trebuchet MS"/>
-          <w:b/>
-          <w:sz w:val="26"/>
-          <w:szCs w:val="26"/>
-        </w:rPr>
-        <w:t>.</w:t>
-      </w:r>
-    </w:p>
-    <w:p>
-      <w:pPr>
-        <w:pStyle w:val="ListParagraph"/>
-        <w:numPr>
-          <w:ilvl w:val="2"/>
-          <w:numId w:val="7"/>
-        </w:numPr>
-        <w:rPr>
-          <w:rFonts w:ascii="Trebuchet MS" w:hAnsi="Trebuchet MS"/>
-          <w:b/>
           <w:sz w:val="26"/>
           <w:szCs w:val="26"/>
         </w:rPr>
@@ -671,26 +1106,15 @@
       <w:r>
         <w:rPr>
           <w:rFonts w:ascii="Trebuchet MS" w:hAnsi="Trebuchet MS"/>
-          <w:b/>
-          <w:sz w:val="26"/>
-          <w:szCs w:val="26"/>
-        </w:rPr>
-        <w:t>w</w:t>
-      </w:r>
-      <w:r>
-        <w:rPr>
-          <w:rFonts w:ascii="Trebuchet MS" w:hAnsi="Trebuchet MS"/>
-          <w:b/>
-          <w:sz w:val="26"/>
-          <w:szCs w:val="26"/>
-        </w:rPr>
-        <w:t>riteToFile</w:t>
+          <w:sz w:val="26"/>
+          <w:szCs w:val="26"/>
+        </w:rPr>
+        <w:t>writeToFile</w:t>
       </w:r>
       <w:proofErr w:type="spellEnd"/>
       <w:r>
         <w:rPr>
           <w:rFonts w:ascii="Trebuchet MS" w:hAnsi="Trebuchet MS"/>
-          <w:b/>
           <w:sz w:val="26"/>
           <w:szCs w:val="26"/>
         </w:rPr>
@@ -700,7 +1124,6 @@
       <w:r>
         <w:rPr>
           <w:rFonts w:ascii="Trebuchet MS" w:hAnsi="Trebuchet MS"/>
-          <w:b/>
           <w:sz w:val="26"/>
           <w:szCs w:val="26"/>
         </w:rPr>
@@ -709,7 +1132,6 @@
       <w:r>
         <w:rPr>
           <w:rFonts w:ascii="Trebuchet MS" w:hAnsi="Trebuchet MS"/>
-          <w:b/>
           <w:sz w:val="26"/>
           <w:szCs w:val="26"/>
         </w:rPr>
@@ -718,7 +1140,6 @@
       <w:r>
         <w:rPr>
           <w:rFonts w:ascii="Trebuchet MS" w:hAnsi="Trebuchet MS"/>
-          <w:b/>
           <w:sz w:val="26"/>
           <w:szCs w:val="26"/>
         </w:rPr>
@@ -727,7 +1148,6 @@
       <w:r>
         <w:rPr>
           <w:rFonts w:ascii="Trebuchet MS" w:hAnsi="Trebuchet MS"/>
-          <w:b/>
           <w:sz w:val="26"/>
           <w:szCs w:val="26"/>
         </w:rPr>
@@ -736,7 +1156,6 @@
       <w:r>
         <w:rPr>
           <w:rFonts w:ascii="Trebuchet MS" w:hAnsi="Trebuchet MS"/>
-          <w:b/>
           <w:sz w:val="26"/>
           <w:szCs w:val="26"/>
         </w:rPr>
@@ -783,48 +1202,69 @@
           <w:numId w:val="7"/>
         </w:numPr>
         <w:rPr>
-          <w:color w:val="auto"/>
+          <w:b w:val="0"/>
+          <w:color w:val="auto"/>
+          <w:sz w:val="26"/>
+          <w:szCs w:val="26"/>
         </w:rPr>
       </w:pPr>
       <w:proofErr w:type="spellStart"/>
       <w:proofErr w:type="gramStart"/>
       <w:r>
         <w:rPr>
-          <w:color w:val="auto"/>
+          <w:b w:val="0"/>
+          <w:color w:val="auto"/>
+          <w:sz w:val="26"/>
+          <w:szCs w:val="26"/>
         </w:rPr>
         <w:t>getImage</w:t>
       </w:r>
       <w:proofErr w:type="spellEnd"/>
       <w:r>
         <w:rPr>
-          <w:color w:val="auto"/>
+          <w:b w:val="0"/>
+          <w:color w:val="auto"/>
+          <w:sz w:val="26"/>
+          <w:szCs w:val="26"/>
         </w:rPr>
         <w:t>(</w:t>
       </w:r>
       <w:proofErr w:type="gramEnd"/>
       <w:r>
         <w:rPr>
-          <w:color w:val="auto"/>
+          <w:b w:val="0"/>
+          <w:color w:val="auto"/>
+          <w:sz w:val="26"/>
+          <w:szCs w:val="26"/>
         </w:rPr>
         <w:t>…</w:t>
       </w:r>
       <w:r>
         <w:rPr>
-          <w:color w:val="auto"/>
+          <w:b w:val="0"/>
+          <w:color w:val="auto"/>
+          <w:sz w:val="26"/>
+          <w:szCs w:val="26"/>
         </w:rPr>
         <w:t xml:space="preserve">): Helper function, takes a </w:t>
       </w:r>
       <w:proofErr w:type="spellStart"/>
       <w:r>
         <w:rPr>
-          <w:color w:val="auto"/>
+          <w:b w:val="0"/>
+          <w:color w:val="auto"/>
+          <w:sz w:val="26"/>
+          <w:szCs w:val="26"/>
         </w:rPr>
         <w:t>libtiff</w:t>
       </w:r>
       <w:proofErr w:type="spellEnd"/>
       <w:r>
         <w:rPr>
-          <w:color w:val="auto"/>
+          <w:b w:val="0"/>
+          <w:color w:val="auto"/>
+          <w:sz w:val="26"/>
+          <w:szCs w:val="26"/>
         </w:rPr>
         <w:t xml:space="preserve"> image object as input and returns a multidimensional array containing pixel values for each channel, with the following scheme:</w:t>
       </w:r>
@@ -848,14 +1288,7 @@
           <w:color w:val="auto"/>
           <w:u w:val="none"/>
         </w:rPr>
-        <w:t xml:space="preserve">Container is 3-dimensional, with symbols x, y and z representing the indices of </w:t>
-      </w:r>
-      <w:r>
-        <w:rPr>
-          <w:color w:val="auto"/>
-          <w:u w:val="none"/>
-        </w:rPr>
-        <w:t>the array</w:t>
+        <w:t>Container is 3-dimensional, with symbols x, y and z representing the indices of the array</w:t>
       </w:r>
       <w:r>
         <w:rPr>
@@ -884,6 +1317,7 @@
         <w:rPr>
           <w:color w:val="auto"/>
         </w:rPr>
+        <w:lastRenderedPageBreak/>
         <w:t>x</w:t>
       </w:r>
       <w:proofErr w:type="gramEnd"/>
@@ -947,13 +1381,7 @@
         <w:rPr>
           <w:color w:val="auto"/>
         </w:rPr>
-        <w:t>: d</w:t>
-      </w:r>
-      <w:r>
-        <w:rPr>
-          <w:color w:val="auto"/>
-        </w:rPr>
-        <w:t>enotes the column selected in the current slice. Corresponds to the width of the image</w:t>
+        <w:t>: denotes the column selected in the current slice. Corresponds to the width of the image</w:t>
       </w:r>
     </w:p>
     <w:p>
@@ -1065,14 +1493,7 @@
           <w:color w:val="auto"/>
           <w:u w:val="none"/>
         </w:rPr>
-        <w:t xml:space="preserve"> - </w:t>
-      </w:r>
-      <w:r>
-        <w:rPr>
-          <w:color w:val="auto"/>
-          <w:u w:val="none"/>
-        </w:rPr>
-        <w:t xml:space="preserve">1 and   </w:t>
+        <w:t xml:space="preserve"> - 1 and   </w:t>
       </w:r>
       <w:r>
         <w:rPr>
@@ -1162,51 +1583,52 @@
           <w:numId w:val="7"/>
         </w:numPr>
         <w:rPr>
-          <w:color w:val="auto"/>
+          <w:b w:val="0"/>
+          <w:color w:val="auto"/>
+          <w:sz w:val="26"/>
+          <w:szCs w:val="26"/>
         </w:rPr>
       </w:pPr>
       <w:proofErr w:type="spellStart"/>
       <w:proofErr w:type="gramStart"/>
       <w:r>
         <w:rPr>
-          <w:color w:val="auto"/>
+          <w:b w:val="0"/>
+          <w:color w:val="auto"/>
+          <w:sz w:val="26"/>
+          <w:szCs w:val="26"/>
         </w:rPr>
         <w:t>filterImage</w:t>
       </w:r>
       <w:proofErr w:type="spellEnd"/>
       <w:r>
         <w:rPr>
-          <w:color w:val="auto"/>
+          <w:b w:val="0"/>
+          <w:color w:val="auto"/>
+          <w:sz w:val="26"/>
+          <w:szCs w:val="26"/>
         </w:rPr>
         <w:t>(</w:t>
       </w:r>
       <w:proofErr w:type="gramEnd"/>
       <w:r>
         <w:rPr>
-          <w:color w:val="auto"/>
+          <w:b w:val="0"/>
+          <w:color w:val="auto"/>
+          <w:sz w:val="26"/>
+          <w:szCs w:val="26"/>
         </w:rPr>
         <w:t>…</w:t>
       </w:r>
       <w:r>
         <w:rPr>
-          <w:color w:val="auto"/>
-        </w:rPr>
-        <w:t>): Helper function, takes the array containing pixel</w:t>
-      </w:r>
-      <w:r>
-        <w:rPr>
-          <w:color w:val="auto"/>
-        </w:rPr>
-        <w:t xml:space="preserve"> values, as well as filter configuration parameters, and calls the relevant filter function. Returns a multidimensional array containing the filtered pixel values of the </w:t>
-      </w:r>
-      <w:proofErr w:type="spellStart"/>
-      <w:r>
-        <w:rPr>
-          <w:color w:val="auto"/>
-        </w:rPr>
-        <w:t>image</w:t>
-      </w:r>
-      <w:proofErr w:type="spellEnd"/>
+          <w:b w:val="0"/>
+          <w:color w:val="auto"/>
+          <w:sz w:val="26"/>
+          <w:szCs w:val="26"/>
+        </w:rPr>
+        <w:t>): Helper function, takes the array containing pixel values, as well as filter configuration parameters, and calls the relevant filter function. Returns a multidimensional array containing the filtered pixel values of the image</w:t>
+      </w:r>
     </w:p>
     <w:p>
       <w:pPr>
@@ -1218,42 +1640,51 @@
           <w:numId w:val="7"/>
         </w:numPr>
         <w:rPr>
-          <w:color w:val="auto"/>
+          <w:b w:val="0"/>
+          <w:color w:val="auto"/>
+          <w:sz w:val="26"/>
+          <w:szCs w:val="26"/>
         </w:rPr>
       </w:pPr>
       <w:proofErr w:type="spellStart"/>
       <w:proofErr w:type="gramStart"/>
       <w:r>
         <w:rPr>
-          <w:color w:val="auto"/>
+          <w:b w:val="0"/>
+          <w:color w:val="auto"/>
+          <w:sz w:val="26"/>
+          <w:szCs w:val="26"/>
         </w:rPr>
         <w:t>erFilter</w:t>
       </w:r>
       <w:proofErr w:type="spellEnd"/>
       <w:r>
         <w:rPr>
-          <w:color w:val="auto"/>
+          <w:b w:val="0"/>
+          <w:color w:val="auto"/>
+          <w:sz w:val="26"/>
+          <w:szCs w:val="26"/>
         </w:rPr>
         <w:t>(</w:t>
       </w:r>
       <w:proofErr w:type="gramEnd"/>
       <w:r>
         <w:rPr>
-          <w:color w:val="auto"/>
+          <w:b w:val="0"/>
+          <w:color w:val="auto"/>
+          <w:sz w:val="26"/>
+          <w:szCs w:val="26"/>
         </w:rPr>
         <w:t>…</w:t>
       </w:r>
       <w:r>
         <w:rPr>
-          <w:color w:val="auto"/>
-        </w:rPr>
-        <w:t>): Filter function for an ER filter, takes an image array, kern</w:t>
-      </w:r>
-      <w:r>
-        <w:rPr>
-          <w:color w:val="auto"/>
-        </w:rPr>
-        <w:t>el size integer, and character denoting statistical method as input, returns a filtered image array</w:t>
+          <w:b w:val="0"/>
+          <w:color w:val="auto"/>
+          <w:sz w:val="26"/>
+          <w:szCs w:val="26"/>
+        </w:rPr>
+        <w:t>): Filter function for an ER filter, takes an image array, kernel size integer, and character denoting statistical method as input, returns a filtered image array</w:t>
       </w:r>
     </w:p>
     <w:p>
@@ -1275,15 +1706,7 @@
           <w:color w:val="auto"/>
           <w:u w:val="none"/>
         </w:rPr>
-        <w:lastRenderedPageBreak/>
-        <w:t>Equivalent of host code in CUDA configuration, responsible for allocating the image array to memory on GPU device, declaring number of threads and grid bloc</w:t>
-      </w:r>
-      <w:r>
-        <w:rPr>
-          <w:color w:val="auto"/>
-          <w:u w:val="none"/>
-        </w:rPr>
-        <w:t>ks, and invoking the CUDA kernel</w:t>
+        <w:t>Equivalent of host code in CUDA configuration, responsible for allocating the image array to memory on GPU device, declaring number of threads and grid blocks, and invoking the CUDA kernel</w:t>
       </w:r>
     </w:p>
     <w:p>
@@ -1318,74 +1741,62 @@
           <w:numId w:val="7"/>
         </w:numPr>
         <w:rPr>
-          <w:color w:val="auto"/>
+          <w:b w:val="0"/>
+          <w:color w:val="auto"/>
+          <w:sz w:val="26"/>
+          <w:szCs w:val="26"/>
         </w:rPr>
       </w:pPr>
       <w:proofErr w:type="spellStart"/>
       <w:proofErr w:type="gramStart"/>
       <w:r>
         <w:rPr>
-          <w:color w:val="auto"/>
-        </w:rPr>
-        <w:t>ev</w:t>
-      </w:r>
-      <w:r>
-        <w:rPr>
-          <w:color w:val="auto"/>
-        </w:rPr>
-        <w:t>Filter</w:t>
+          <w:b w:val="0"/>
+          <w:color w:val="auto"/>
+          <w:sz w:val="26"/>
+          <w:szCs w:val="26"/>
+        </w:rPr>
+        <w:t>evFilter</w:t>
       </w:r>
       <w:proofErr w:type="spellEnd"/>
       <w:r>
         <w:rPr>
-          <w:color w:val="auto"/>
+          <w:b w:val="0"/>
+          <w:color w:val="auto"/>
+          <w:sz w:val="26"/>
+          <w:szCs w:val="26"/>
         </w:rPr>
         <w:t>(</w:t>
       </w:r>
       <w:proofErr w:type="gramEnd"/>
       <w:r>
         <w:rPr>
-          <w:color w:val="auto"/>
-        </w:rPr>
-        <w:t>…</w:t>
-      </w:r>
-      <w:r>
-        <w:rPr>
-          <w:color w:val="auto"/>
-        </w:rPr>
-        <w:t>): Filter function for an EV</w:t>
-      </w:r>
-      <w:r>
-        <w:rPr>
-          <w:color w:val="auto"/>
-        </w:rPr>
-        <w:t xml:space="preserve"> filter,</w:t>
-      </w:r>
-      <w:r>
-        <w:rPr>
-          <w:color w:val="auto"/>
-        </w:rPr>
-        <w:t xml:space="preserve"> parameters similar to the </w:t>
+          <w:b w:val="0"/>
+          <w:color w:val="auto"/>
+          <w:sz w:val="26"/>
+          <w:szCs w:val="26"/>
+        </w:rPr>
+        <w:t xml:space="preserve">…): Filter function for an EV filter, parameters similar to the </w:t>
       </w:r>
       <w:proofErr w:type="spellStart"/>
       <w:r>
         <w:rPr>
-          <w:color w:val="auto"/>
+          <w:b w:val="0"/>
+          <w:color w:val="auto"/>
+          <w:sz w:val="26"/>
+          <w:szCs w:val="26"/>
         </w:rPr>
         <w:t>erFilter</w:t>
       </w:r>
       <w:proofErr w:type="spellEnd"/>
       <w:r>
         <w:rPr>
-          <w:color w:val="auto"/>
-        </w:rPr>
-        <w:t>(…) function for program flexibility. T</w:t>
-      </w:r>
-      <w:r>
-        <w:rPr>
-          <w:color w:val="auto"/>
-        </w:rPr>
-        <w:t>akes an image array, kernel size integer, and character denoting statistical method as input, returns a filtered image array</w:t>
+          <w:b w:val="0"/>
+          <w:color w:val="auto"/>
+          <w:sz w:val="26"/>
+          <w:szCs w:val="26"/>
+        </w:rPr>
+        <w:t>(…) function for program flexibility. Takes an image array, kernel size integer, and character denoting statistical method as input, returns a filtered image array</w:t>
       </w:r>
     </w:p>
     <w:p>
@@ -1398,38 +1809,56 @@
           <w:numId w:val="7"/>
         </w:numPr>
         <w:rPr>
-          <w:color w:val="auto"/>
-        </w:rPr>
-      </w:pPr>
-      <w:r>
-        <w:rPr>
-          <w:color w:val="auto"/>
+          <w:b w:val="0"/>
+          <w:color w:val="auto"/>
+          <w:sz w:val="26"/>
+          <w:szCs w:val="26"/>
+        </w:rPr>
+      </w:pPr>
+      <w:r>
+        <w:rPr>
+          <w:b w:val="0"/>
+          <w:color w:val="auto"/>
+          <w:sz w:val="26"/>
+          <w:szCs w:val="26"/>
         </w:rPr>
         <w:t>(</w:t>
       </w:r>
       <w:proofErr w:type="gramStart"/>
       <w:r>
         <w:rPr>
-          <w:color w:val="auto"/>
+          <w:b w:val="0"/>
+          <w:color w:val="auto"/>
+          <w:sz w:val="26"/>
+          <w:szCs w:val="26"/>
         </w:rPr>
         <w:t>global</w:t>
       </w:r>
       <w:proofErr w:type="gramEnd"/>
       <w:r>
         <w:rPr>
-          <w:color w:val="auto"/>
+          <w:b w:val="0"/>
+          <w:color w:val="auto"/>
+          <w:sz w:val="26"/>
+          <w:szCs w:val="26"/>
         </w:rPr>
         <w:t>) kernel&lt;&lt;&lt;grid, threads&gt;&gt;</w:t>
       </w:r>
       <w:r>
         <w:rPr>
-          <w:color w:val="auto"/>
+          <w:b w:val="0"/>
+          <w:color w:val="auto"/>
+          <w:sz w:val="26"/>
+          <w:szCs w:val="26"/>
         </w:rPr>
         <w:t>&gt;(…</w:t>
       </w:r>
       <w:r>
         <w:rPr>
-          <w:color w:val="auto"/>
+          <w:b w:val="0"/>
+          <w:color w:val="auto"/>
+          <w:sz w:val="26"/>
+          <w:szCs w:val="26"/>
         </w:rPr>
         <w:t>): Actual kernel code, executed on each thread. Takes the image array (allocated in GPU memory) as input, returns nothing</w:t>
       </w:r>
@@ -1491,14 +1920,7 @@
           <w:color w:val="auto"/>
           <w:u w:val="none"/>
         </w:rPr>
-        <w:t>, determine the ra</w:t>
-      </w:r>
-      <w:r>
-        <w:rPr>
-          <w:color w:val="auto"/>
-          <w:u w:val="none"/>
-        </w:rPr>
-        <w:t>nk of each pixel in the matrix</w:t>
+        <w:t>, determine the rank of each pixel in the matrix</w:t>
       </w:r>
     </w:p>
     <w:p>
@@ -1533,68 +1955,90 @@
           <w:numId w:val="7"/>
         </w:numPr>
         <w:rPr>
-          <w:color w:val="auto"/>
-        </w:rPr>
-      </w:pPr>
-      <w:r>
-        <w:rPr>
-          <w:color w:val="auto"/>
-        </w:rPr>
+          <w:b w:val="0"/>
+          <w:color w:val="auto"/>
+          <w:sz w:val="26"/>
+          <w:szCs w:val="26"/>
+        </w:rPr>
+      </w:pPr>
+      <w:r>
+        <w:rPr>
+          <w:b w:val="0"/>
+          <w:color w:val="auto"/>
+          <w:sz w:val="26"/>
+          <w:szCs w:val="26"/>
+        </w:rPr>
+        <w:lastRenderedPageBreak/>
         <w:t>(</w:t>
       </w:r>
       <w:proofErr w:type="gramStart"/>
       <w:r>
         <w:rPr>
-          <w:color w:val="auto"/>
+          <w:b w:val="0"/>
+          <w:color w:val="auto"/>
+          <w:sz w:val="26"/>
+          <w:szCs w:val="26"/>
         </w:rPr>
         <w:t>device</w:t>
       </w:r>
       <w:proofErr w:type="gramEnd"/>
       <w:r>
         <w:rPr>
-          <w:color w:val="auto"/>
+          <w:b w:val="0"/>
+          <w:color w:val="auto"/>
+          <w:sz w:val="26"/>
+          <w:szCs w:val="26"/>
         </w:rPr>
         <w:t xml:space="preserve">) </w:t>
       </w:r>
       <w:proofErr w:type="spellStart"/>
       <w:r>
         <w:rPr>
-          <w:color w:val="auto"/>
+          <w:b w:val="0"/>
+          <w:color w:val="auto"/>
+          <w:sz w:val="26"/>
+          <w:szCs w:val="26"/>
         </w:rPr>
         <w:t>subMatrix</w:t>
       </w:r>
       <w:proofErr w:type="spellEnd"/>
       <w:r>
         <w:rPr>
-          <w:color w:val="auto"/>
+          <w:b w:val="0"/>
+          <w:color w:val="auto"/>
+          <w:sz w:val="26"/>
+          <w:szCs w:val="26"/>
         </w:rPr>
         <w:t>(…</w:t>
       </w:r>
       <w:r>
         <w:rPr>
-          <w:color w:val="auto"/>
+          <w:b w:val="0"/>
+          <w:color w:val="auto"/>
+          <w:sz w:val="26"/>
+          <w:szCs w:val="26"/>
         </w:rPr>
         <w:t xml:space="preserve">): Helper function, takes as input image kernel size k and current pixel of interest, returns a </w:t>
       </w:r>
       <w:proofErr w:type="spellStart"/>
       <w:r>
         <w:rPr>
-          <w:color w:val="auto"/>
+          <w:b w:val="0"/>
+          <w:color w:val="auto"/>
+          <w:sz w:val="26"/>
+          <w:szCs w:val="26"/>
         </w:rPr>
         <w:t>submatrix</w:t>
       </w:r>
       <w:proofErr w:type="spellEnd"/>
       <w:r>
         <w:rPr>
-          <w:color w:val="auto"/>
-        </w:rPr>
-        <w:t xml:space="preserve"> of size k by k, with the current pi</w:t>
-      </w:r>
-      <w:r>
-        <w:rPr>
-          <w:color w:val="auto"/>
-        </w:rPr>
-        <w:t>xel of interest in the “middle” of the matrix</w:t>
+          <w:b w:val="0"/>
+          <w:color w:val="auto"/>
+          <w:sz w:val="26"/>
+          <w:szCs w:val="26"/>
+        </w:rPr>
+        <w:t xml:space="preserve"> of size k by k, with the current pixel of interest in the “middle” of the matrix</w:t>
       </w:r>
     </w:p>
     <w:p>
@@ -1607,73 +2051,106 @@
           <w:numId w:val="7"/>
         </w:numPr>
         <w:rPr>
-          <w:color w:val="auto"/>
-        </w:rPr>
-      </w:pPr>
-      <w:r>
-        <w:rPr>
-          <w:color w:val="auto"/>
+          <w:b w:val="0"/>
+          <w:color w:val="auto"/>
+          <w:sz w:val="26"/>
+          <w:szCs w:val="26"/>
+        </w:rPr>
+      </w:pPr>
+      <w:r>
+        <w:rPr>
+          <w:b w:val="0"/>
+          <w:color w:val="auto"/>
+          <w:sz w:val="26"/>
+          <w:szCs w:val="26"/>
         </w:rPr>
         <w:t>(</w:t>
       </w:r>
       <w:proofErr w:type="gramStart"/>
       <w:r>
         <w:rPr>
-          <w:color w:val="auto"/>
+          <w:b w:val="0"/>
+          <w:color w:val="auto"/>
+          <w:sz w:val="26"/>
+          <w:szCs w:val="26"/>
         </w:rPr>
         <w:t>device</w:t>
       </w:r>
       <w:proofErr w:type="gramEnd"/>
       <w:r>
         <w:rPr>
-          <w:color w:val="auto"/>
+          <w:b w:val="0"/>
+          <w:color w:val="auto"/>
+          <w:sz w:val="26"/>
+          <w:szCs w:val="26"/>
         </w:rPr>
         <w:t xml:space="preserve">) </w:t>
       </w:r>
       <w:proofErr w:type="spellStart"/>
       <w:r>
         <w:rPr>
-          <w:color w:val="auto"/>
+          <w:b w:val="0"/>
+          <w:color w:val="auto"/>
+          <w:sz w:val="26"/>
+          <w:szCs w:val="26"/>
         </w:rPr>
         <w:t>rankMatrix</w:t>
       </w:r>
       <w:proofErr w:type="spellEnd"/>
       <w:r>
         <w:rPr>
-          <w:color w:val="auto"/>
+          <w:b w:val="0"/>
+          <w:color w:val="auto"/>
+          <w:sz w:val="26"/>
+          <w:szCs w:val="26"/>
         </w:rPr>
         <w:t>(</w:t>
       </w:r>
       <w:r>
         <w:rPr>
-          <w:color w:val="auto"/>
+          <w:b w:val="0"/>
+          <w:color w:val="auto"/>
+          <w:sz w:val="26"/>
+          <w:szCs w:val="26"/>
         </w:rPr>
         <w:t>…):</w:t>
       </w:r>
       <w:r>
         <w:rPr>
-          <w:color w:val="auto"/>
+          <w:b w:val="0"/>
+          <w:color w:val="auto"/>
+          <w:sz w:val="26"/>
+          <w:szCs w:val="26"/>
         </w:rPr>
         <w:t xml:space="preserve"> Helper function, takes as input a </w:t>
       </w:r>
       <w:proofErr w:type="spellStart"/>
       <w:r>
         <w:rPr>
-          <w:color w:val="auto"/>
+          <w:b w:val="0"/>
+          <w:color w:val="auto"/>
+          <w:sz w:val="26"/>
+          <w:szCs w:val="26"/>
         </w:rPr>
         <w:t>submatrix</w:t>
       </w:r>
       <w:proofErr w:type="spellEnd"/>
       <w:r>
         <w:rPr>
-          <w:color w:val="auto"/>
+          <w:b w:val="0"/>
+          <w:color w:val="auto"/>
+          <w:sz w:val="26"/>
+          <w:szCs w:val="26"/>
         </w:rPr>
         <w:t xml:space="preserve"> of size k by k, returns a matrix of size k by k containing the ranks of each pixel in the </w:t>
       </w:r>
       <w:proofErr w:type="spellStart"/>
       <w:r>
         <w:rPr>
-          <w:color w:val="auto"/>
+          <w:b w:val="0"/>
+          <w:color w:val="auto"/>
+          <w:sz w:val="26"/>
+          <w:szCs w:val="26"/>
         </w:rPr>
         <w:t>subarray</w:t>
       </w:r>
@@ -1754,13 +2231,7 @@
         <w:rPr>
           <w:sz w:val="20"/>
         </w:rPr>
-        <w:t xml:space="preserve"> Note that the convention of using sy</w:t>
-      </w:r>
-      <w:r>
-        <w:rPr>
-          <w:sz w:val="20"/>
-        </w:rPr>
-        <w:t>mbols x and y to denote the row and column of a pixel value is eschewed due to the use of multiple-channel images</w:t>
+        <w:t xml:space="preserve"> Note that the convention of using symbols x and y to denote the row and column of a pixel value is eschewed due to the use of multiple-channel images</w:t>
       </w:r>
     </w:p>
   </w:footnote>

</xml_diff>